<commit_message>
finished part 1 of the assignment Ex01
</commit_message>
<xml_diff>
--- a/Ex01/Ex01_ScreenShots.docx
+++ b/Ex01/Ex01_ScreenShots.docx
@@ -1,27 +1,1532 @@
 
 <file path=word/document.xml><?xml version="1.0" encoding="utf-8"?>
-<w:document xmlns:wpc="http://schemas.microsoft.com/office/word/2010/wordprocessingCanvas" xmlns:mc="http://schemas.openxmlformats.org/markup-compatibility/2006" xmlns:o="urn:schemas-microsoft-com:office:office" xmlns:r="http://schemas.openxmlformats.org/officeDocument/2006/relationships" xmlns:m="http://schemas.openxmlformats.org/officeDocument/2006/math" xmlns:v="urn:schemas-microsoft-com:vml" xmlns:wp14="http://schemas.microsoft.com/office/word/2010/wordprocessingDrawing" xmlns:wp="http://schemas.openxmlformats.org/drawingml/2006/wordprocessingDrawing" xmlns:w10="urn:schemas-microsoft-com:office:word" xmlns:w="http://schemas.openxmlformats.org/wordprocessingml/2006/main" xmlns:w14="http://schemas.microsoft.com/office/word/2010/wordml" xmlns:w15="http://schemas.microsoft.com/office/word/2012/wordml" xmlns:wpg="http://schemas.microsoft.com/office/word/2010/wordprocessingGroup" xmlns:wpi="http://schemas.microsoft.com/office/word/2010/wordprocessingInk" xmlns:wne="http://schemas.microsoft.com/office/word/2006/wordml" xmlns:wps="http://schemas.microsoft.com/office/word/2010/wordprocessingShape" mc:Ignorable="w14 w15 wp14">
+<w:document xmlns:wpc="http://schemas.microsoft.com/office/word/2010/wordprocessingCanvas" xmlns:cx="http://schemas.microsoft.com/office/drawing/2014/chartex" xmlns:cx1="http://schemas.microsoft.com/office/drawing/2015/9/8/chartex" xmlns:cx2="http://schemas.microsoft.com/office/drawing/2015/10/21/chartex" xmlns:cx3="http://schemas.microsoft.com/office/drawing/2016/5/9/chartex" xmlns:cx4="http://schemas.microsoft.com/office/drawing/2016/5/10/chartex" xmlns:cx5="http://schemas.microsoft.com/office/drawing/2016/5/11/chartex" xmlns:mc="http://schemas.openxmlformats.org/markup-compatibility/2006" xmlns:o="urn:schemas-microsoft-com:office:office" xmlns:r="http://schemas.openxmlformats.org/officeDocument/2006/relationships" xmlns:m="http://schemas.openxmlformats.org/officeDocument/2006/math" xmlns:v="urn:schemas-microsoft-com:vml" xmlns:wp14="http://schemas.microsoft.com/office/word/2010/wordprocessingDrawing" xmlns:wp="http://schemas.openxmlformats.org/drawingml/2006/wordprocessingDrawing" xmlns:w10="urn:schemas-microsoft-com:office:word" xmlns:w="http://schemas.openxmlformats.org/wordprocessingml/2006/main" xmlns:w14="http://schemas.microsoft.com/office/word/2010/wordml" xmlns:w15="http://schemas.microsoft.com/office/word/2012/wordml" xmlns:w16se="http://schemas.microsoft.com/office/word/2015/wordml/symex" xmlns:wpg="http://schemas.microsoft.com/office/word/2010/wordprocessingGroup" xmlns:wpi="http://schemas.microsoft.com/office/word/2010/wordprocessingInk" xmlns:wne="http://schemas.microsoft.com/office/word/2006/wordml" xmlns:wps="http://schemas.microsoft.com/office/word/2010/wordprocessingShape" mc:Ignorable="w14 w15 w16se wp14">
   <w:body>
     <w:p>
       <w:pPr>
         <w:pStyle w:val="1"/>
+      </w:pPr>
+      <w:r>
         <w:rPr>
           <w:rFonts w:hint="cs"/>
           <w:rtl/>
         </w:rPr>
-      </w:pPr>
-      <w:r>
-        <w:rPr>
-          <w:rFonts w:hint="cs"/>
-          <w:rtl/>
-        </w:rPr>
-        <w:t>חלק 2</w:t>
+        <w:t>חלק 1</w:t>
       </w:r>
     </w:p>
     <w:p>
       <w:pPr>
+        <w:pStyle w:val="a3"/>
+        <w:numPr>
+          <w:ilvl w:val="0"/>
+          <w:numId w:val="2"/>
+        </w:numPr>
+      </w:pPr>
+      <w:r>
         <w:rPr>
           <w:rFonts w:hint="cs"/>
+          <w:rtl/>
+        </w:rPr>
+        <w:t xml:space="preserve">פעולות על </w:t>
+      </w:r>
+      <w:proofErr w:type="spellStart"/>
+      <w:r>
+        <w:t>ildasm</w:t>
+      </w:r>
+      <w:proofErr w:type="spellEnd"/>
+      <w:r>
+        <w:rPr>
+          <w:rFonts w:hint="cs"/>
+          <w:rtl/>
+        </w:rPr>
+        <w:t>:</w:t>
+      </w:r>
+    </w:p>
+    <w:p>
+      <w:pPr>
+        <w:pStyle w:val="a3"/>
+        <w:numPr>
+          <w:ilvl w:val="1"/>
+          <w:numId w:val="4"/>
+        </w:numPr>
+      </w:pPr>
+      <w:r>
+        <w:rPr>
+          <w:rFonts w:hint="cs"/>
+          <w:rtl/>
+        </w:rPr>
+        <w:t>כן.</w:t>
+      </w:r>
+    </w:p>
+    <w:p>
+      <w:pPr>
+        <w:pStyle w:val="a3"/>
+        <w:numPr>
+          <w:ilvl w:val="1"/>
+          <w:numId w:val="4"/>
+        </w:numPr>
+      </w:pPr>
+      <w:r>
+        <w:rPr>
+          <w:rFonts w:hint="cs"/>
+          <w:rtl/>
+        </w:rPr>
+        <w:t xml:space="preserve">כן, מכיוון שהוא </w:t>
+      </w:r>
+      <w:r>
+        <w:t>Assembly</w:t>
+      </w:r>
+      <w:r>
+        <w:rPr>
+          <w:rFonts w:hint="cs"/>
+          <w:rtl/>
+        </w:rPr>
+        <w:t xml:space="preserve"> מסוג </w:t>
+      </w:r>
+      <w:r>
+        <w:t>EXE</w:t>
+      </w:r>
+      <w:r>
+        <w:rPr>
+          <w:rFonts w:hint="cs"/>
+          <w:rtl/>
+        </w:rPr>
+        <w:t xml:space="preserve"> הוא גם </w:t>
+      </w:r>
+      <w:r>
+        <w:rPr>
+          <w:rFonts w:hint="cs"/>
+        </w:rPr>
+        <w:t>PE</w:t>
+      </w:r>
+      <w:r>
+        <w:rPr>
+          <w:rFonts w:hint="cs"/>
+          <w:rtl/>
+        </w:rPr>
+        <w:t xml:space="preserve"> (</w:t>
+      </w:r>
+      <w:r>
+        <w:t>Portable Execution</w:t>
+      </w:r>
+      <w:r>
+        <w:rPr>
+          <w:rFonts w:hint="cs"/>
+          <w:rtl/>
+        </w:rPr>
+        <w:t>).</w:t>
+      </w:r>
+    </w:p>
+    <w:p>
+      <w:pPr>
+        <w:pStyle w:val="a3"/>
+        <w:numPr>
+          <w:ilvl w:val="1"/>
+          <w:numId w:val="4"/>
+        </w:numPr>
+      </w:pPr>
+      <w:r>
+        <w:rPr>
+          <w:rFonts w:hint="cs"/>
+          <w:rtl/>
+        </w:rPr>
+        <w:t>תיאור ה</w:t>
+      </w:r>
+      <w:r>
+        <w:t>Assembly</w:t>
+      </w:r>
+      <w:r>
+        <w:rPr>
+          <w:rFonts w:hint="cs"/>
+          <w:rtl/>
+        </w:rPr>
+        <w:t>:</w:t>
+      </w:r>
+    </w:p>
+    <w:p>
+      <w:pPr>
+        <w:pStyle w:val="a3"/>
+        <w:numPr>
+          <w:ilvl w:val="2"/>
+          <w:numId w:val="4"/>
+        </w:numPr>
+      </w:pPr>
+      <w:r>
+        <w:rPr>
+          <w:rFonts w:hint="cs"/>
+          <w:rtl/>
+        </w:rPr>
+        <w:t xml:space="preserve"> </w:t>
+      </w:r>
+      <w:r>
+        <w:t>A17_Ex01</w:t>
+      </w:r>
+    </w:p>
+    <w:p>
+      <w:pPr>
+        <w:pStyle w:val="a3"/>
+        <w:numPr>
+          <w:ilvl w:val="2"/>
+          <w:numId w:val="4"/>
+        </w:numPr>
+      </w:pPr>
+      <w:r>
+        <w:rPr>
+          <w:rFonts w:hint="cs"/>
+          <w:rtl/>
+        </w:rPr>
+        <w:t xml:space="preserve"> </w:t>
+      </w:r>
+      <w:r>
+        <w:t>17.1.1.23571</w:t>
+      </w:r>
+    </w:p>
+    <w:p>
+      <w:pPr>
+        <w:pStyle w:val="a3"/>
+        <w:numPr>
+          <w:ilvl w:val="2"/>
+          <w:numId w:val="4"/>
+        </w:numPr>
+      </w:pPr>
+      <w:r>
+        <w:rPr>
+          <w:rFonts w:hint="cs"/>
+          <w:rtl/>
+        </w:rPr>
+        <w:t xml:space="preserve"> </w:t>
+      </w:r>
+      <w:r>
+        <w:t>Manifest</w:t>
+      </w:r>
+    </w:p>
+    <w:p>
+      <w:pPr>
+        <w:pStyle w:val="a3"/>
+        <w:numPr>
+          <w:ilvl w:val="2"/>
+          <w:numId w:val="4"/>
+        </w:numPr>
+      </w:pPr>
+      <w:r>
+        <w:rPr>
+          <w:rFonts w:hint="cs"/>
+          <w:rtl/>
+        </w:rPr>
+        <w:t xml:space="preserve"> </w:t>
+      </w:r>
+      <w:r>
+        <w:rPr>
+          <w:rFonts w:hint="cs"/>
+          <w:rtl/>
+        </w:rPr>
+        <w:t>משתמש ב</w:t>
+      </w:r>
+      <w:r>
+        <w:t>Assemblies</w:t>
+      </w:r>
+      <w:r>
+        <w:rPr>
+          <w:rFonts w:hint="cs"/>
+          <w:rtl/>
+        </w:rPr>
+        <w:t>:</w:t>
+      </w:r>
+    </w:p>
+    <w:p>
+      <w:pPr>
+        <w:pStyle w:val="a3"/>
+        <w:numPr>
+          <w:ilvl w:val="3"/>
+          <w:numId w:val="4"/>
+        </w:numPr>
+      </w:pPr>
+      <w:r>
+        <w:rPr>
+          <w:rFonts w:hint="cs"/>
+          <w:rtl/>
+        </w:rPr>
+        <w:t xml:space="preserve">שם: </w:t>
+      </w:r>
+      <w:r>
+        <w:t>mscorlib.dll</w:t>
+      </w:r>
+      <w:r>
+        <w:rPr>
+          <w:rFonts w:hint="cs"/>
+          <w:rtl/>
+        </w:rPr>
+        <w:t>, גרסה: 2.0.0.0</w:t>
+      </w:r>
+    </w:p>
+    <w:p>
+      <w:pPr>
+        <w:pStyle w:val="a3"/>
+        <w:numPr>
+          <w:ilvl w:val="3"/>
+          <w:numId w:val="4"/>
+        </w:numPr>
+        <w:rPr>
+          <w:rtl/>
+        </w:rPr>
+      </w:pPr>
+      <w:r>
+        <w:rPr>
+          <w:rFonts w:hint="cs"/>
+          <w:rtl/>
+        </w:rPr>
+        <w:t xml:space="preserve">שם: </w:t>
+      </w:r>
+      <w:proofErr w:type="spellStart"/>
+      <w:r>
+        <w:t>System.Xml</w:t>
+      </w:r>
+      <w:proofErr w:type="spellEnd"/>
+      <w:r>
+        <w:rPr>
+          <w:rFonts w:hint="cs"/>
+          <w:rtl/>
+        </w:rPr>
+        <w:t>, גרסה: 2.0.0.0</w:t>
+      </w:r>
+    </w:p>
+    <w:p>
+      <w:pPr>
+        <w:pStyle w:val="a3"/>
+        <w:ind w:firstLine="720"/>
+      </w:pPr>
+    </w:p>
+    <w:p>
+      <w:pPr>
+        <w:pStyle w:val="a3"/>
+        <w:numPr>
+          <w:ilvl w:val="0"/>
+          <w:numId w:val="2"/>
+        </w:numPr>
+        <w:rPr>
+          <w:sz w:val="20"/>
+          <w:szCs w:val="20"/>
+          <w:rtl/>
+        </w:rPr>
+      </w:pPr>
+      <w:r>
+        <w:rPr>
+          <w:rFonts w:hint="cs"/>
+          <w:rtl/>
+        </w:rPr>
+        <w:t xml:space="preserve">חקירה עם </w:t>
+      </w:r>
+      <w:proofErr w:type="spellStart"/>
+      <w:r>
+        <w:t>ildasm</w:t>
+      </w:r>
+      <w:proofErr w:type="spellEnd"/>
+      <w:r>
+        <w:rPr>
+          <w:rFonts w:hint="cs"/>
+          <w:rtl/>
+        </w:rPr>
+        <w:t>:</w:t>
+      </w:r>
+    </w:p>
+    <w:tbl>
+      <w:tblPr>
+        <w:tblStyle w:val="a4"/>
+        <w:bidiVisual/>
+        <w:tblW w:w="0" w:type="auto"/>
+        <w:tblInd w:w="-163" w:type="dxa"/>
+        <w:tblLook w:val="04A0" w:firstRow="1" w:lastRow="0" w:firstColumn="1" w:lastColumn="0" w:noHBand="0" w:noVBand="1"/>
+      </w:tblPr>
+      <w:tblGrid>
+        <w:gridCol w:w="4474"/>
+        <w:gridCol w:w="2934"/>
+        <w:gridCol w:w="1051"/>
+      </w:tblGrid>
+      <w:tr>
+        <w:tc>
+          <w:tcPr>
+            <w:tcW w:w="4645" w:type="dxa"/>
+          </w:tcPr>
+          <w:p>
+            <w:pPr>
+              <w:bidi w:val="0"/>
+              <w:rPr>
+                <w:sz w:val="20"/>
+                <w:szCs w:val="20"/>
+                <w:rtl/>
+              </w:rPr>
+            </w:pPr>
+            <w:r>
+              <w:rPr>
+                <w:sz w:val="20"/>
+                <w:szCs w:val="20"/>
+              </w:rPr>
+              <w:t>Members (methods, fields)</w:t>
+            </w:r>
+          </w:p>
+        </w:tc>
+        <w:tc>
+          <w:tcPr>
+            <w:tcW w:w="2735" w:type="dxa"/>
+          </w:tcPr>
+          <w:p>
+            <w:pPr>
+              <w:bidi w:val="0"/>
+              <w:rPr>
+                <w:sz w:val="20"/>
+                <w:szCs w:val="20"/>
+                <w:rtl/>
+              </w:rPr>
+            </w:pPr>
+            <w:r>
+              <w:rPr>
+                <w:sz w:val="20"/>
+                <w:szCs w:val="20"/>
+              </w:rPr>
+              <w:t>Name</w:t>
+            </w:r>
+          </w:p>
+        </w:tc>
+        <w:tc>
+          <w:tcPr>
+            <w:tcW w:w="1079" w:type="dxa"/>
+          </w:tcPr>
+          <w:p>
+            <w:pPr>
+              <w:bidi w:val="0"/>
+              <w:rPr>
+                <w:sz w:val="20"/>
+                <w:szCs w:val="20"/>
+              </w:rPr>
+            </w:pPr>
+            <w:r>
+              <w:rPr>
+                <w:sz w:val="20"/>
+                <w:szCs w:val="20"/>
+              </w:rPr>
+              <w:t>Type (Struct</w:t>
+            </w:r>
+            <w:r>
+              <w:rPr>
+                <w:sz w:val="20"/>
+                <w:szCs w:val="20"/>
+              </w:rPr>
+              <w:t xml:space="preserve"> </w:t>
+            </w:r>
+            <w:r>
+              <w:rPr>
+                <w:sz w:val="20"/>
+                <w:szCs w:val="20"/>
+              </w:rPr>
+              <w:t>/</w:t>
+            </w:r>
+            <w:r>
+              <w:rPr>
+                <w:sz w:val="20"/>
+                <w:szCs w:val="20"/>
+              </w:rPr>
+              <w:t xml:space="preserve"> </w:t>
+            </w:r>
+            <w:r>
+              <w:rPr>
+                <w:sz w:val="20"/>
+                <w:szCs w:val="20"/>
+              </w:rPr>
+              <w:t>Class</w:t>
+            </w:r>
+            <w:r>
+              <w:rPr>
+                <w:sz w:val="20"/>
+                <w:szCs w:val="20"/>
+              </w:rPr>
+              <w:t xml:space="preserve"> </w:t>
+            </w:r>
+            <w:r>
+              <w:rPr>
+                <w:sz w:val="20"/>
+                <w:szCs w:val="20"/>
+              </w:rPr>
+              <w:t>/</w:t>
+            </w:r>
+            <w:r>
+              <w:rPr>
+                <w:sz w:val="20"/>
+                <w:szCs w:val="20"/>
+              </w:rPr>
+              <w:t xml:space="preserve"> </w:t>
+            </w:r>
+            <w:proofErr w:type="spellStart"/>
+            <w:r>
+              <w:rPr>
+                <w:sz w:val="20"/>
+                <w:szCs w:val="20"/>
+              </w:rPr>
+              <w:t>Enum</w:t>
+            </w:r>
+            <w:proofErr w:type="spellEnd"/>
+            <w:r>
+              <w:rPr>
+                <w:sz w:val="20"/>
+                <w:szCs w:val="20"/>
+              </w:rPr>
+              <w:t>)</w:t>
+            </w:r>
+          </w:p>
+        </w:tc>
+      </w:tr>
+      <w:tr>
+        <w:tc>
+          <w:tcPr>
+            <w:tcW w:w="4645" w:type="dxa"/>
+          </w:tcPr>
+          <w:p>
+            <w:pPr>
+              <w:bidi w:val="0"/>
+              <w:rPr>
+                <w:sz w:val="20"/>
+                <w:szCs w:val="20"/>
+              </w:rPr>
+            </w:pPr>
+            <w:r>
+              <w:rPr>
+                <w:sz w:val="20"/>
+                <w:szCs w:val="20"/>
+              </w:rPr>
+              <w:t>Public void .</w:t>
+            </w:r>
+            <w:proofErr w:type="spellStart"/>
+            <w:r>
+              <w:rPr>
+                <w:sz w:val="20"/>
+                <w:szCs w:val="20"/>
+              </w:rPr>
+              <w:t>ctor</w:t>
+            </w:r>
+            <w:proofErr w:type="spellEnd"/>
+            <w:r>
+              <w:rPr>
+                <w:sz w:val="20"/>
+                <w:szCs w:val="20"/>
+              </w:rPr>
+              <w:t>()</w:t>
+            </w:r>
+          </w:p>
+          <w:p>
+            <w:pPr>
+              <w:bidi w:val="0"/>
+              <w:rPr>
+                <w:sz w:val="20"/>
+                <w:szCs w:val="20"/>
+              </w:rPr>
+            </w:pPr>
+            <w:r>
+              <w:rPr>
+                <w:sz w:val="20"/>
+                <w:szCs w:val="20"/>
+              </w:rPr>
+              <w:t xml:space="preserve">Public static void </w:t>
+            </w:r>
+            <w:proofErr w:type="spellStart"/>
+            <w:r>
+              <w:rPr>
+                <w:sz w:val="20"/>
+                <w:szCs w:val="20"/>
+              </w:rPr>
+              <w:t>RunDemoPrograms</w:t>
+            </w:r>
+            <w:proofErr w:type="spellEnd"/>
+            <w:r>
+              <w:rPr>
+                <w:sz w:val="20"/>
+                <w:szCs w:val="20"/>
+              </w:rPr>
+              <w:t>()</w:t>
+            </w:r>
+          </w:p>
+          <w:p>
+            <w:pPr>
+              <w:bidi w:val="0"/>
+              <w:rPr>
+                <w:sz w:val="20"/>
+                <w:szCs w:val="20"/>
+              </w:rPr>
+            </w:pPr>
+            <w:r>
+              <w:rPr>
+                <w:sz w:val="20"/>
+                <w:szCs w:val="20"/>
+              </w:rPr>
+              <w:t xml:space="preserve">Private </w:t>
+            </w:r>
+            <w:r>
+              <w:rPr>
+                <w:sz w:val="20"/>
+                <w:szCs w:val="20"/>
+              </w:rPr>
+              <w:t xml:space="preserve">static bool </w:t>
+            </w:r>
+            <w:proofErr w:type="spellStart"/>
+            <w:r>
+              <w:rPr>
+                <w:sz w:val="20"/>
+                <w:szCs w:val="20"/>
+              </w:rPr>
+              <w:t>authenticateUser</w:t>
+            </w:r>
+            <w:proofErr w:type="spellEnd"/>
+            <w:r>
+              <w:rPr>
+                <w:sz w:val="20"/>
+                <w:szCs w:val="20"/>
+              </w:rPr>
+              <w:t>()</w:t>
+            </w:r>
+          </w:p>
+          <w:p>
+            <w:pPr>
+              <w:bidi w:val="0"/>
+              <w:rPr>
+                <w:sz w:val="20"/>
+                <w:szCs w:val="20"/>
+              </w:rPr>
+            </w:pPr>
+            <w:r>
+              <w:rPr>
+                <w:sz w:val="20"/>
+                <w:szCs w:val="20"/>
+              </w:rPr>
+              <w:t xml:space="preserve">Private static void </w:t>
+            </w:r>
+            <w:proofErr w:type="spellStart"/>
+            <w:r>
+              <w:rPr>
+                <w:sz w:val="20"/>
+                <w:szCs w:val="20"/>
+              </w:rPr>
+              <w:t>displayMenu</w:t>
+            </w:r>
+            <w:proofErr w:type="spellEnd"/>
+            <w:r>
+              <w:rPr>
+                <w:sz w:val="20"/>
+                <w:szCs w:val="20"/>
+              </w:rPr>
+              <w:t>()</w:t>
+            </w:r>
+          </w:p>
+          <w:p>
+            <w:pPr>
+              <w:bidi w:val="0"/>
+              <w:rPr>
+                <w:sz w:val="20"/>
+                <w:szCs w:val="20"/>
+                <w:rtl/>
+              </w:rPr>
+            </w:pPr>
+            <w:r>
+              <w:rPr>
+                <w:sz w:val="20"/>
+                <w:szCs w:val="20"/>
+              </w:rPr>
+              <w:t xml:space="preserve">Private static </w:t>
+            </w:r>
+            <w:proofErr w:type="spellStart"/>
+            <w:r>
+              <w:rPr>
+                <w:sz w:val="20"/>
+                <w:szCs w:val="20"/>
+              </w:rPr>
+              <w:t>eMenuOptions</w:t>
+            </w:r>
+            <w:proofErr w:type="spellEnd"/>
+            <w:r>
+              <w:rPr>
+                <w:sz w:val="20"/>
+                <w:szCs w:val="20"/>
+              </w:rPr>
+              <w:t xml:space="preserve"> </w:t>
+            </w:r>
+            <w:proofErr w:type="spellStart"/>
+            <w:r>
+              <w:rPr>
+                <w:sz w:val="20"/>
+                <w:szCs w:val="20"/>
+              </w:rPr>
+              <w:t>getUserChoice</w:t>
+            </w:r>
+            <w:proofErr w:type="spellEnd"/>
+            <w:r>
+              <w:rPr>
+                <w:sz w:val="20"/>
+                <w:szCs w:val="20"/>
+              </w:rPr>
+              <w:t>()</w:t>
+            </w:r>
+          </w:p>
+        </w:tc>
+        <w:tc>
+          <w:tcPr>
+            <w:tcW w:w="2735" w:type="dxa"/>
+          </w:tcPr>
+          <w:p>
+            <w:pPr>
+              <w:bidi w:val="0"/>
+              <w:rPr>
+                <w:sz w:val="20"/>
+                <w:szCs w:val="20"/>
+                <w:rtl/>
+              </w:rPr>
+            </w:pPr>
+            <w:proofErr w:type="spellStart"/>
+            <w:r>
+              <w:rPr>
+                <w:sz w:val="20"/>
+                <w:szCs w:val="20"/>
+              </w:rPr>
+              <w:t>DemosExecutor</w:t>
+            </w:r>
+            <w:proofErr w:type="spellEnd"/>
+          </w:p>
+        </w:tc>
+        <w:tc>
+          <w:tcPr>
+            <w:tcW w:w="1079" w:type="dxa"/>
+          </w:tcPr>
+          <w:p>
+            <w:pPr>
+              <w:bidi w:val="0"/>
+              <w:rPr>
+                <w:sz w:val="20"/>
+                <w:szCs w:val="20"/>
+                <w:rtl/>
+              </w:rPr>
+            </w:pPr>
+            <w:r>
+              <w:rPr>
+                <w:sz w:val="20"/>
+                <w:szCs w:val="20"/>
+              </w:rPr>
+              <w:t>Class</w:t>
+            </w:r>
+          </w:p>
+        </w:tc>
+      </w:tr>
+      <w:tr>
+        <w:tc>
+          <w:tcPr>
+            <w:tcW w:w="4645" w:type="dxa"/>
+          </w:tcPr>
+          <w:p>
+            <w:pPr>
+              <w:bidi w:val="0"/>
+              <w:rPr>
+                <w:sz w:val="20"/>
+                <w:szCs w:val="20"/>
+              </w:rPr>
+            </w:pPr>
+            <w:r>
+              <w:rPr>
+                <w:sz w:val="20"/>
+                <w:szCs w:val="20"/>
+              </w:rPr>
+              <w:t>Public v</w:t>
+            </w:r>
+            <w:r>
+              <w:rPr>
+                <w:sz w:val="20"/>
+                <w:szCs w:val="20"/>
+              </w:rPr>
+              <w:t>oid .</w:t>
+            </w:r>
+            <w:proofErr w:type="spellStart"/>
+            <w:r>
+              <w:rPr>
+                <w:sz w:val="20"/>
+                <w:szCs w:val="20"/>
+              </w:rPr>
+              <w:t>ctor</w:t>
+            </w:r>
+            <w:proofErr w:type="spellEnd"/>
+            <w:r>
+              <w:rPr>
+                <w:sz w:val="20"/>
+                <w:szCs w:val="20"/>
+              </w:rPr>
+              <w:t>()</w:t>
+            </w:r>
+          </w:p>
+          <w:p>
+            <w:pPr>
+              <w:bidi w:val="0"/>
+              <w:rPr>
+                <w:sz w:val="20"/>
+                <w:szCs w:val="20"/>
+              </w:rPr>
+            </w:pPr>
+            <w:r>
+              <w:rPr>
+                <w:sz w:val="20"/>
+                <w:szCs w:val="20"/>
+              </w:rPr>
+              <w:t xml:space="preserve">Public </w:t>
+            </w:r>
+            <w:r>
+              <w:rPr>
+                <w:sz w:val="20"/>
+                <w:szCs w:val="20"/>
+              </w:rPr>
+              <w:t xml:space="preserve">static </w:t>
+            </w:r>
+            <w:r>
+              <w:rPr>
+                <w:sz w:val="20"/>
+                <w:szCs w:val="20"/>
+              </w:rPr>
+              <w:t>v</w:t>
+            </w:r>
+            <w:r>
+              <w:rPr>
+                <w:sz w:val="20"/>
+                <w:szCs w:val="20"/>
+              </w:rPr>
+              <w:t xml:space="preserve">oid </w:t>
+            </w:r>
+            <w:proofErr w:type="spellStart"/>
+            <w:r>
+              <w:rPr>
+                <w:sz w:val="20"/>
+                <w:szCs w:val="20"/>
+              </w:rPr>
+              <w:t>RunAs</w:t>
+            </w:r>
+            <w:r>
+              <w:rPr>
+                <w:sz w:val="20"/>
+                <w:szCs w:val="20"/>
+              </w:rPr>
+              <w:t>trixClock</w:t>
+            </w:r>
+            <w:proofErr w:type="spellEnd"/>
+            <w:r>
+              <w:rPr>
+                <w:sz w:val="20"/>
+                <w:szCs w:val="20"/>
+              </w:rPr>
+              <w:t>()</w:t>
+            </w:r>
+          </w:p>
+          <w:p>
+            <w:pPr>
+              <w:bidi w:val="0"/>
+              <w:rPr>
+                <w:sz w:val="20"/>
+                <w:szCs w:val="20"/>
+              </w:rPr>
+            </w:pPr>
+            <w:r>
+              <w:rPr>
+                <w:sz w:val="20"/>
+                <w:szCs w:val="20"/>
+              </w:rPr>
+              <w:t xml:space="preserve">Public </w:t>
+            </w:r>
+            <w:r>
+              <w:rPr>
+                <w:sz w:val="20"/>
+                <w:szCs w:val="20"/>
+              </w:rPr>
+              <w:t xml:space="preserve">static </w:t>
+            </w:r>
+            <w:r>
+              <w:rPr>
+                <w:sz w:val="20"/>
+                <w:szCs w:val="20"/>
+              </w:rPr>
+              <w:t xml:space="preserve">void </w:t>
+            </w:r>
+            <w:proofErr w:type="spellStart"/>
+            <w:r>
+              <w:rPr>
+                <w:sz w:val="20"/>
+                <w:szCs w:val="20"/>
+              </w:rPr>
+              <w:t>RunBinaryInput</w:t>
+            </w:r>
+            <w:proofErr w:type="spellEnd"/>
+            <w:r>
+              <w:rPr>
+                <w:sz w:val="20"/>
+                <w:szCs w:val="20"/>
+              </w:rPr>
+              <w:t>()</w:t>
+            </w:r>
+          </w:p>
+          <w:p>
+            <w:pPr>
+              <w:bidi w:val="0"/>
+              <w:rPr>
+                <w:sz w:val="20"/>
+                <w:szCs w:val="20"/>
+              </w:rPr>
+            </w:pPr>
+            <w:r>
+              <w:rPr>
+                <w:sz w:val="20"/>
+                <w:szCs w:val="20"/>
+              </w:rPr>
+              <w:t xml:space="preserve">private </w:t>
+            </w:r>
+            <w:r>
+              <w:rPr>
+                <w:sz w:val="20"/>
+                <w:szCs w:val="20"/>
+              </w:rPr>
+              <w:t xml:space="preserve">static </w:t>
+            </w:r>
+            <w:r>
+              <w:rPr>
+                <w:sz w:val="20"/>
+                <w:szCs w:val="20"/>
+              </w:rPr>
+              <w:t xml:space="preserve">bool </w:t>
+            </w:r>
+            <w:proofErr w:type="spellStart"/>
+            <w:r>
+              <w:rPr>
+                <w:sz w:val="20"/>
+                <w:szCs w:val="20"/>
+              </w:rPr>
+              <w:t>checkIfAscendingSeries</w:t>
+            </w:r>
+            <w:proofErr w:type="spellEnd"/>
+            <w:r>
+              <w:rPr>
+                <w:sz w:val="20"/>
+                <w:szCs w:val="20"/>
+              </w:rPr>
+              <w:t>(string)</w:t>
+            </w:r>
+          </w:p>
+          <w:p>
+            <w:pPr>
+              <w:bidi w:val="0"/>
+              <w:rPr>
+                <w:sz w:val="20"/>
+                <w:szCs w:val="20"/>
+              </w:rPr>
+            </w:pPr>
+            <w:r>
+              <w:rPr>
+                <w:sz w:val="20"/>
+                <w:szCs w:val="20"/>
+              </w:rPr>
+              <w:t xml:space="preserve">private </w:t>
+            </w:r>
+            <w:r>
+              <w:rPr>
+                <w:sz w:val="20"/>
+                <w:szCs w:val="20"/>
+              </w:rPr>
+              <w:t xml:space="preserve">static </w:t>
+            </w:r>
+            <w:r>
+              <w:rPr>
+                <w:sz w:val="20"/>
+                <w:szCs w:val="20"/>
+              </w:rPr>
+              <w:t xml:space="preserve">bool </w:t>
+            </w:r>
+            <w:proofErr w:type="spellStart"/>
+            <w:r>
+              <w:rPr>
+                <w:sz w:val="20"/>
+                <w:szCs w:val="20"/>
+              </w:rPr>
+              <w:t>checkIfDescendingSeries</w:t>
+            </w:r>
+            <w:proofErr w:type="spellEnd"/>
+            <w:r>
+              <w:rPr>
+                <w:sz w:val="20"/>
+                <w:szCs w:val="20"/>
+              </w:rPr>
+              <w:t>(string)</w:t>
+            </w:r>
+          </w:p>
+          <w:p>
+            <w:pPr>
+              <w:bidi w:val="0"/>
+              <w:rPr>
+                <w:sz w:val="20"/>
+                <w:szCs w:val="20"/>
+              </w:rPr>
+            </w:pPr>
+            <w:r>
+              <w:rPr>
+                <w:sz w:val="20"/>
+                <w:szCs w:val="20"/>
+              </w:rPr>
+              <w:t xml:space="preserve">private </w:t>
+            </w:r>
+            <w:r>
+              <w:rPr>
+                <w:sz w:val="20"/>
+                <w:szCs w:val="20"/>
+              </w:rPr>
+              <w:t xml:space="preserve">static </w:t>
+            </w:r>
+            <w:r>
+              <w:rPr>
+                <w:sz w:val="20"/>
+                <w:szCs w:val="20"/>
+              </w:rPr>
+              <w:t xml:space="preserve">void </w:t>
+            </w:r>
+            <w:proofErr w:type="spellStart"/>
+            <w:r>
+              <w:rPr>
+                <w:sz w:val="20"/>
+                <w:szCs w:val="20"/>
+              </w:rPr>
+              <w:t>drawAstrixClock</w:t>
+            </w:r>
+            <w:proofErr w:type="spellEnd"/>
+            <w:r>
+              <w:rPr>
+                <w:sz w:val="20"/>
+                <w:szCs w:val="20"/>
+              </w:rPr>
+              <w:t>(</w:t>
+            </w:r>
+            <w:proofErr w:type="spellStart"/>
+            <w:r>
+              <w:rPr>
+                <w:sz w:val="20"/>
+                <w:szCs w:val="20"/>
+              </w:rPr>
+              <w:t>int</w:t>
+            </w:r>
+            <w:proofErr w:type="spellEnd"/>
+            <w:r>
+              <w:rPr>
+                <w:sz w:val="20"/>
+                <w:szCs w:val="20"/>
+              </w:rPr>
+              <w:t>)</w:t>
+            </w:r>
+          </w:p>
+          <w:p>
+            <w:pPr>
+              <w:bidi w:val="0"/>
+              <w:rPr>
+                <w:sz w:val="20"/>
+                <w:szCs w:val="20"/>
+              </w:rPr>
+            </w:pPr>
+            <w:r>
+              <w:rPr>
+                <w:sz w:val="20"/>
+                <w:szCs w:val="20"/>
+              </w:rPr>
+              <w:t xml:space="preserve">private </w:t>
+            </w:r>
+            <w:r>
+              <w:rPr>
+                <w:sz w:val="20"/>
+                <w:szCs w:val="20"/>
+              </w:rPr>
+              <w:t xml:space="preserve">static </w:t>
+            </w:r>
+            <w:proofErr w:type="spellStart"/>
+            <w:r>
+              <w:rPr>
+                <w:sz w:val="20"/>
+                <w:szCs w:val="20"/>
+              </w:rPr>
+              <w:t>int</w:t>
+            </w:r>
+            <w:proofErr w:type="spellEnd"/>
+            <w:r>
+              <w:rPr>
+                <w:sz w:val="20"/>
+                <w:szCs w:val="20"/>
+              </w:rPr>
+              <w:t xml:space="preserve"> </w:t>
+            </w:r>
+            <w:proofErr w:type="spellStart"/>
+            <w:r>
+              <w:rPr>
+                <w:sz w:val="20"/>
+                <w:szCs w:val="20"/>
+              </w:rPr>
+              <w:t>generateLineOfAstrix</w:t>
+            </w:r>
+            <w:proofErr w:type="spellEnd"/>
+            <w:r>
+              <w:rPr>
+                <w:sz w:val="20"/>
+                <w:szCs w:val="20"/>
+              </w:rPr>
+              <w:t>(</w:t>
+            </w:r>
+            <w:proofErr w:type="spellStart"/>
+            <w:r>
+              <w:rPr>
+                <w:sz w:val="20"/>
+                <w:szCs w:val="20"/>
+              </w:rPr>
+              <w:t>StringBuilder,int,int</w:t>
+            </w:r>
+            <w:proofErr w:type="spellEnd"/>
+            <w:r>
+              <w:rPr>
+                <w:sz w:val="20"/>
+                <w:szCs w:val="20"/>
+              </w:rPr>
+              <w:t>)</w:t>
+            </w:r>
+          </w:p>
+          <w:p>
+            <w:pPr>
+              <w:bidi w:val="0"/>
+              <w:rPr>
+                <w:sz w:val="20"/>
+                <w:szCs w:val="20"/>
+                <w:rtl/>
+              </w:rPr>
+            </w:pPr>
+            <w:r>
+              <w:rPr>
+                <w:sz w:val="20"/>
+                <w:szCs w:val="20"/>
+              </w:rPr>
+              <w:t xml:space="preserve">Private </w:t>
+            </w:r>
+            <w:r>
+              <w:rPr>
+                <w:sz w:val="20"/>
+                <w:szCs w:val="20"/>
+              </w:rPr>
+              <w:t xml:space="preserve">static </w:t>
+            </w:r>
+            <w:r>
+              <w:rPr>
+                <w:sz w:val="20"/>
+                <w:szCs w:val="20"/>
+              </w:rPr>
+              <w:t xml:space="preserve">string </w:t>
+            </w:r>
+            <w:proofErr w:type="spellStart"/>
+            <w:r>
+              <w:rPr>
+                <w:sz w:val="20"/>
+                <w:szCs w:val="20"/>
+              </w:rPr>
+              <w:t>getInputFromUser</w:t>
+            </w:r>
+            <w:proofErr w:type="spellEnd"/>
+            <w:r>
+              <w:rPr>
+                <w:sz w:val="20"/>
+                <w:szCs w:val="20"/>
+              </w:rPr>
+              <w:t xml:space="preserve">(ref </w:t>
+            </w:r>
+            <w:proofErr w:type="spellStart"/>
+            <w:r>
+              <w:rPr>
+                <w:sz w:val="20"/>
+                <w:szCs w:val="20"/>
+              </w:rPr>
+              <w:t>int</w:t>
+            </w:r>
+            <w:proofErr w:type="spellEnd"/>
+            <w:r>
+              <w:rPr>
+                <w:sz w:val="20"/>
+                <w:szCs w:val="20"/>
+              </w:rPr>
+              <w:t>)</w:t>
+            </w:r>
+          </w:p>
+        </w:tc>
+        <w:tc>
+          <w:tcPr>
+            <w:tcW w:w="2735" w:type="dxa"/>
+          </w:tcPr>
+          <w:p>
+            <w:pPr>
+              <w:bidi w:val="0"/>
+              <w:rPr>
+                <w:sz w:val="20"/>
+                <w:szCs w:val="20"/>
+              </w:rPr>
+            </w:pPr>
+            <w:proofErr w:type="spellStart"/>
+            <w:r>
+              <w:rPr>
+                <w:sz w:val="20"/>
+                <w:szCs w:val="20"/>
+              </w:rPr>
+              <w:t>DemoPrograms</w:t>
+            </w:r>
+            <w:proofErr w:type="spellEnd"/>
+          </w:p>
+          <w:p>
+            <w:pPr>
+              <w:bidi w:val="0"/>
+              <w:rPr>
+                <w:sz w:val="20"/>
+                <w:szCs w:val="20"/>
+              </w:rPr>
+            </w:pPr>
+            <w:r>
+              <w:rPr>
+                <w:sz w:val="20"/>
+                <w:szCs w:val="20"/>
+              </w:rPr>
+              <w:t>(</w:t>
+            </w:r>
+            <w:proofErr w:type="spellStart"/>
+            <w:r>
+              <w:rPr>
+                <w:sz w:val="20"/>
+                <w:szCs w:val="20"/>
+              </w:rPr>
+              <w:t>DemosExecutor</w:t>
+            </w:r>
+            <w:r>
+              <w:rPr>
+                <w:sz w:val="20"/>
+                <w:szCs w:val="20"/>
+              </w:rPr>
+              <w:t>.DemoPrograms</w:t>
+            </w:r>
+            <w:proofErr w:type="spellEnd"/>
+            <w:r>
+              <w:rPr>
+                <w:sz w:val="20"/>
+                <w:szCs w:val="20"/>
+              </w:rPr>
+              <w:t>)</w:t>
+            </w:r>
+          </w:p>
+        </w:tc>
+        <w:tc>
+          <w:tcPr>
+            <w:tcW w:w="1079" w:type="dxa"/>
+          </w:tcPr>
+          <w:p>
+            <w:pPr>
+              <w:bidi w:val="0"/>
+              <w:rPr>
+                <w:sz w:val="20"/>
+                <w:szCs w:val="20"/>
+              </w:rPr>
+            </w:pPr>
+            <w:r>
+              <w:rPr>
+                <w:sz w:val="20"/>
+                <w:szCs w:val="20"/>
+              </w:rPr>
+              <w:t>Class</w:t>
+            </w:r>
+            <w:r>
+              <w:rPr>
+                <w:sz w:val="20"/>
+                <w:szCs w:val="20"/>
+              </w:rPr>
+              <w:t xml:space="preserve"> (Nested)</w:t>
+            </w:r>
+          </w:p>
+        </w:tc>
+      </w:tr>
+      <w:tr>
+        <w:tc>
+          <w:tcPr>
+            <w:tcW w:w="4645" w:type="dxa"/>
+          </w:tcPr>
+          <w:p>
+            <w:pPr>
+              <w:bidi w:val="0"/>
+              <w:rPr>
+                <w:sz w:val="20"/>
+                <w:szCs w:val="20"/>
+              </w:rPr>
+            </w:pPr>
+            <w:r>
+              <w:rPr>
+                <w:sz w:val="20"/>
+                <w:szCs w:val="20"/>
+              </w:rPr>
+              <w:t>Abort = 0</w:t>
+            </w:r>
+          </w:p>
+          <w:p>
+            <w:pPr>
+              <w:bidi w:val="0"/>
+              <w:rPr>
+                <w:sz w:val="20"/>
+                <w:szCs w:val="20"/>
+              </w:rPr>
+            </w:pPr>
+            <w:proofErr w:type="spellStart"/>
+            <w:r>
+              <w:rPr>
+                <w:sz w:val="20"/>
+                <w:szCs w:val="20"/>
+              </w:rPr>
+              <w:t>AstrixClock</w:t>
+            </w:r>
+            <w:proofErr w:type="spellEnd"/>
+            <w:r>
+              <w:rPr>
+                <w:sz w:val="20"/>
+                <w:szCs w:val="20"/>
+              </w:rPr>
+              <w:t xml:space="preserve"> = 2</w:t>
+            </w:r>
+          </w:p>
+          <w:p>
+            <w:pPr>
+              <w:bidi w:val="0"/>
+              <w:rPr>
+                <w:sz w:val="20"/>
+                <w:szCs w:val="20"/>
+                <w:rtl/>
+              </w:rPr>
+            </w:pPr>
+            <w:proofErr w:type="spellStart"/>
+            <w:r>
+              <w:rPr>
+                <w:sz w:val="20"/>
+                <w:szCs w:val="20"/>
+              </w:rPr>
+              <w:t>BinaryInput</w:t>
+            </w:r>
+            <w:proofErr w:type="spellEnd"/>
+            <w:r>
+              <w:rPr>
+                <w:sz w:val="20"/>
+                <w:szCs w:val="20"/>
+              </w:rPr>
+              <w:t xml:space="preserve"> = 1</w:t>
+            </w:r>
+          </w:p>
+        </w:tc>
+        <w:tc>
+          <w:tcPr>
+            <w:tcW w:w="2735" w:type="dxa"/>
+          </w:tcPr>
+          <w:p>
+            <w:pPr>
+              <w:bidi w:val="0"/>
+              <w:rPr>
+                <w:sz w:val="20"/>
+                <w:szCs w:val="20"/>
+              </w:rPr>
+            </w:pPr>
+            <w:proofErr w:type="spellStart"/>
+            <w:r>
+              <w:rPr>
+                <w:sz w:val="20"/>
+                <w:szCs w:val="20"/>
+              </w:rPr>
+              <w:t>eMenuOptions</w:t>
+            </w:r>
+            <w:proofErr w:type="spellEnd"/>
+          </w:p>
+        </w:tc>
+        <w:tc>
+          <w:tcPr>
+            <w:tcW w:w="1079" w:type="dxa"/>
+          </w:tcPr>
+          <w:p>
+            <w:pPr>
+              <w:bidi w:val="0"/>
+              <w:rPr>
+                <w:sz w:val="20"/>
+                <w:szCs w:val="20"/>
+              </w:rPr>
+            </w:pPr>
+            <w:proofErr w:type="spellStart"/>
+            <w:r>
+              <w:rPr>
+                <w:sz w:val="20"/>
+                <w:szCs w:val="20"/>
+              </w:rPr>
+              <w:t>Enum</w:t>
+            </w:r>
+            <w:proofErr w:type="spellEnd"/>
+          </w:p>
+        </w:tc>
+      </w:tr>
+      <w:tr>
+        <w:tc>
+          <w:tcPr>
+            <w:tcW w:w="4645" w:type="dxa"/>
+          </w:tcPr>
+          <w:p>
+            <w:pPr>
+              <w:bidi w:val="0"/>
+              <w:rPr>
+                <w:sz w:val="20"/>
+                <w:szCs w:val="20"/>
+              </w:rPr>
+            </w:pPr>
+            <w:r>
+              <w:rPr>
+                <w:sz w:val="20"/>
+                <w:szCs w:val="20"/>
+              </w:rPr>
+              <w:t>Public void .</w:t>
+            </w:r>
+            <w:proofErr w:type="spellStart"/>
+            <w:r>
+              <w:rPr>
+                <w:sz w:val="20"/>
+                <w:szCs w:val="20"/>
+              </w:rPr>
+              <w:t>ctor</w:t>
+            </w:r>
+            <w:proofErr w:type="spellEnd"/>
+            <w:r>
+              <w:rPr>
+                <w:sz w:val="20"/>
+                <w:szCs w:val="20"/>
+              </w:rPr>
+              <w:t>()</w:t>
+            </w:r>
+          </w:p>
+          <w:p>
+            <w:pPr>
+              <w:bidi w:val="0"/>
+              <w:rPr>
+                <w:sz w:val="20"/>
+                <w:szCs w:val="20"/>
+              </w:rPr>
+            </w:pPr>
+            <w:r>
+              <w:rPr>
+                <w:sz w:val="20"/>
+                <w:szCs w:val="20"/>
+              </w:rPr>
+              <w:t>Public static void Main()</w:t>
+            </w:r>
+          </w:p>
+        </w:tc>
+        <w:tc>
+          <w:tcPr>
+            <w:tcW w:w="2735" w:type="dxa"/>
+          </w:tcPr>
+          <w:p>
+            <w:pPr>
+              <w:bidi w:val="0"/>
+              <w:rPr>
+                <w:sz w:val="20"/>
+                <w:szCs w:val="20"/>
+              </w:rPr>
+            </w:pPr>
+            <w:r>
+              <w:rPr>
+                <w:sz w:val="20"/>
+                <w:szCs w:val="20"/>
+              </w:rPr>
+              <w:t>Program</w:t>
+            </w:r>
+          </w:p>
+        </w:tc>
+        <w:tc>
+          <w:tcPr>
+            <w:tcW w:w="1079" w:type="dxa"/>
+          </w:tcPr>
+          <w:p>
+            <w:pPr>
+              <w:bidi w:val="0"/>
+              <w:rPr>
+                <w:sz w:val="20"/>
+                <w:szCs w:val="20"/>
+              </w:rPr>
+            </w:pPr>
+            <w:r>
+              <w:rPr>
+                <w:sz w:val="20"/>
+                <w:szCs w:val="20"/>
+              </w:rPr>
+              <w:t>Class</w:t>
+            </w:r>
+          </w:p>
+        </w:tc>
+      </w:tr>
+    </w:tbl>
+    <w:p>
+      <w:pPr>
+        <w:rPr>
+          <w:rtl/>
+        </w:rPr>
+      </w:pPr>
+      <w:bookmarkStart w:id="0" w:name="_GoBack"/>
+      <w:bookmarkEnd w:id="0"/>
+    </w:p>
+    <w:p>
+      <w:pPr>
+        <w:pStyle w:val="a3"/>
+        <w:numPr>
+          <w:ilvl w:val="0"/>
+          <w:numId w:val="2"/>
+        </w:numPr>
+      </w:pPr>
+      <w:r>
+        <w:rPr>
+          <w:rFonts w:hint="cs"/>
+          <w:rtl/>
+        </w:rPr>
+        <w:t xml:space="preserve">שם משתמש: </w:t>
+      </w:r>
+      <w:r>
+        <w:t>2017A_Ex01</w:t>
+      </w:r>
+      <w:r>
+        <w:br/>
+      </w:r>
+      <w:r>
+        <w:rPr>
+          <w:rFonts w:hint="cs"/>
+          <w:rtl/>
+        </w:rPr>
+        <w:t xml:space="preserve">סיסמה: </w:t>
+      </w:r>
+      <w:r>
+        <w:t>C# rocks!!!</w:t>
+      </w:r>
+    </w:p>
+    <w:p>
+      <w:pPr>
+        <w:pStyle w:val="1"/>
+        <w:rPr>
+          <w:rtl/>
+        </w:rPr>
+      </w:pPr>
+      <w:r>
+        <w:rPr>
+          <w:rFonts w:asciiTheme="minorHAnsi" w:eastAsiaTheme="minorHAnsi" w:hAnsiTheme="minorHAnsi" w:cstheme="minorBidi"/>
+          <w:color w:val="auto"/>
+          <w:sz w:val="22"/>
+          <w:szCs w:val="22"/>
+        </w:rPr>
+        <w:t></w:t>
+      </w:r>
+      <w:r>
+        <w:rPr>
+          <w:rFonts w:hint="cs"/>
+          <w:rtl/>
+        </w:rPr>
+        <w:t>חלק 2</w:t>
+      </w:r>
+    </w:p>
+    <w:p>
+      <w:pPr>
+        <w:rPr>
           <w:rtl/>
         </w:rPr>
       </w:pPr>
@@ -53,7 +1558,6 @@
       <w:pPr>
         <w:pStyle w:val="a3"/>
         <w:rPr>
-          <w:rFonts w:hint="cs"/>
           <w:rtl/>
         </w:rPr>
       </w:pPr>
@@ -75,8 +1579,10 @@
       <w:r>
         <w:rPr>
           <w:rFonts w:cs="Arial"/>
-          <w:rtl/>
-        </w:rPr>
+          <w:noProof/>
+          <w:rtl/>
+        </w:rPr>
+        <w:lastRenderedPageBreak/>
         <w:drawing>
           <wp:inline distT="0" distB="0" distL="0" distR="0" wp14:anchorId="46AEC592" wp14:editId="1E9A1F50">
             <wp:extent cx="3696216" cy="2600688"/>
@@ -118,7 +1624,6 @@
       <w:pPr>
         <w:ind w:firstLine="720"/>
         <w:rPr>
-          <w:rFonts w:hint="cs"/>
           <w:rtl/>
         </w:rPr>
       </w:pPr>
@@ -140,6 +1645,7 @@
       <w:r>
         <w:rPr>
           <w:rFonts w:cs="Arial"/>
+          <w:noProof/>
           <w:rtl/>
         </w:rPr>
         <w:drawing>
@@ -186,8 +1692,6 @@
           <w:rtl/>
         </w:rPr>
       </w:pPr>
-      <w:bookmarkStart w:id="0" w:name="_GoBack"/>
-      <w:bookmarkEnd w:id="0"/>
       <w:r>
         <w:rPr>
           <w:rFonts w:ascii="Calibri" w:hAnsi="Calibri" w:cs="Calibri"/>
@@ -201,6 +1705,7 @@
       <w:r>
         <w:rPr>
           <w:rFonts w:cs="Arial"/>
+          <w:noProof/>
           <w:rtl/>
         </w:rPr>
         <w:drawing>
@@ -253,8 +1758,94 @@
 </file>
 
 <file path=word/numbering.xml><?xml version="1.0" encoding="utf-8"?>
-<w:numbering xmlns:wpc="http://schemas.microsoft.com/office/word/2010/wordprocessingCanvas" xmlns:mc="http://schemas.openxmlformats.org/markup-compatibility/2006" xmlns:o="urn:schemas-microsoft-com:office:office" xmlns:r="http://schemas.openxmlformats.org/officeDocument/2006/relationships" xmlns:m="http://schemas.openxmlformats.org/officeDocument/2006/math" xmlns:v="urn:schemas-microsoft-com:vml" xmlns:wp14="http://schemas.microsoft.com/office/word/2010/wordprocessingDrawing" xmlns:wp="http://schemas.openxmlformats.org/drawingml/2006/wordprocessingDrawing" xmlns:w10="urn:schemas-microsoft-com:office:word" xmlns:w="http://schemas.openxmlformats.org/wordprocessingml/2006/main" xmlns:w14="http://schemas.microsoft.com/office/word/2010/wordml" xmlns:w15="http://schemas.microsoft.com/office/word/2012/wordml" xmlns:wpg="http://schemas.microsoft.com/office/word/2010/wordprocessingGroup" xmlns:wpi="http://schemas.microsoft.com/office/word/2010/wordprocessingInk" xmlns:wne="http://schemas.microsoft.com/office/word/2006/wordml" xmlns:wps="http://schemas.microsoft.com/office/word/2010/wordprocessingShape" mc:Ignorable="w14 w15 wp14">
+<w:numbering xmlns:wpc="http://schemas.microsoft.com/office/word/2010/wordprocessingCanvas" xmlns:cx="http://schemas.microsoft.com/office/drawing/2014/chartex" xmlns:cx1="http://schemas.microsoft.com/office/drawing/2015/9/8/chartex" xmlns:cx2="http://schemas.microsoft.com/office/drawing/2015/10/21/chartex" xmlns:cx3="http://schemas.microsoft.com/office/drawing/2016/5/9/chartex" xmlns:cx4="http://schemas.microsoft.com/office/drawing/2016/5/10/chartex" xmlns:cx5="http://schemas.microsoft.com/office/drawing/2016/5/11/chartex" xmlns:mc="http://schemas.openxmlformats.org/markup-compatibility/2006" xmlns:o="urn:schemas-microsoft-com:office:office" xmlns:r="http://schemas.openxmlformats.org/officeDocument/2006/relationships" xmlns:m="http://schemas.openxmlformats.org/officeDocument/2006/math" xmlns:v="urn:schemas-microsoft-com:vml" xmlns:wp14="http://schemas.microsoft.com/office/word/2010/wordprocessingDrawing" xmlns:wp="http://schemas.openxmlformats.org/drawingml/2006/wordprocessingDrawing" xmlns:w10="urn:schemas-microsoft-com:office:word" xmlns:w="http://schemas.openxmlformats.org/wordprocessingml/2006/main" xmlns:w14="http://schemas.microsoft.com/office/word/2010/wordml" xmlns:w15="http://schemas.microsoft.com/office/word/2012/wordml" xmlns:w16se="http://schemas.microsoft.com/office/word/2015/wordml/symex" xmlns:wpg="http://schemas.microsoft.com/office/word/2010/wordprocessingGroup" xmlns:wpi="http://schemas.microsoft.com/office/word/2010/wordprocessingInk" xmlns:wne="http://schemas.microsoft.com/office/word/2006/wordml" xmlns:wps="http://schemas.microsoft.com/office/word/2010/wordprocessingShape" mc:Ignorable="w14 w15 w16se wp14">
   <w:abstractNum w:abstractNumId="0" w15:restartNumberingAfterBreak="0">
+    <w:nsid w:val="27053714"/>
+    <w:multiLevelType w:val="hybridMultilevel"/>
+    <w:tmpl w:val="01CEB276"/>
+    <w:lvl w:ilvl="0" w:tplc="04090013">
+      <w:start w:val="1"/>
+      <w:numFmt w:val="upperRoman"/>
+      <w:lvlText w:val="%1."/>
+      <w:lvlJc w:val="right"/>
+      <w:pPr>
+        <w:ind w:left="720" w:hanging="360"/>
+      </w:pPr>
+    </w:lvl>
+    <w:lvl w:ilvl="1" w:tplc="04090013">
+      <w:start w:val="1"/>
+      <w:numFmt w:val="upperRoman"/>
+      <w:lvlText w:val="%2."/>
+      <w:lvlJc w:val="right"/>
+      <w:pPr>
+        <w:ind w:left="1440" w:hanging="360"/>
+      </w:pPr>
+    </w:lvl>
+    <w:lvl w:ilvl="2" w:tplc="04090019">
+      <w:start w:val="1"/>
+      <w:numFmt w:val="lowerLetter"/>
+      <w:lvlText w:val="%3."/>
+      <w:lvlJc w:val="left"/>
+      <w:pPr>
+        <w:ind w:left="2160" w:hanging="180"/>
+      </w:pPr>
+    </w:lvl>
+    <w:lvl w:ilvl="3" w:tplc="0409000F">
+      <w:start w:val="1"/>
+      <w:numFmt w:val="decimal"/>
+      <w:lvlText w:val="%4."/>
+      <w:lvlJc w:val="left"/>
+      <w:pPr>
+        <w:ind w:left="2880" w:hanging="360"/>
+      </w:pPr>
+    </w:lvl>
+    <w:lvl w:ilvl="4" w:tplc="04090019" w:tentative="1">
+      <w:start w:val="1"/>
+      <w:numFmt w:val="lowerLetter"/>
+      <w:lvlText w:val="%5."/>
+      <w:lvlJc w:val="left"/>
+      <w:pPr>
+        <w:ind w:left="3600" w:hanging="360"/>
+      </w:pPr>
+    </w:lvl>
+    <w:lvl w:ilvl="5" w:tplc="0409001B" w:tentative="1">
+      <w:start w:val="1"/>
+      <w:numFmt w:val="lowerRoman"/>
+      <w:lvlText w:val="%6."/>
+      <w:lvlJc w:val="right"/>
+      <w:pPr>
+        <w:ind w:left="4320" w:hanging="180"/>
+      </w:pPr>
+    </w:lvl>
+    <w:lvl w:ilvl="6" w:tplc="0409000F" w:tentative="1">
+      <w:start w:val="1"/>
+      <w:numFmt w:val="decimal"/>
+      <w:lvlText w:val="%7."/>
+      <w:lvlJc w:val="left"/>
+      <w:pPr>
+        <w:ind w:left="5040" w:hanging="360"/>
+      </w:pPr>
+    </w:lvl>
+    <w:lvl w:ilvl="7" w:tplc="04090019" w:tentative="1">
+      <w:start w:val="1"/>
+      <w:numFmt w:val="lowerLetter"/>
+      <w:lvlText w:val="%8."/>
+      <w:lvlJc w:val="left"/>
+      <w:pPr>
+        <w:ind w:left="5760" w:hanging="360"/>
+      </w:pPr>
+    </w:lvl>
+    <w:lvl w:ilvl="8" w:tplc="0409001B" w:tentative="1">
+      <w:start w:val="1"/>
+      <w:numFmt w:val="lowerRoman"/>
+      <w:lvlText w:val="%9."/>
+      <w:lvlJc w:val="right"/>
+      <w:pPr>
+        <w:ind w:left="6480" w:hanging="180"/>
+      </w:pPr>
+    </w:lvl>
+  </w:abstractNum>
+  <w:abstractNum w:abstractNumId="1" w15:restartNumberingAfterBreak="0">
     <w:nsid w:val="638F21FF"/>
     <w:multiLevelType w:val="hybridMultilevel"/>
     <w:tmpl w:val="94843B24"/>
@@ -343,14 +1934,198 @@
       </w:pPr>
     </w:lvl>
   </w:abstractNum>
+  <w:abstractNum w:abstractNumId="2" w15:restartNumberingAfterBreak="0">
+    <w:nsid w:val="63B8587C"/>
+    <w:multiLevelType w:val="hybridMultilevel"/>
+    <w:tmpl w:val="C5062B10"/>
+    <w:lvl w:ilvl="0" w:tplc="04090013">
+      <w:start w:val="1"/>
+      <w:numFmt w:val="upperRoman"/>
+      <w:lvlText w:val="%1."/>
+      <w:lvlJc w:val="right"/>
+      <w:pPr>
+        <w:ind w:left="720" w:hanging="360"/>
+      </w:pPr>
+    </w:lvl>
+    <w:lvl w:ilvl="1" w:tplc="04090019">
+      <w:start w:val="1"/>
+      <w:numFmt w:val="lowerLetter"/>
+      <w:lvlText w:val="%2."/>
+      <w:lvlJc w:val="left"/>
+      <w:pPr>
+        <w:ind w:left="1440" w:hanging="360"/>
+      </w:pPr>
+    </w:lvl>
+    <w:lvl w:ilvl="2" w:tplc="0409001B" w:tentative="1">
+      <w:start w:val="1"/>
+      <w:numFmt w:val="lowerRoman"/>
+      <w:lvlText w:val="%3."/>
+      <w:lvlJc w:val="right"/>
+      <w:pPr>
+        <w:ind w:left="2160" w:hanging="180"/>
+      </w:pPr>
+    </w:lvl>
+    <w:lvl w:ilvl="3" w:tplc="0409000F" w:tentative="1">
+      <w:start w:val="1"/>
+      <w:numFmt w:val="decimal"/>
+      <w:lvlText w:val="%4."/>
+      <w:lvlJc w:val="left"/>
+      <w:pPr>
+        <w:ind w:left="2880" w:hanging="360"/>
+      </w:pPr>
+    </w:lvl>
+    <w:lvl w:ilvl="4" w:tplc="04090019" w:tentative="1">
+      <w:start w:val="1"/>
+      <w:numFmt w:val="lowerLetter"/>
+      <w:lvlText w:val="%5."/>
+      <w:lvlJc w:val="left"/>
+      <w:pPr>
+        <w:ind w:left="3600" w:hanging="360"/>
+      </w:pPr>
+    </w:lvl>
+    <w:lvl w:ilvl="5" w:tplc="0409001B" w:tentative="1">
+      <w:start w:val="1"/>
+      <w:numFmt w:val="lowerRoman"/>
+      <w:lvlText w:val="%6."/>
+      <w:lvlJc w:val="right"/>
+      <w:pPr>
+        <w:ind w:left="4320" w:hanging="180"/>
+      </w:pPr>
+    </w:lvl>
+    <w:lvl w:ilvl="6" w:tplc="0409000F" w:tentative="1">
+      <w:start w:val="1"/>
+      <w:numFmt w:val="decimal"/>
+      <w:lvlText w:val="%7."/>
+      <w:lvlJc w:val="left"/>
+      <w:pPr>
+        <w:ind w:left="5040" w:hanging="360"/>
+      </w:pPr>
+    </w:lvl>
+    <w:lvl w:ilvl="7" w:tplc="04090019" w:tentative="1">
+      <w:start w:val="1"/>
+      <w:numFmt w:val="lowerLetter"/>
+      <w:lvlText w:val="%8."/>
+      <w:lvlJc w:val="left"/>
+      <w:pPr>
+        <w:ind w:left="5760" w:hanging="360"/>
+      </w:pPr>
+    </w:lvl>
+    <w:lvl w:ilvl="8" w:tplc="0409001B" w:tentative="1">
+      <w:start w:val="1"/>
+      <w:numFmt w:val="lowerRoman"/>
+      <w:lvlText w:val="%9."/>
+      <w:lvlJc w:val="right"/>
+      <w:pPr>
+        <w:ind w:left="6480" w:hanging="180"/>
+      </w:pPr>
+    </w:lvl>
+  </w:abstractNum>
+  <w:abstractNum w:abstractNumId="3" w15:restartNumberingAfterBreak="0">
+    <w:nsid w:val="7FAE0575"/>
+    <w:multiLevelType w:val="hybridMultilevel"/>
+    <w:tmpl w:val="C2DAB788"/>
+    <w:lvl w:ilvl="0" w:tplc="0409000F">
+      <w:start w:val="1"/>
+      <w:numFmt w:val="decimal"/>
+      <w:lvlText w:val="%1."/>
+      <w:lvlJc w:val="left"/>
+      <w:pPr>
+        <w:ind w:left="720" w:hanging="360"/>
+      </w:pPr>
+      <w:rPr>
+        <w:rFonts w:hint="default"/>
+      </w:rPr>
+    </w:lvl>
+    <w:lvl w:ilvl="1" w:tplc="04090019">
+      <w:start w:val="1"/>
+      <w:numFmt w:val="lowerLetter"/>
+      <w:lvlText w:val="%2."/>
+      <w:lvlJc w:val="left"/>
+      <w:pPr>
+        <w:ind w:left="1440" w:hanging="360"/>
+      </w:pPr>
+    </w:lvl>
+    <w:lvl w:ilvl="2" w:tplc="0409001B" w:tentative="1">
+      <w:start w:val="1"/>
+      <w:numFmt w:val="lowerRoman"/>
+      <w:lvlText w:val="%3."/>
+      <w:lvlJc w:val="right"/>
+      <w:pPr>
+        <w:ind w:left="2160" w:hanging="180"/>
+      </w:pPr>
+    </w:lvl>
+    <w:lvl w:ilvl="3" w:tplc="0409000F" w:tentative="1">
+      <w:start w:val="1"/>
+      <w:numFmt w:val="decimal"/>
+      <w:lvlText w:val="%4."/>
+      <w:lvlJc w:val="left"/>
+      <w:pPr>
+        <w:ind w:left="2880" w:hanging="360"/>
+      </w:pPr>
+    </w:lvl>
+    <w:lvl w:ilvl="4" w:tplc="04090019" w:tentative="1">
+      <w:start w:val="1"/>
+      <w:numFmt w:val="lowerLetter"/>
+      <w:lvlText w:val="%5."/>
+      <w:lvlJc w:val="left"/>
+      <w:pPr>
+        <w:ind w:left="3600" w:hanging="360"/>
+      </w:pPr>
+    </w:lvl>
+    <w:lvl w:ilvl="5" w:tplc="0409001B" w:tentative="1">
+      <w:start w:val="1"/>
+      <w:numFmt w:val="lowerRoman"/>
+      <w:lvlText w:val="%6."/>
+      <w:lvlJc w:val="right"/>
+      <w:pPr>
+        <w:ind w:left="4320" w:hanging="180"/>
+      </w:pPr>
+    </w:lvl>
+    <w:lvl w:ilvl="6" w:tplc="0409000F" w:tentative="1">
+      <w:start w:val="1"/>
+      <w:numFmt w:val="decimal"/>
+      <w:lvlText w:val="%7."/>
+      <w:lvlJc w:val="left"/>
+      <w:pPr>
+        <w:ind w:left="5040" w:hanging="360"/>
+      </w:pPr>
+    </w:lvl>
+    <w:lvl w:ilvl="7" w:tplc="04090019" w:tentative="1">
+      <w:start w:val="1"/>
+      <w:numFmt w:val="lowerLetter"/>
+      <w:lvlText w:val="%8."/>
+      <w:lvlJc w:val="left"/>
+      <w:pPr>
+        <w:ind w:left="5760" w:hanging="360"/>
+      </w:pPr>
+    </w:lvl>
+    <w:lvl w:ilvl="8" w:tplc="0409001B" w:tentative="1">
+      <w:start w:val="1"/>
+      <w:numFmt w:val="lowerRoman"/>
+      <w:lvlText w:val="%9."/>
+      <w:lvlJc w:val="right"/>
+      <w:pPr>
+        <w:ind w:left="6480" w:hanging="180"/>
+      </w:pPr>
+    </w:lvl>
+  </w:abstractNum>
   <w:num w:numId="1">
+    <w:abstractNumId w:val="1"/>
+  </w:num>
+  <w:num w:numId="2">
+    <w:abstractNumId w:val="3"/>
+  </w:num>
+  <w:num w:numId="3">
+    <w:abstractNumId w:val="2"/>
+  </w:num>
+  <w:num w:numId="4">
     <w:abstractNumId w:val="0"/>
   </w:num>
 </w:numbering>
 </file>
 
 <file path=word/styles.xml><?xml version="1.0" encoding="utf-8"?>
-<w:styles xmlns:mc="http://schemas.openxmlformats.org/markup-compatibility/2006" xmlns:r="http://schemas.openxmlformats.org/officeDocument/2006/relationships" xmlns:w="http://schemas.openxmlformats.org/wordprocessingml/2006/main" xmlns:w14="http://schemas.microsoft.com/office/word/2010/wordml" xmlns:w15="http://schemas.microsoft.com/office/word/2012/wordml" mc:Ignorable="w14 w15">
+<w:styles xmlns:mc="http://schemas.openxmlformats.org/markup-compatibility/2006" xmlns:r="http://schemas.openxmlformats.org/officeDocument/2006/relationships" xmlns:w="http://schemas.openxmlformats.org/wordprocessingml/2006/main" xmlns:w14="http://schemas.microsoft.com/office/word/2010/wordml" xmlns:w15="http://schemas.microsoft.com/office/word/2012/wordml" xmlns:w16se="http://schemas.microsoft.com/office/word/2015/wordml/symex" mc:Ignorable="w14 w15 w16se">
   <w:docDefaults>
     <w:rPrDefault>
       <w:rPr>
@@ -366,7 +2141,7 @@
       </w:pPr>
     </w:pPrDefault>
   </w:docDefaults>
-  <w:latentStyles w:defLockedState="0" w:defUIPriority="99" w:defSemiHidden="0" w:defUnhideWhenUsed="0" w:defQFormat="0" w:count="371">
+  <w:latentStyles w:defLockedState="0" w:defUIPriority="99" w:defSemiHidden="0" w:defUnhideWhenUsed="0" w:defQFormat="0" w:count="374">
     <w:lsdException w:name="Normal" w:uiPriority="0" w:qFormat="1"/>
     <w:lsdException w:name="heading 1" w:uiPriority="9" w:qFormat="1"/>
     <w:lsdException w:name="heading 2" w:semiHidden="1" w:uiPriority="9" w:unhideWhenUsed="1" w:qFormat="1"/>
@@ -472,7 +2247,6 @@
     <w:lsdException w:name="HTML Sample" w:semiHidden="1" w:unhideWhenUsed="1"/>
     <w:lsdException w:name="HTML Typewriter" w:semiHidden="1" w:unhideWhenUsed="1"/>
     <w:lsdException w:name="HTML Variable" w:semiHidden="1" w:unhideWhenUsed="1"/>
-    <w:lsdException w:name="Normal Table" w:semiHidden="1" w:unhideWhenUsed="1"/>
     <w:lsdException w:name="annotation subject" w:semiHidden="1" w:unhideWhenUsed="1"/>
     <w:lsdException w:name="No List" w:semiHidden="1" w:unhideWhenUsed="1"/>
     <w:lsdException w:name="Outline List 1" w:semiHidden="1" w:unhideWhenUsed="1"/>
@@ -517,7 +2291,6 @@
     <w:lsdException w:name="Table Professional" w:semiHidden="1" w:unhideWhenUsed="1"/>
     <w:lsdException w:name="Table Subtle 1" w:semiHidden="1" w:unhideWhenUsed="1"/>
     <w:lsdException w:name="Table Subtle 2" w:semiHidden="1" w:unhideWhenUsed="1"/>
-    <w:lsdException w:name="Table Web 1" w:semiHidden="1" w:unhideWhenUsed="1"/>
     <w:lsdException w:name="Table Web 2" w:semiHidden="1" w:unhideWhenUsed="1"/>
     <w:lsdException w:name="Table Web 3" w:semiHidden="1" w:unhideWhenUsed="1"/>
     <w:lsdException w:name="Balloon Text" w:semiHidden="1" w:unhideWhenUsed="1"/>
@@ -738,6 +2511,9 @@
     <w:lsdException w:name="List Table 5 Dark Accent 6" w:uiPriority="50"/>
     <w:lsdException w:name="List Table 6 Colorful Accent 6" w:uiPriority="51"/>
     <w:lsdException w:name="List Table 7 Colorful Accent 6" w:uiPriority="52"/>
+    <w:lsdException w:name="Mention" w:semiHidden="1" w:unhideWhenUsed="1"/>
+    <w:lsdException w:name="Smart Hyperlink" w:semiHidden="1" w:unhideWhenUsed="1"/>
+    <w:lsdException w:name="Hashtag" w:semiHidden="1" w:unhideWhenUsed="1"/>
   </w:latentStyles>
   <w:style w:type="paragraph" w:default="1" w:styleId="a">
     <w:name w:val="Normal"/>
@@ -817,6 +2593,25 @@
       <w:ind w:left="720"/>
       <w:contextualSpacing/>
     </w:pPr>
+  </w:style>
+  <w:style w:type="table" w:styleId="a4">
+    <w:name w:val="Table Grid"/>
+    <w:basedOn w:val="a1"/>
+    <w:uiPriority w:val="39"/>
+    <w:rsid w:val="000C54AC"/>
+    <w:pPr>
+      <w:spacing w:after="0" w:line="240" w:lineRule="auto"/>
+    </w:pPr>
+    <w:tblPr>
+      <w:tblBorders>
+        <w:top w:val="single" w:sz="4" w:space="0" w:color="auto"/>
+        <w:left w:val="single" w:sz="4" w:space="0" w:color="auto"/>
+        <w:bottom w:val="single" w:sz="4" w:space="0" w:color="auto"/>
+        <w:right w:val="single" w:sz="4" w:space="0" w:color="auto"/>
+        <w:insideH w:val="single" w:sz="4" w:space="0" w:color="auto"/>
+        <w:insideV w:val="single" w:sz="4" w:space="0" w:color="auto"/>
+      </w:tblBorders>
+    </w:tblPr>
   </w:style>
 </w:styles>
 </file>

</xml_diff>

<commit_message>
finished word document (screenshots) Ex01
</commit_message>
<xml_diff>
--- a/Ex01/Ex01_ScreenShots.docx
+++ b/Ex01/Ex01_ScreenShots.docx
@@ -1459,15 +1459,7 @@
         </w:tc>
       </w:tr>
     </w:tbl>
-    <w:p>
-      <w:pPr>
-        <w:rPr>
-          <w:rtl/>
-        </w:rPr>
-      </w:pPr>
-      <w:bookmarkStart w:id="0" w:name="_GoBack"/>
-      <w:bookmarkEnd w:id="0"/>
-    </w:p>
+    <w:p/>
     <w:p>
       <w:pPr>
         <w:pStyle w:val="a3"/>
@@ -1745,6 +1737,295 @@
         </w:drawing>
       </w:r>
     </w:p>
+    <w:p>
+      <w:pPr>
+        <w:pStyle w:val="a3"/>
+        <w:numPr>
+          <w:ilvl w:val="0"/>
+          <w:numId w:val="1"/>
+        </w:numPr>
+      </w:pPr>
+      <w:r>
+        <w:rPr>
+          <w:rFonts w:hint="cs"/>
+          <w:rtl/>
+        </w:rPr>
+        <w:t>---</w:t>
+      </w:r>
+    </w:p>
+    <w:p>
+      <w:pPr>
+        <w:pStyle w:val="a3"/>
+        <w:numPr>
+          <w:ilvl w:val="0"/>
+          <w:numId w:val="1"/>
+        </w:numPr>
+      </w:pPr>
+      <w:r>
+        <w:rPr>
+          <w:rFonts w:hint="cs"/>
+          <w:rtl/>
+        </w:rPr>
+        <w:t>דוגמאות:</w:t>
+      </w:r>
+    </w:p>
+    <w:p>
+      <w:pPr>
+        <w:ind w:left="720"/>
+        <w:rPr>
+          <w:rtl/>
+        </w:rPr>
+      </w:pPr>
+      <w:r>
+        <w:rPr>
+          <w:rFonts w:hint="cs"/>
+          <w:rtl/>
+        </w:rPr>
+        <w:t>קלט: 4</w:t>
+      </w:r>
+    </w:p>
+    <w:p>
+      <w:pPr>
+        <w:rPr>
+          <w:rtl/>
+        </w:rPr>
+      </w:pPr>
+      <w:r>
+        <w:rPr>
+          <w:noProof/>
+        </w:rPr>
+        <w:lastRenderedPageBreak/>
+        <w:drawing>
+          <wp:inline distT="0" distB="0" distL="0" distR="0" wp14:anchorId="3C8EBB0E" wp14:editId="7ECE8909">
+            <wp:extent cx="5274310" cy="2414270"/>
+            <wp:effectExtent l="0" t="0" r="2540" b="5080"/>
+            <wp:docPr id="4" name="תמונה 4"/>
+            <wp:cNvGraphicFramePr>
+              <a:graphicFrameLocks xmlns:a="http://schemas.openxmlformats.org/drawingml/2006/main" noChangeAspect="1"/>
+            </wp:cNvGraphicFramePr>
+            <a:graphic xmlns:a="http://schemas.openxmlformats.org/drawingml/2006/main">
+              <a:graphicData uri="http://schemas.openxmlformats.org/drawingml/2006/picture">
+                <pic:pic xmlns:pic="http://schemas.openxmlformats.org/drawingml/2006/picture">
+                  <pic:nvPicPr>
+                    <pic:cNvPr id="1" name=""/>
+                    <pic:cNvPicPr/>
+                  </pic:nvPicPr>
+                  <pic:blipFill>
+                    <a:blip r:embed="rId8"/>
+                    <a:stretch>
+                      <a:fillRect/>
+                    </a:stretch>
+                  </pic:blipFill>
+                  <pic:spPr>
+                    <a:xfrm>
+                      <a:off x="0" y="0"/>
+                      <a:ext cx="5274310" cy="2414270"/>
+                    </a:xfrm>
+                    <a:prstGeom prst="rect">
+                      <a:avLst/>
+                    </a:prstGeom>
+                  </pic:spPr>
+                </pic:pic>
+              </a:graphicData>
+            </a:graphic>
+          </wp:inline>
+        </w:drawing>
+      </w:r>
+    </w:p>
+    <w:p>
+      <w:pPr>
+        <w:rPr>
+          <w:rtl/>
+        </w:rPr>
+      </w:pPr>
+      <w:r>
+        <w:rPr>
+          <w:rFonts w:hint="cs"/>
+          <w:rtl/>
+        </w:rPr>
+        <w:t>קלט: 7</w:t>
+      </w:r>
+    </w:p>
+    <w:p>
+      <w:pPr>
+        <w:rPr>
+          <w:rtl/>
+        </w:rPr>
+      </w:pPr>
+      <w:r>
+        <w:rPr>
+          <w:noProof/>
+        </w:rPr>
+        <w:drawing>
+          <wp:inline distT="0" distB="0" distL="0" distR="0" wp14:anchorId="6856F394" wp14:editId="1E7D213D">
+            <wp:extent cx="5274310" cy="3600450"/>
+            <wp:effectExtent l="0" t="0" r="2540" b="0"/>
+            <wp:docPr id="5" name="תמונה 5"/>
+            <wp:cNvGraphicFramePr>
+              <a:graphicFrameLocks xmlns:a="http://schemas.openxmlformats.org/drawingml/2006/main" noChangeAspect="1"/>
+            </wp:cNvGraphicFramePr>
+            <a:graphic xmlns:a="http://schemas.openxmlformats.org/drawingml/2006/main">
+              <a:graphicData uri="http://schemas.openxmlformats.org/drawingml/2006/picture">
+                <pic:pic xmlns:pic="http://schemas.openxmlformats.org/drawingml/2006/picture">
+                  <pic:nvPicPr>
+                    <pic:cNvPr id="1" name=""/>
+                    <pic:cNvPicPr/>
+                  </pic:nvPicPr>
+                  <pic:blipFill>
+                    <a:blip r:embed="rId9"/>
+                    <a:stretch>
+                      <a:fillRect/>
+                    </a:stretch>
+                  </pic:blipFill>
+                  <pic:spPr>
+                    <a:xfrm>
+                      <a:off x="0" y="0"/>
+                      <a:ext cx="5274310" cy="3600450"/>
+                    </a:xfrm>
+                    <a:prstGeom prst="rect">
+                      <a:avLst/>
+                    </a:prstGeom>
+                  </pic:spPr>
+                </pic:pic>
+              </a:graphicData>
+            </a:graphic>
+          </wp:inline>
+        </w:drawing>
+      </w:r>
+    </w:p>
+    <w:p>
+      <w:pPr>
+        <w:rPr>
+          <w:rtl/>
+        </w:rPr>
+      </w:pPr>
+      <w:r>
+        <w:rPr>
+          <w:rFonts w:hint="cs"/>
+          <w:rtl/>
+        </w:rPr>
+        <w:t>קלט: 6</w:t>
+      </w:r>
+    </w:p>
+    <w:p>
+      <w:pPr>
+        <w:rPr>
+          <w:rtl/>
+        </w:rPr>
+      </w:pPr>
+      <w:r>
+        <w:rPr>
+          <w:noProof/>
+        </w:rPr>
+        <w:lastRenderedPageBreak/>
+        <w:drawing>
+          <wp:inline distT="0" distB="0" distL="0" distR="0" wp14:anchorId="14A43117" wp14:editId="370C3952">
+            <wp:extent cx="5274310" cy="3166110"/>
+            <wp:effectExtent l="0" t="0" r="2540" b="0"/>
+            <wp:docPr id="6" name="תמונה 6"/>
+            <wp:cNvGraphicFramePr>
+              <a:graphicFrameLocks xmlns:a="http://schemas.openxmlformats.org/drawingml/2006/main" noChangeAspect="1"/>
+            </wp:cNvGraphicFramePr>
+            <a:graphic xmlns:a="http://schemas.openxmlformats.org/drawingml/2006/main">
+              <a:graphicData uri="http://schemas.openxmlformats.org/drawingml/2006/picture">
+                <pic:pic xmlns:pic="http://schemas.openxmlformats.org/drawingml/2006/picture">
+                  <pic:nvPicPr>
+                    <pic:cNvPr id="1" name=""/>
+                    <pic:cNvPicPr/>
+                  </pic:nvPicPr>
+                  <pic:blipFill>
+                    <a:blip r:embed="rId10"/>
+                    <a:stretch>
+                      <a:fillRect/>
+                    </a:stretch>
+                  </pic:blipFill>
+                  <pic:spPr>
+                    <a:xfrm>
+                      <a:off x="0" y="0"/>
+                      <a:ext cx="5274310" cy="3166110"/>
+                    </a:xfrm>
+                    <a:prstGeom prst="rect">
+                      <a:avLst/>
+                    </a:prstGeom>
+                  </pic:spPr>
+                </pic:pic>
+              </a:graphicData>
+            </a:graphic>
+          </wp:inline>
+        </w:drawing>
+      </w:r>
+    </w:p>
+    <w:p>
+      <w:pPr>
+        <w:rPr>
+          <w:rtl/>
+        </w:rPr>
+      </w:pPr>
+      <w:r>
+        <w:rPr>
+          <w:rFonts w:hint="cs"/>
+          <w:rtl/>
+        </w:rPr>
+        <w:t>קלט: 9</w:t>
+      </w:r>
+    </w:p>
+    <w:p>
+      <w:pPr>
+        <w:rPr>
+          <w:rtl/>
+        </w:rPr>
+      </w:pPr>
+      <w:r>
+        <w:rPr>
+          <w:noProof/>
+        </w:rPr>
+        <w:drawing>
+          <wp:inline distT="0" distB="0" distL="0" distR="0" wp14:anchorId="00704909" wp14:editId="5F47370C">
+            <wp:extent cx="5274310" cy="4029710"/>
+            <wp:effectExtent l="0" t="0" r="2540" b="8890"/>
+            <wp:docPr id="7" name="תמונה 7"/>
+            <wp:cNvGraphicFramePr>
+              <a:graphicFrameLocks xmlns:a="http://schemas.openxmlformats.org/drawingml/2006/main" noChangeAspect="1"/>
+            </wp:cNvGraphicFramePr>
+            <a:graphic xmlns:a="http://schemas.openxmlformats.org/drawingml/2006/main">
+              <a:graphicData uri="http://schemas.openxmlformats.org/drawingml/2006/picture">
+                <pic:pic xmlns:pic="http://schemas.openxmlformats.org/drawingml/2006/picture">
+                  <pic:nvPicPr>
+                    <pic:cNvPr id="1" name=""/>
+                    <pic:cNvPicPr/>
+                  </pic:nvPicPr>
+                  <pic:blipFill>
+                    <a:blip r:embed="rId11"/>
+                    <a:stretch>
+                      <a:fillRect/>
+                    </a:stretch>
+                  </pic:blipFill>
+                  <pic:spPr>
+                    <a:xfrm>
+                      <a:off x="0" y="0"/>
+                      <a:ext cx="5274310" cy="4029710"/>
+                    </a:xfrm>
+                    <a:prstGeom prst="rect">
+                      <a:avLst/>
+                    </a:prstGeom>
+                  </pic:spPr>
+                </pic:pic>
+              </a:graphicData>
+            </a:graphic>
+          </wp:inline>
+        </w:drawing>
+      </w:r>
+      <w:bookmarkStart w:id="0" w:name="_GoBack"/>
+      <w:bookmarkEnd w:id="0"/>
+    </w:p>
+    <w:p>
+      <w:pPr>
+        <w:rPr>
+          <w:rFonts w:hint="cs"/>
+          <w:rtl/>
+        </w:rPr>
+      </w:pPr>
+    </w:p>
     <w:sectPr>
       <w:pgSz w:w="11906" w:h="16838"/>
       <w:pgMar w:top="1440" w:right="1800" w:bottom="1440" w:left="1800" w:header="708" w:footer="708" w:gutter="0"/>
@@ -1861,7 +2142,7 @@
         <w:rFonts w:hint="default"/>
       </w:rPr>
     </w:lvl>
-    <w:lvl w:ilvl="1" w:tplc="04090019" w:tentative="1">
+    <w:lvl w:ilvl="1" w:tplc="04090019">
       <w:start w:val="1"/>
       <w:numFmt w:val="lowerLetter"/>
       <w:lvlText w:val="%2."/>

</xml_diff>

<commit_message>
finished word doc Ex01 for real this time
</commit_message>
<xml_diff>
--- a/Ex01/Ex01_ScreenShots.docx
+++ b/Ex01/Ex01_ScreenShots.docx
@@ -1,6 +1,6 @@
 
 <file path=word/document.xml><?xml version="1.0" encoding="utf-8"?>
-<w:document xmlns:wpc="http://schemas.microsoft.com/office/word/2010/wordprocessingCanvas" xmlns:cx="http://schemas.microsoft.com/office/drawing/2014/chartex" xmlns:cx1="http://schemas.microsoft.com/office/drawing/2015/9/8/chartex" xmlns:cx2="http://schemas.microsoft.com/office/drawing/2015/10/21/chartex" xmlns:cx3="http://schemas.microsoft.com/office/drawing/2016/5/9/chartex" xmlns:cx4="http://schemas.microsoft.com/office/drawing/2016/5/10/chartex" xmlns:cx5="http://schemas.microsoft.com/office/drawing/2016/5/11/chartex" xmlns:mc="http://schemas.openxmlformats.org/markup-compatibility/2006" xmlns:o="urn:schemas-microsoft-com:office:office" xmlns:r="http://schemas.openxmlformats.org/officeDocument/2006/relationships" xmlns:m="http://schemas.openxmlformats.org/officeDocument/2006/math" xmlns:v="urn:schemas-microsoft-com:vml" xmlns:wp14="http://schemas.microsoft.com/office/word/2010/wordprocessingDrawing" xmlns:wp="http://schemas.openxmlformats.org/drawingml/2006/wordprocessingDrawing" xmlns:w10="urn:schemas-microsoft-com:office:word" xmlns:w="http://schemas.openxmlformats.org/wordprocessingml/2006/main" xmlns:w14="http://schemas.microsoft.com/office/word/2010/wordml" xmlns:w15="http://schemas.microsoft.com/office/word/2012/wordml" xmlns:w16se="http://schemas.microsoft.com/office/word/2015/wordml/symex" xmlns:wpg="http://schemas.microsoft.com/office/word/2010/wordprocessingGroup" xmlns:wpi="http://schemas.microsoft.com/office/word/2010/wordprocessingInk" xmlns:wne="http://schemas.microsoft.com/office/word/2006/wordml" xmlns:wps="http://schemas.microsoft.com/office/word/2010/wordprocessingShape" mc:Ignorable="w14 w15 w16se wp14">
+<w:document xmlns:wpc="http://schemas.microsoft.com/office/word/2010/wordprocessingCanvas" xmlns:mc="http://schemas.openxmlformats.org/markup-compatibility/2006" xmlns:o="urn:schemas-microsoft-com:office:office" xmlns:r="http://schemas.openxmlformats.org/officeDocument/2006/relationships" xmlns:m="http://schemas.openxmlformats.org/officeDocument/2006/math" xmlns:v="urn:schemas-microsoft-com:vml" xmlns:wp14="http://schemas.microsoft.com/office/word/2010/wordprocessingDrawing" xmlns:wp="http://schemas.openxmlformats.org/drawingml/2006/wordprocessingDrawing" xmlns:w10="urn:schemas-microsoft-com:office:word" xmlns:w="http://schemas.openxmlformats.org/wordprocessingml/2006/main" xmlns:w14="http://schemas.microsoft.com/office/word/2010/wordml" xmlns:wpg="http://schemas.microsoft.com/office/word/2010/wordprocessingGroup" xmlns:wpi="http://schemas.microsoft.com/office/word/2010/wordprocessingInk" xmlns:wne="http://schemas.microsoft.com/office/word/2006/wordml" xmlns:wps="http://schemas.microsoft.com/office/word/2010/wordprocessingShape" mc:Ignorable="w14 wp14">
   <w:body>
     <w:p>
       <w:pPr>
@@ -114,7 +114,64 @@
           <w:rFonts w:hint="cs"/>
           <w:rtl/>
         </w:rPr>
-        <w:t>).</w:t>
+        <w:t>)</w:t>
+      </w:r>
+      <w:r>
+        <w:rPr>
+          <w:rFonts w:hint="cs"/>
+          <w:rtl/>
+        </w:rPr>
+        <w:t xml:space="preserve">. </w:t>
+      </w:r>
+      <w:r>
+        <w:t>PE</w:t>
+      </w:r>
+      <w:r>
+        <w:rPr>
+          <w:rFonts w:hint="cs"/>
+          <w:rtl/>
+        </w:rPr>
+        <w:t xml:space="preserve"> הו</w:t>
+      </w:r>
+      <w:r>
+        <w:rPr>
+          <w:rFonts w:hint="cs"/>
+          <w:rtl/>
+        </w:rPr>
+        <w:t>א</w:t>
+      </w:r>
+      <w:r>
+        <w:rPr>
+          <w:rFonts w:hint="cs"/>
+          <w:rtl/>
+        </w:rPr>
+        <w:t xml:space="preserve"> קטע קוד שאומר למערכת ההפעלה באיזה </w:t>
+      </w:r>
+      <w:r>
+        <w:t>CLR</w:t>
+      </w:r>
+      <w:r>
+        <w:rPr>
+          <w:rFonts w:hint="cs"/>
+          <w:rtl/>
+        </w:rPr>
+        <w:t xml:space="preserve"> לה</w:t>
+      </w:r>
+      <w:bookmarkStart w:id="0" w:name="_GoBack"/>
+      <w:bookmarkEnd w:id="0"/>
+      <w:r>
+        <w:rPr>
+          <w:rFonts w:hint="cs"/>
+          <w:rtl/>
+        </w:rPr>
+        <w:t>שתמש להרצת התוכנית</w:t>
+      </w:r>
+      <w:r>
+        <w:rPr>
+          <w:rFonts w:hint="cs"/>
+          <w:rtl/>
+        </w:rPr>
+        <w:t>.</w:t>
       </w:r>
     </w:p>
     <w:p>
@@ -334,18 +391,18 @@
         <w:tblStyle w:val="a4"/>
         <w:bidiVisual/>
         <w:tblW w:w="0" w:type="auto"/>
-        <w:tblInd w:w="-163" w:type="dxa"/>
+        <w:tblInd w:w="-800" w:type="dxa"/>
         <w:tblLook w:val="04A0" w:firstRow="1" w:lastRow="0" w:firstColumn="1" w:lastColumn="0" w:noHBand="0" w:noVBand="1"/>
       </w:tblPr>
       <w:tblGrid>
-        <w:gridCol w:w="4474"/>
+        <w:gridCol w:w="5282"/>
         <w:gridCol w:w="2934"/>
-        <w:gridCol w:w="1051"/>
+        <w:gridCol w:w="1079"/>
       </w:tblGrid>
       <w:tr>
         <w:tc>
           <w:tcPr>
-            <w:tcW w:w="4645" w:type="dxa"/>
+            <w:tcW w:w="5282" w:type="dxa"/>
           </w:tcPr>
           <w:p>
             <w:pPr>
@@ -367,7 +424,7 @@
         </w:tc>
         <w:tc>
           <w:tcPr>
-            <w:tcW w:w="2735" w:type="dxa"/>
+            <w:tcW w:w="2934" w:type="dxa"/>
           </w:tcPr>
           <w:p>
             <w:pPr>
@@ -477,7 +534,7 @@
       <w:tr>
         <w:tc>
           <w:tcPr>
-            <w:tcW w:w="4645" w:type="dxa"/>
+            <w:tcW w:w="5282" w:type="dxa"/>
           </w:tcPr>
           <w:p>
             <w:pPr>
@@ -563,7 +620,23 @@
                 <w:sz w:val="20"/>
                 <w:szCs w:val="20"/>
               </w:rPr>
-              <w:t xml:space="preserve">static bool </w:t>
+              <w:t xml:space="preserve">static </w:t>
+            </w:r>
+            <w:proofErr w:type="spellStart"/>
+            <w:r>
+              <w:rPr>
+                <w:sz w:val="20"/>
+                <w:szCs w:val="20"/>
+              </w:rPr>
+              <w:t>bool</w:t>
+            </w:r>
+            <w:proofErr w:type="spellEnd"/>
+            <w:r>
+              <w:rPr>
+                <w:sz w:val="20"/>
+                <w:szCs w:val="20"/>
+              </w:rPr>
+              <w:t xml:space="preserve"> </w:t>
             </w:r>
             <w:proofErr w:type="spellStart"/>
             <w:r>
@@ -666,7 +739,7 @@
         </w:tc>
         <w:tc>
           <w:tcPr>
-            <w:tcW w:w="2735" w:type="dxa"/>
+            <w:tcW w:w="2934" w:type="dxa"/>
           </w:tcPr>
           <w:p>
             <w:pPr>
@@ -714,7 +787,7 @@
       <w:tr>
         <w:tc>
           <w:tcPr>
-            <w:tcW w:w="4645" w:type="dxa"/>
+            <w:tcW w:w="5282" w:type="dxa"/>
           </w:tcPr>
           <w:p>
             <w:pPr>
@@ -883,12 +956,21 @@
               </w:rPr>
               <w:t xml:space="preserve">static </w:t>
             </w:r>
-            <w:r>
-              <w:rPr>
-                <w:sz w:val="20"/>
-                <w:szCs w:val="20"/>
-              </w:rPr>
-              <w:t xml:space="preserve">bool </w:t>
+            <w:proofErr w:type="spellStart"/>
+            <w:r>
+              <w:rPr>
+                <w:sz w:val="20"/>
+                <w:szCs w:val="20"/>
+              </w:rPr>
+              <w:t>bool</w:t>
+            </w:r>
+            <w:proofErr w:type="spellEnd"/>
+            <w:r>
+              <w:rPr>
+                <w:sz w:val="20"/>
+                <w:szCs w:val="20"/>
+              </w:rPr>
+              <w:t xml:space="preserve"> </w:t>
             </w:r>
             <w:proofErr w:type="spellStart"/>
             <w:r>
@@ -929,12 +1011,21 @@
               </w:rPr>
               <w:t xml:space="preserve">static </w:t>
             </w:r>
-            <w:r>
-              <w:rPr>
-                <w:sz w:val="20"/>
-                <w:szCs w:val="20"/>
-              </w:rPr>
-              <w:t xml:space="preserve">bool </w:t>
+            <w:proofErr w:type="spellStart"/>
+            <w:r>
+              <w:rPr>
+                <w:sz w:val="20"/>
+                <w:szCs w:val="20"/>
+              </w:rPr>
+              <w:t>bool</w:t>
+            </w:r>
+            <w:proofErr w:type="spellEnd"/>
+            <w:r>
+              <w:rPr>
+                <w:sz w:val="20"/>
+                <w:szCs w:val="20"/>
+              </w:rPr>
+              <w:t xml:space="preserve"> </w:t>
             </w:r>
             <w:proofErr w:type="spellStart"/>
             <w:r>
@@ -1152,7 +1243,7 @@
         </w:tc>
         <w:tc>
           <w:tcPr>
-            <w:tcW w:w="2735" w:type="dxa"/>
+            <w:tcW w:w="2934" w:type="dxa"/>
           </w:tcPr>
           <w:p>
             <w:pPr>
@@ -1193,14 +1284,7 @@
                 <w:sz w:val="20"/>
                 <w:szCs w:val="20"/>
               </w:rPr>
-              <w:t>DemosExecutor</w:t>
-            </w:r>
-            <w:r>
-              <w:rPr>
-                <w:sz w:val="20"/>
-                <w:szCs w:val="20"/>
-              </w:rPr>
-              <w:t>.DemoPrograms</w:t>
+              <w:t>DemosExecutor.DemoPrograms</w:t>
             </w:r>
             <w:proofErr w:type="spellEnd"/>
             <w:r>
@@ -1244,7 +1328,7 @@
       <w:tr>
         <w:tc>
           <w:tcPr>
-            <w:tcW w:w="4645" w:type="dxa"/>
+            <w:tcW w:w="5282" w:type="dxa"/>
           </w:tcPr>
           <w:p>
             <w:pPr>
@@ -1316,7 +1400,7 @@
         </w:tc>
         <w:tc>
           <w:tcPr>
-            <w:tcW w:w="2735" w:type="dxa"/>
+            <w:tcW w:w="2934" w:type="dxa"/>
           </w:tcPr>
           <w:p>
             <w:pPr>
@@ -1364,7 +1448,7 @@
       <w:tr>
         <w:tc>
           <w:tcPr>
-            <w:tcW w:w="4645" w:type="dxa"/>
+            <w:tcW w:w="5282" w:type="dxa"/>
           </w:tcPr>
           <w:p>
             <w:pPr>
@@ -1417,7 +1501,7 @@
         </w:tc>
         <w:tc>
           <w:tcPr>
-            <w:tcW w:w="2735" w:type="dxa"/>
+            <w:tcW w:w="2934" w:type="dxa"/>
           </w:tcPr>
           <w:p>
             <w:pPr>
@@ -1494,6 +1578,14 @@
     </w:p>
     <w:p>
       <w:pPr>
+        <w:bidi w:val="0"/>
+      </w:pPr>
+      <w:r>
+        <w:br w:type="page"/>
+      </w:r>
+    </w:p>
+    <w:p>
+      <w:pPr>
         <w:pStyle w:val="1"/>
         <w:rPr>
           <w:rtl/>
@@ -1501,27 +1593,14 @@
       </w:pPr>
       <w:r>
         <w:rPr>
-          <w:rFonts w:asciiTheme="minorHAnsi" w:eastAsiaTheme="minorHAnsi" w:hAnsiTheme="minorHAnsi" w:cstheme="minorBidi"/>
-          <w:color w:val="auto"/>
-          <w:sz w:val="22"/>
-          <w:szCs w:val="22"/>
-        </w:rPr>
-        <w:t></w:t>
-      </w:r>
-      <w:r>
-        <w:rPr>
-          <w:rFonts w:hint="cs"/>
-          <w:rtl/>
-        </w:rPr>
+          <w:rFonts w:hint="cs"/>
+          <w:rtl/>
+        </w:rPr>
+        <w:lastRenderedPageBreak/>
         <w:t>חלק 2</w:t>
       </w:r>
     </w:p>
     <w:p>
-      <w:pPr>
-        <w:rPr>
-          <w:rtl/>
-        </w:rPr>
-      </w:pPr>
       <w:r>
         <w:rPr>
           <w:rFonts w:hint="cs"/>
@@ -1529,15 +1608,13 @@
         </w:rPr>
         <w:t>דוגמאות הרצה</w:t>
       </w:r>
-    </w:p>
-    <w:p>
-      <w:pPr>
-        <w:pStyle w:val="a3"/>
-        <w:numPr>
-          <w:ilvl w:val="0"/>
-          <w:numId w:val="1"/>
-        </w:numPr>
-      </w:pPr>
+      <w:r>
+        <w:rPr>
+          <w:rFonts w:hint="cs"/>
+          <w:rtl/>
+        </w:rPr>
+        <w:t xml:space="preserve"> לסעיף 2.1 - </w:t>
+      </w:r>
       <w:r>
         <w:rPr>
           <w:rFonts w:hint="cs"/>
@@ -1563,23 +1640,15 @@
       </w:r>
     </w:p>
     <w:p>
-      <w:pPr>
-        <w:rPr>
-          <w:rtl/>
-        </w:rPr>
-      </w:pPr>
-      <w:r>
-        <w:rPr>
-          <w:rFonts w:cs="Arial"/>
+      <w:r>
+        <w:rPr>
           <w:noProof/>
-          <w:rtl/>
-        </w:rPr>
-        <w:lastRenderedPageBreak/>
+        </w:rPr>
         <w:drawing>
-          <wp:inline distT="0" distB="0" distL="0" distR="0" wp14:anchorId="46AEC592" wp14:editId="1E9A1F50">
-            <wp:extent cx="3696216" cy="2600688"/>
-            <wp:effectExtent l="0" t="0" r="0" b="9525"/>
-            <wp:docPr id="1" name="תמונה 1"/>
+          <wp:inline distT="0" distB="0" distL="0" distR="0" wp14:anchorId="63C6B261" wp14:editId="58B61D7C">
+            <wp:extent cx="3695700" cy="2438400"/>
+            <wp:effectExtent l="0" t="0" r="0" b="0"/>
+            <wp:docPr id="8" name="תמונה 8"/>
             <wp:cNvGraphicFramePr>
               <a:graphicFrameLocks xmlns:a="http://schemas.openxmlformats.org/drawingml/2006/main" noChangeAspect="1"/>
             </wp:cNvGraphicFramePr>
@@ -1587,72 +1656,7 @@
               <a:graphicData uri="http://schemas.openxmlformats.org/drawingml/2006/picture">
                 <pic:pic xmlns:pic="http://schemas.openxmlformats.org/drawingml/2006/picture">
                   <pic:nvPicPr>
-                    <pic:cNvPr id="1" name=""/>
-                    <pic:cNvPicPr/>
-                  </pic:nvPicPr>
-                  <pic:blipFill>
-                    <a:blip r:embed="rId5"/>
-                    <a:stretch>
-                      <a:fillRect/>
-                    </a:stretch>
-                  </pic:blipFill>
-                  <pic:spPr>
-                    <a:xfrm>
-                      <a:off x="0" y="0"/>
-                      <a:ext cx="3696216" cy="2600688"/>
-                    </a:xfrm>
-                    <a:prstGeom prst="rect">
-                      <a:avLst/>
-                    </a:prstGeom>
-                  </pic:spPr>
-                </pic:pic>
-              </a:graphicData>
-            </a:graphic>
-          </wp:inline>
-        </w:drawing>
-      </w:r>
-    </w:p>
-    <w:p>
-      <w:pPr>
-        <w:ind w:firstLine="720"/>
-        <w:rPr>
-          <w:rtl/>
-        </w:rPr>
-      </w:pPr>
-      <w:r>
-        <w:rPr>
-          <w:rFonts w:ascii="Calibri" w:hAnsi="Calibri" w:cs="Calibri"/>
-          <w:sz w:val="20"/>
-          <w:szCs w:val="20"/>
-        </w:rPr>
-        <w:t>[382, 382, 60725]</w:t>
-      </w:r>
-    </w:p>
-    <w:p>
-      <w:pPr>
-        <w:rPr>
-          <w:rtl/>
-        </w:rPr>
-      </w:pPr>
-      <w:r>
-        <w:rPr>
-          <w:rFonts w:cs="Arial"/>
-          <w:noProof/>
-          <w:rtl/>
-        </w:rPr>
-        <w:drawing>
-          <wp:inline distT="0" distB="0" distL="0" distR="0" wp14:anchorId="13DDADC2" wp14:editId="0AF355A4">
-            <wp:extent cx="4963218" cy="1286054"/>
-            <wp:effectExtent l="0" t="0" r="8890" b="9525"/>
-            <wp:docPr id="2" name="תמונה 2"/>
-            <wp:cNvGraphicFramePr>
-              <a:graphicFrameLocks xmlns:a="http://schemas.openxmlformats.org/drawingml/2006/main" noChangeAspect="1"/>
-            </wp:cNvGraphicFramePr>
-            <a:graphic xmlns:a="http://schemas.openxmlformats.org/drawingml/2006/main">
-              <a:graphicData uri="http://schemas.openxmlformats.org/drawingml/2006/picture">
-                <pic:pic xmlns:pic="http://schemas.openxmlformats.org/drawingml/2006/picture">
-                  <pic:nvPicPr>
-                    <pic:cNvPr id="1" name=""/>
+                    <pic:cNvPr id="0" name=""/>
                     <pic:cNvPicPr/>
                   </pic:nvPicPr>
                   <pic:blipFill>
@@ -1664,7 +1668,7 @@
                   <pic:spPr>
                     <a:xfrm>
                       <a:off x="0" y="0"/>
-                      <a:ext cx="4963218" cy="1286054"/>
+                      <a:ext cx="3695700" cy="2438400"/>
                     </a:xfrm>
                     <a:prstGeom prst="rect">
                       <a:avLst/>
@@ -1690,10 +1694,15 @@
           <w:sz w:val="20"/>
           <w:szCs w:val="20"/>
         </w:rPr>
-        <w:t>[057, 738, 738]</w:t>
-      </w:r>
-    </w:p>
-    <w:p>
+        <w:t>[382, 382, 60725]</w:t>
+      </w:r>
+    </w:p>
+    <w:p>
+      <w:pPr>
+        <w:rPr>
+          <w:rtl/>
+        </w:rPr>
+      </w:pPr>
       <w:r>
         <w:rPr>
           <w:rFonts w:cs="Arial"/>
@@ -1701,10 +1710,10 @@
           <w:rtl/>
         </w:rPr>
         <w:drawing>
-          <wp:inline distT="0" distB="0" distL="0" distR="0" wp14:anchorId="42DA44E8" wp14:editId="0E785E97">
-            <wp:extent cx="3696216" cy="2600688"/>
-            <wp:effectExtent l="0" t="0" r="0" b="9525"/>
-            <wp:docPr id="3" name="תמונה 3"/>
+          <wp:inline distT="0" distB="0" distL="0" distR="0" wp14:anchorId="13DDADC2" wp14:editId="0AF355A4">
+            <wp:extent cx="4963218" cy="1286054"/>
+            <wp:effectExtent l="0" t="0" r="8890" b="9525"/>
+            <wp:docPr id="2" name="תמונה 2"/>
             <wp:cNvGraphicFramePr>
               <a:graphicFrameLocks xmlns:a="http://schemas.openxmlformats.org/drawingml/2006/main" noChangeAspect="1"/>
             </wp:cNvGraphicFramePr>
@@ -1724,7 +1733,7 @@
                   <pic:spPr>
                     <a:xfrm>
                       <a:off x="0" y="0"/>
-                      <a:ext cx="3696216" cy="2600688"/>
+                      <a:ext cx="4963218" cy="1286054"/>
                     </a:xfrm>
                     <a:prstGeom prst="rect">
                       <a:avLst/>
@@ -1739,67 +1748,30 @@
     </w:p>
     <w:p>
       <w:pPr>
-        <w:pStyle w:val="a3"/>
-        <w:numPr>
-          <w:ilvl w:val="0"/>
-          <w:numId w:val="1"/>
-        </w:numPr>
-      </w:pPr>
-      <w:r>
-        <w:rPr>
-          <w:rFonts w:hint="cs"/>
-          <w:rtl/>
-        </w:rPr>
-        <w:t>---</w:t>
-      </w:r>
-    </w:p>
-    <w:p>
-      <w:pPr>
-        <w:pStyle w:val="a3"/>
-        <w:numPr>
-          <w:ilvl w:val="0"/>
-          <w:numId w:val="1"/>
-        </w:numPr>
-      </w:pPr>
-      <w:r>
-        <w:rPr>
-          <w:rFonts w:hint="cs"/>
-          <w:rtl/>
-        </w:rPr>
-        <w:t>דוגמאות:</w:t>
-      </w:r>
-    </w:p>
-    <w:p>
-      <w:pPr>
-        <w:ind w:left="720"/>
-        <w:rPr>
-          <w:rtl/>
-        </w:rPr>
-      </w:pPr>
-      <w:r>
-        <w:rPr>
-          <w:rFonts w:hint="cs"/>
-          <w:rtl/>
-        </w:rPr>
-        <w:t>קלט: 4</w:t>
-      </w:r>
-    </w:p>
-    <w:p>
-      <w:pPr>
-        <w:rPr>
-          <w:rtl/>
-        </w:rPr>
-      </w:pPr>
+        <w:ind w:firstLine="720"/>
+        <w:rPr>
+          <w:rtl/>
+        </w:rPr>
+      </w:pPr>
+      <w:r>
+        <w:rPr>
+          <w:rFonts w:ascii="Calibri" w:hAnsi="Calibri" w:cs="Calibri"/>
+          <w:sz w:val="20"/>
+          <w:szCs w:val="20"/>
+        </w:rPr>
+        <w:t>[057, 738, 738]</w:t>
+      </w:r>
+    </w:p>
+    <w:p>
       <w:r>
         <w:rPr>
           <w:noProof/>
         </w:rPr>
-        <w:lastRenderedPageBreak/>
         <w:drawing>
-          <wp:inline distT="0" distB="0" distL="0" distR="0" wp14:anchorId="3C8EBB0E" wp14:editId="7ECE8909">
-            <wp:extent cx="5274310" cy="2414270"/>
-            <wp:effectExtent l="0" t="0" r="2540" b="5080"/>
-            <wp:docPr id="4" name="תמונה 4"/>
+          <wp:inline distT="0" distB="0" distL="0" distR="0" wp14:anchorId="2685C863" wp14:editId="48E3EE2B">
+            <wp:extent cx="3733800" cy="2409825"/>
+            <wp:effectExtent l="0" t="0" r="0" b="9525"/>
+            <wp:docPr id="1" name="תמונה 1"/>
             <wp:cNvGraphicFramePr>
               <a:graphicFrameLocks xmlns:a="http://schemas.openxmlformats.org/drawingml/2006/main" noChangeAspect="1"/>
             </wp:cNvGraphicFramePr>
@@ -1807,7 +1779,7 @@
               <a:graphicData uri="http://schemas.openxmlformats.org/drawingml/2006/picture">
                 <pic:pic xmlns:pic="http://schemas.openxmlformats.org/drawingml/2006/picture">
                   <pic:nvPicPr>
-                    <pic:cNvPr id="1" name=""/>
+                    <pic:cNvPr id="0" name=""/>
                     <pic:cNvPicPr/>
                   </pic:nvPicPr>
                   <pic:blipFill>
@@ -1819,7 +1791,7 @@
                   <pic:spPr>
                     <a:xfrm>
                       <a:off x="0" y="0"/>
-                      <a:ext cx="5274310" cy="2414270"/>
+                      <a:ext cx="3733800" cy="2409825"/>
                     </a:xfrm>
                     <a:prstGeom prst="rect">
                       <a:avLst/>
@@ -1835,15 +1807,83 @@
     <w:p>
       <w:pPr>
         <w:rPr>
-          <w:rtl/>
-        </w:rPr>
-      </w:pPr>
-      <w:r>
-        <w:rPr>
-          <w:rFonts w:hint="cs"/>
-          <w:rtl/>
-        </w:rPr>
-        <w:t>קלט: 7</w:t>
+          <w:rFonts w:hint="cs"/>
+          <w:rtl/>
+        </w:rPr>
+      </w:pPr>
+    </w:p>
+    <w:p/>
+    <w:p>
+      <w:pPr>
+        <w:bidi w:val="0"/>
+        <w:rPr>
+          <w:rtl/>
+        </w:rPr>
+      </w:pPr>
+      <w:r>
+        <w:rPr>
+          <w:rtl/>
+        </w:rPr>
+        <w:br w:type="page"/>
+      </w:r>
+    </w:p>
+    <w:p>
+      <w:r>
+        <w:rPr>
+          <w:rFonts w:hint="cs"/>
+          <w:rtl/>
+        </w:rPr>
+        <w:lastRenderedPageBreak/>
+        <w:t>דוגמאות</w:t>
+      </w:r>
+      <w:r>
+        <w:rPr>
+          <w:rFonts w:hint="cs"/>
+          <w:rtl/>
+        </w:rPr>
+        <w:t xml:space="preserve"> לסעיף 2.3</w:t>
+      </w:r>
+      <w:r>
+        <w:rPr>
+          <w:rFonts w:hint="cs"/>
+          <w:rtl/>
+        </w:rPr>
+        <w:t xml:space="preserve"> </w:t>
+      </w:r>
+      <w:r>
+        <w:rPr>
+          <w:rtl/>
+        </w:rPr>
+        <w:t>–</w:t>
+      </w:r>
+      <w:r>
+        <w:rPr>
+          <w:rFonts w:hint="cs"/>
+          <w:rtl/>
+        </w:rPr>
+        <w:t xml:space="preserve"> שעון חול מתקדם</w:t>
+      </w:r>
+      <w:r>
+        <w:rPr>
+          <w:rFonts w:hint="cs"/>
+          <w:rtl/>
+        </w:rPr>
+        <w:t>:</w:t>
+      </w:r>
+    </w:p>
+    <w:p>
+      <w:pPr>
+        <w:ind w:left="720"/>
+        <w:rPr>
+          <w:rtl/>
+        </w:rPr>
+      </w:pPr>
+      <w:r>
+        <w:rPr>
+          <w:rFonts w:hint="cs"/>
+          <w:rtl/>
+        </w:rPr>
+        <w:t>קלט: 4</w:t>
       </w:r>
     </w:p>
     <w:p>
@@ -1857,10 +1897,10 @@
           <w:noProof/>
         </w:rPr>
         <w:drawing>
-          <wp:inline distT="0" distB="0" distL="0" distR="0" wp14:anchorId="6856F394" wp14:editId="1E7D213D">
-            <wp:extent cx="5274310" cy="3600450"/>
-            <wp:effectExtent l="0" t="0" r="2540" b="0"/>
-            <wp:docPr id="5" name="תמונה 5"/>
+          <wp:inline distT="0" distB="0" distL="0" distR="0" wp14:anchorId="3C8EBB0E" wp14:editId="7ECE8909">
+            <wp:extent cx="5274310" cy="2414270"/>
+            <wp:effectExtent l="0" t="0" r="2540" b="5080"/>
+            <wp:docPr id="4" name="תמונה 4"/>
             <wp:cNvGraphicFramePr>
               <a:graphicFrameLocks xmlns:a="http://schemas.openxmlformats.org/drawingml/2006/main" noChangeAspect="1"/>
             </wp:cNvGraphicFramePr>
@@ -1880,7 +1920,7 @@
                   <pic:spPr>
                     <a:xfrm>
                       <a:off x="0" y="0"/>
-                      <a:ext cx="5274310" cy="3600450"/>
+                      <a:ext cx="5274310" cy="2414270"/>
                     </a:xfrm>
                     <a:prstGeom prst="rect">
                       <a:avLst/>
@@ -1904,7 +1944,7 @@
           <w:rFonts w:hint="cs"/>
           <w:rtl/>
         </w:rPr>
-        <w:t>קלט: 6</w:t>
+        <w:t>קלט: 7</w:t>
       </w:r>
     </w:p>
     <w:p>
@@ -1917,12 +1957,11 @@
         <w:rPr>
           <w:noProof/>
         </w:rPr>
-        <w:lastRenderedPageBreak/>
         <w:drawing>
-          <wp:inline distT="0" distB="0" distL="0" distR="0" wp14:anchorId="14A43117" wp14:editId="370C3952">
-            <wp:extent cx="5274310" cy="3166110"/>
+          <wp:inline distT="0" distB="0" distL="0" distR="0" wp14:anchorId="6856F394" wp14:editId="1E7D213D">
+            <wp:extent cx="5274310" cy="3600450"/>
             <wp:effectExtent l="0" t="0" r="2540" b="0"/>
-            <wp:docPr id="6" name="תמונה 6"/>
+            <wp:docPr id="5" name="תמונה 5"/>
             <wp:cNvGraphicFramePr>
               <a:graphicFrameLocks xmlns:a="http://schemas.openxmlformats.org/drawingml/2006/main" noChangeAspect="1"/>
             </wp:cNvGraphicFramePr>
@@ -1942,7 +1981,7 @@
                   <pic:spPr>
                     <a:xfrm>
                       <a:off x="0" y="0"/>
-                      <a:ext cx="5274310" cy="3166110"/>
+                      <a:ext cx="5274310" cy="3600450"/>
                     </a:xfrm>
                     <a:prstGeom prst="rect">
                       <a:avLst/>
@@ -1966,7 +2005,7 @@
           <w:rFonts w:hint="cs"/>
           <w:rtl/>
         </w:rPr>
-        <w:t>קלט: 9</w:t>
+        <w:t>קלט: 6</w:t>
       </w:r>
     </w:p>
     <w:p>
@@ -1979,11 +2018,12 @@
         <w:rPr>
           <w:noProof/>
         </w:rPr>
+        <w:lastRenderedPageBreak/>
         <w:drawing>
-          <wp:inline distT="0" distB="0" distL="0" distR="0" wp14:anchorId="00704909" wp14:editId="5F47370C">
-            <wp:extent cx="5274310" cy="4029710"/>
-            <wp:effectExtent l="0" t="0" r="2540" b="8890"/>
-            <wp:docPr id="7" name="תמונה 7"/>
+          <wp:inline distT="0" distB="0" distL="0" distR="0" wp14:anchorId="14A43117" wp14:editId="370C3952">
+            <wp:extent cx="5274310" cy="3166110"/>
+            <wp:effectExtent l="0" t="0" r="2540" b="0"/>
+            <wp:docPr id="6" name="תמונה 6"/>
             <wp:cNvGraphicFramePr>
               <a:graphicFrameLocks xmlns:a="http://schemas.openxmlformats.org/drawingml/2006/main" noChangeAspect="1"/>
             </wp:cNvGraphicFramePr>
@@ -2003,6 +2043,67 @@
                   <pic:spPr>
                     <a:xfrm>
                       <a:off x="0" y="0"/>
+                      <a:ext cx="5274310" cy="3166110"/>
+                    </a:xfrm>
+                    <a:prstGeom prst="rect">
+                      <a:avLst/>
+                    </a:prstGeom>
+                  </pic:spPr>
+                </pic:pic>
+              </a:graphicData>
+            </a:graphic>
+          </wp:inline>
+        </w:drawing>
+      </w:r>
+    </w:p>
+    <w:p>
+      <w:pPr>
+        <w:rPr>
+          <w:rtl/>
+        </w:rPr>
+      </w:pPr>
+      <w:r>
+        <w:rPr>
+          <w:rFonts w:hint="cs"/>
+          <w:rtl/>
+        </w:rPr>
+        <w:t>קלט: 9</w:t>
+      </w:r>
+    </w:p>
+    <w:p>
+      <w:pPr>
+        <w:rPr>
+          <w:rtl/>
+        </w:rPr>
+      </w:pPr>
+      <w:r>
+        <w:rPr>
+          <w:noProof/>
+        </w:rPr>
+        <w:drawing>
+          <wp:inline distT="0" distB="0" distL="0" distR="0" wp14:anchorId="00704909" wp14:editId="5F47370C">
+            <wp:extent cx="5274310" cy="4029710"/>
+            <wp:effectExtent l="0" t="0" r="2540" b="8890"/>
+            <wp:docPr id="7" name="תמונה 7"/>
+            <wp:cNvGraphicFramePr>
+              <a:graphicFrameLocks xmlns:a="http://schemas.openxmlformats.org/drawingml/2006/main" noChangeAspect="1"/>
+            </wp:cNvGraphicFramePr>
+            <a:graphic xmlns:a="http://schemas.openxmlformats.org/drawingml/2006/main">
+              <a:graphicData uri="http://schemas.openxmlformats.org/drawingml/2006/picture">
+                <pic:pic xmlns:pic="http://schemas.openxmlformats.org/drawingml/2006/picture">
+                  <pic:nvPicPr>
+                    <pic:cNvPr id="1" name=""/>
+                    <pic:cNvPicPr/>
+                  </pic:nvPicPr>
+                  <pic:blipFill>
+                    <a:blip r:embed="rId12"/>
+                    <a:stretch>
+                      <a:fillRect/>
+                    </a:stretch>
+                  </pic:blipFill>
+                  <pic:spPr>
+                    <a:xfrm>
+                      <a:off x="0" y="0"/>
                       <a:ext cx="5274310" cy="4029710"/>
                     </a:xfrm>
                     <a:prstGeom prst="rect">
@@ -2015,13 +2116,10 @@
           </wp:inline>
         </w:drawing>
       </w:r>
-      <w:bookmarkStart w:id="0" w:name="_GoBack"/>
-      <w:bookmarkEnd w:id="0"/>
-    </w:p>
-    <w:p>
-      <w:pPr>
-        <w:rPr>
-          <w:rFonts w:hint="cs"/>
+    </w:p>
+    <w:p>
+      <w:pPr>
+        <w:rPr>
           <w:rtl/>
         </w:rPr>
       </w:pPr>
@@ -2039,8 +2137,8 @@
 </file>
 
 <file path=word/numbering.xml><?xml version="1.0" encoding="utf-8"?>
-<w:numbering xmlns:wpc="http://schemas.microsoft.com/office/word/2010/wordprocessingCanvas" xmlns:cx="http://schemas.microsoft.com/office/drawing/2014/chartex" xmlns:cx1="http://schemas.microsoft.com/office/drawing/2015/9/8/chartex" xmlns:cx2="http://schemas.microsoft.com/office/drawing/2015/10/21/chartex" xmlns:cx3="http://schemas.microsoft.com/office/drawing/2016/5/9/chartex" xmlns:cx4="http://schemas.microsoft.com/office/drawing/2016/5/10/chartex" xmlns:cx5="http://schemas.microsoft.com/office/drawing/2016/5/11/chartex" xmlns:mc="http://schemas.openxmlformats.org/markup-compatibility/2006" xmlns:o="urn:schemas-microsoft-com:office:office" xmlns:r="http://schemas.openxmlformats.org/officeDocument/2006/relationships" xmlns:m="http://schemas.openxmlformats.org/officeDocument/2006/math" xmlns:v="urn:schemas-microsoft-com:vml" xmlns:wp14="http://schemas.microsoft.com/office/word/2010/wordprocessingDrawing" xmlns:wp="http://schemas.openxmlformats.org/drawingml/2006/wordprocessingDrawing" xmlns:w10="urn:schemas-microsoft-com:office:word" xmlns:w="http://schemas.openxmlformats.org/wordprocessingml/2006/main" xmlns:w14="http://schemas.microsoft.com/office/word/2010/wordml" xmlns:w15="http://schemas.microsoft.com/office/word/2012/wordml" xmlns:w16se="http://schemas.microsoft.com/office/word/2015/wordml/symex" xmlns:wpg="http://schemas.microsoft.com/office/word/2010/wordprocessingGroup" xmlns:wpi="http://schemas.microsoft.com/office/word/2010/wordprocessingInk" xmlns:wne="http://schemas.microsoft.com/office/word/2006/wordml" xmlns:wps="http://schemas.microsoft.com/office/word/2010/wordprocessingShape" mc:Ignorable="w14 w15 w16se wp14">
-  <w:abstractNum w:abstractNumId="0" w15:restartNumberingAfterBreak="0">
+<w:numbering xmlns:wpc="http://schemas.microsoft.com/office/word/2010/wordprocessingCanvas" xmlns:mc="http://schemas.openxmlformats.org/markup-compatibility/2006" xmlns:o="urn:schemas-microsoft-com:office:office" xmlns:r="http://schemas.openxmlformats.org/officeDocument/2006/relationships" xmlns:m="http://schemas.openxmlformats.org/officeDocument/2006/math" xmlns:v="urn:schemas-microsoft-com:vml" xmlns:wp14="http://schemas.microsoft.com/office/word/2010/wordprocessingDrawing" xmlns:wp="http://schemas.openxmlformats.org/drawingml/2006/wordprocessingDrawing" xmlns:w10="urn:schemas-microsoft-com:office:word" xmlns:w="http://schemas.openxmlformats.org/wordprocessingml/2006/main" xmlns:w14="http://schemas.microsoft.com/office/word/2010/wordml" xmlns:wpg="http://schemas.microsoft.com/office/word/2010/wordprocessingGroup" xmlns:wpi="http://schemas.microsoft.com/office/word/2010/wordprocessingInk" xmlns:wne="http://schemas.microsoft.com/office/word/2006/wordml" xmlns:wps="http://schemas.microsoft.com/office/word/2010/wordprocessingShape" mc:Ignorable="w14 wp14">
+  <w:abstractNum w:abstractNumId="0">
     <w:nsid w:val="27053714"/>
     <w:multiLevelType w:val="hybridMultilevel"/>
     <w:tmpl w:val="01CEB276"/>
@@ -2126,7 +2224,7 @@
       </w:pPr>
     </w:lvl>
   </w:abstractNum>
-  <w:abstractNum w:abstractNumId="1" w15:restartNumberingAfterBreak="0">
+  <w:abstractNum w:abstractNumId="1">
     <w:nsid w:val="638F21FF"/>
     <w:multiLevelType w:val="hybridMultilevel"/>
     <w:tmpl w:val="94843B24"/>
@@ -2215,7 +2313,7 @@
       </w:pPr>
     </w:lvl>
   </w:abstractNum>
-  <w:abstractNum w:abstractNumId="2" w15:restartNumberingAfterBreak="0">
+  <w:abstractNum w:abstractNumId="2">
     <w:nsid w:val="63B8587C"/>
     <w:multiLevelType w:val="hybridMultilevel"/>
     <w:tmpl w:val="C5062B10"/>
@@ -2301,7 +2399,7 @@
       </w:pPr>
     </w:lvl>
   </w:abstractNum>
-  <w:abstractNum w:abstractNumId="3" w15:restartNumberingAfterBreak="0">
+  <w:abstractNum w:abstractNumId="3">
     <w:nsid w:val="7FAE0575"/>
     <w:multiLevelType w:val="hybridMultilevel"/>
     <w:tmpl w:val="C2DAB788"/>
@@ -2406,7 +2504,7 @@
 </file>
 
 <file path=word/styles.xml><?xml version="1.0" encoding="utf-8"?>
-<w:styles xmlns:mc="http://schemas.openxmlformats.org/markup-compatibility/2006" xmlns:r="http://schemas.openxmlformats.org/officeDocument/2006/relationships" xmlns:w="http://schemas.openxmlformats.org/wordprocessingml/2006/main" xmlns:w14="http://schemas.microsoft.com/office/word/2010/wordml" xmlns:w15="http://schemas.microsoft.com/office/word/2012/wordml" xmlns:w16se="http://schemas.microsoft.com/office/word/2015/wordml/symex" mc:Ignorable="w14 w15 w16se">
+<w:styles xmlns:mc="http://schemas.openxmlformats.org/markup-compatibility/2006" xmlns:r="http://schemas.openxmlformats.org/officeDocument/2006/relationships" xmlns:w="http://schemas.openxmlformats.org/wordprocessingml/2006/main" xmlns:w14="http://schemas.microsoft.com/office/word/2010/wordml" mc:Ignorable="w14">
   <w:docDefaults>
     <w:rPrDefault>
       <w:rPr>
@@ -2422,379 +2520,146 @@
       </w:pPr>
     </w:pPrDefault>
   </w:docDefaults>
-  <w:latentStyles w:defLockedState="0" w:defUIPriority="99" w:defSemiHidden="0" w:defUnhideWhenUsed="0" w:defQFormat="0" w:count="374">
-    <w:lsdException w:name="Normal" w:uiPriority="0" w:qFormat="1"/>
-    <w:lsdException w:name="heading 1" w:uiPriority="9" w:qFormat="1"/>
-    <w:lsdException w:name="heading 2" w:semiHidden="1" w:uiPriority="9" w:unhideWhenUsed="1" w:qFormat="1"/>
-    <w:lsdException w:name="heading 3" w:semiHidden="1" w:uiPriority="9" w:unhideWhenUsed="1" w:qFormat="1"/>
-    <w:lsdException w:name="heading 4" w:semiHidden="1" w:uiPriority="9" w:unhideWhenUsed="1" w:qFormat="1"/>
-    <w:lsdException w:name="heading 5" w:semiHidden="1" w:uiPriority="9" w:unhideWhenUsed="1" w:qFormat="1"/>
-    <w:lsdException w:name="heading 6" w:semiHidden="1" w:uiPriority="9" w:unhideWhenUsed="1" w:qFormat="1"/>
-    <w:lsdException w:name="heading 7" w:semiHidden="1" w:uiPriority="9" w:unhideWhenUsed="1" w:qFormat="1"/>
-    <w:lsdException w:name="heading 8" w:semiHidden="1" w:uiPriority="9" w:unhideWhenUsed="1" w:qFormat="1"/>
-    <w:lsdException w:name="heading 9" w:semiHidden="1" w:uiPriority="9" w:unhideWhenUsed="1" w:qFormat="1"/>
-    <w:lsdException w:name="index 1" w:semiHidden="1" w:unhideWhenUsed="1"/>
-    <w:lsdException w:name="index 2" w:semiHidden="1" w:unhideWhenUsed="1"/>
-    <w:lsdException w:name="index 3" w:semiHidden="1" w:unhideWhenUsed="1"/>
-    <w:lsdException w:name="index 4" w:semiHidden="1" w:unhideWhenUsed="1"/>
-    <w:lsdException w:name="index 5" w:semiHidden="1" w:unhideWhenUsed="1"/>
-    <w:lsdException w:name="index 6" w:semiHidden="1" w:unhideWhenUsed="1"/>
-    <w:lsdException w:name="index 7" w:semiHidden="1" w:unhideWhenUsed="1"/>
-    <w:lsdException w:name="index 8" w:semiHidden="1" w:unhideWhenUsed="1"/>
-    <w:lsdException w:name="index 9" w:semiHidden="1" w:unhideWhenUsed="1"/>
-    <w:lsdException w:name="toc 1" w:semiHidden="1" w:uiPriority="39" w:unhideWhenUsed="1"/>
-    <w:lsdException w:name="toc 2" w:semiHidden="1" w:uiPriority="39" w:unhideWhenUsed="1"/>
-    <w:lsdException w:name="toc 3" w:semiHidden="1" w:uiPriority="39" w:unhideWhenUsed="1"/>
-    <w:lsdException w:name="toc 4" w:semiHidden="1" w:uiPriority="39" w:unhideWhenUsed="1"/>
-    <w:lsdException w:name="toc 5" w:semiHidden="1" w:uiPriority="39" w:unhideWhenUsed="1"/>
-    <w:lsdException w:name="toc 6" w:semiHidden="1" w:uiPriority="39" w:unhideWhenUsed="1"/>
-    <w:lsdException w:name="toc 7" w:semiHidden="1" w:uiPriority="39" w:unhideWhenUsed="1"/>
-    <w:lsdException w:name="toc 8" w:semiHidden="1" w:uiPriority="39" w:unhideWhenUsed="1"/>
-    <w:lsdException w:name="toc 9" w:semiHidden="1" w:uiPriority="39" w:unhideWhenUsed="1"/>
-    <w:lsdException w:name="Normal Indent" w:semiHidden="1" w:unhideWhenUsed="1"/>
-    <w:lsdException w:name="footnote text" w:semiHidden="1" w:unhideWhenUsed="1"/>
-    <w:lsdException w:name="annotation text" w:semiHidden="1" w:unhideWhenUsed="1"/>
-    <w:lsdException w:name="header" w:semiHidden="1" w:unhideWhenUsed="1"/>
-    <w:lsdException w:name="footer" w:semiHidden="1" w:unhideWhenUsed="1"/>
-    <w:lsdException w:name="index heading" w:semiHidden="1" w:unhideWhenUsed="1"/>
-    <w:lsdException w:name="caption" w:semiHidden="1" w:uiPriority="35" w:unhideWhenUsed="1" w:qFormat="1"/>
-    <w:lsdException w:name="table of figures" w:semiHidden="1" w:unhideWhenUsed="1"/>
-    <w:lsdException w:name="envelope address" w:semiHidden="1" w:unhideWhenUsed="1"/>
-    <w:lsdException w:name="envelope return" w:semiHidden="1" w:unhideWhenUsed="1"/>
-    <w:lsdException w:name="footnote reference" w:semiHidden="1" w:unhideWhenUsed="1"/>
-    <w:lsdException w:name="annotation reference" w:semiHidden="1" w:unhideWhenUsed="1"/>
-    <w:lsdException w:name="line number" w:semiHidden="1" w:unhideWhenUsed="1"/>
-    <w:lsdException w:name="page number" w:semiHidden="1" w:unhideWhenUsed="1"/>
-    <w:lsdException w:name="endnote reference" w:semiHidden="1" w:unhideWhenUsed="1"/>
-    <w:lsdException w:name="endnote text" w:semiHidden="1" w:unhideWhenUsed="1"/>
-    <w:lsdException w:name="table of authorities" w:semiHidden="1" w:unhideWhenUsed="1"/>
-    <w:lsdException w:name="macro" w:semiHidden="1" w:unhideWhenUsed="1"/>
-    <w:lsdException w:name="toa heading" w:semiHidden="1" w:unhideWhenUsed="1"/>
-    <w:lsdException w:name="List" w:semiHidden="1" w:unhideWhenUsed="1"/>
-    <w:lsdException w:name="List Bullet" w:semiHidden="1" w:unhideWhenUsed="1"/>
-    <w:lsdException w:name="List Number" w:semiHidden="1" w:unhideWhenUsed="1"/>
-    <w:lsdException w:name="List 2" w:semiHidden="1" w:unhideWhenUsed="1"/>
-    <w:lsdException w:name="List 3" w:semiHidden="1" w:unhideWhenUsed="1"/>
-    <w:lsdException w:name="List 4" w:semiHidden="1" w:unhideWhenUsed="1"/>
-    <w:lsdException w:name="List 5" w:semiHidden="1" w:unhideWhenUsed="1"/>
-    <w:lsdException w:name="List Bullet 2" w:semiHidden="1" w:unhideWhenUsed="1"/>
-    <w:lsdException w:name="List Bullet 3" w:semiHidden="1" w:unhideWhenUsed="1"/>
-    <w:lsdException w:name="List Bullet 4" w:semiHidden="1" w:unhideWhenUsed="1"/>
-    <w:lsdException w:name="List Bullet 5" w:semiHidden="1" w:unhideWhenUsed="1"/>
-    <w:lsdException w:name="List Number 2" w:semiHidden="1" w:unhideWhenUsed="1"/>
-    <w:lsdException w:name="List Number 3" w:semiHidden="1" w:unhideWhenUsed="1"/>
-    <w:lsdException w:name="List Number 4" w:semiHidden="1" w:unhideWhenUsed="1"/>
-    <w:lsdException w:name="List Number 5" w:semiHidden="1" w:unhideWhenUsed="1"/>
-    <w:lsdException w:name="Title" w:uiPriority="10" w:qFormat="1"/>
-    <w:lsdException w:name="Closing" w:semiHidden="1" w:unhideWhenUsed="1"/>
-    <w:lsdException w:name="Signature" w:semiHidden="1" w:unhideWhenUsed="1"/>
-    <w:lsdException w:name="Default Paragraph Font" w:semiHidden="1" w:uiPriority="1" w:unhideWhenUsed="1"/>
-    <w:lsdException w:name="Body Text" w:semiHidden="1" w:unhideWhenUsed="1"/>
-    <w:lsdException w:name="Body Text Indent" w:semiHidden="1" w:unhideWhenUsed="1"/>
-    <w:lsdException w:name="List Continue" w:semiHidden="1" w:unhideWhenUsed="1"/>
-    <w:lsdException w:name="List Continue 2" w:semiHidden="1" w:unhideWhenUsed="1"/>
-    <w:lsdException w:name="List Continue 3" w:semiHidden="1" w:unhideWhenUsed="1"/>
-    <w:lsdException w:name="List Continue 4" w:semiHidden="1" w:unhideWhenUsed="1"/>
-    <w:lsdException w:name="List Continue 5" w:semiHidden="1" w:unhideWhenUsed="1"/>
-    <w:lsdException w:name="Message Header" w:semiHidden="1" w:unhideWhenUsed="1"/>
-    <w:lsdException w:name="Subtitle" w:uiPriority="11" w:qFormat="1"/>
-    <w:lsdException w:name="Salutation" w:semiHidden="1" w:unhideWhenUsed="1"/>
-    <w:lsdException w:name="Date" w:semiHidden="1" w:unhideWhenUsed="1"/>
-    <w:lsdException w:name="Body Text First Indent" w:semiHidden="1" w:unhideWhenUsed="1"/>
-    <w:lsdException w:name="Body Text First Indent 2" w:semiHidden="1" w:unhideWhenUsed="1"/>
-    <w:lsdException w:name="Note Heading" w:semiHidden="1" w:unhideWhenUsed="1"/>
-    <w:lsdException w:name="Body Text 2" w:semiHidden="1" w:unhideWhenUsed="1"/>
-    <w:lsdException w:name="Body Text 3" w:semiHidden="1" w:unhideWhenUsed="1"/>
-    <w:lsdException w:name="Body Text Indent 2" w:semiHidden="1" w:unhideWhenUsed="1"/>
-    <w:lsdException w:name="Body Text Indent 3" w:semiHidden="1" w:unhideWhenUsed="1"/>
-    <w:lsdException w:name="Block Text" w:semiHidden="1" w:unhideWhenUsed="1"/>
-    <w:lsdException w:name="Hyperlink" w:semiHidden="1" w:unhideWhenUsed="1"/>
-    <w:lsdException w:name="FollowedHyperlink" w:semiHidden="1" w:unhideWhenUsed="1"/>
-    <w:lsdException w:name="Strong" w:uiPriority="22" w:qFormat="1"/>
-    <w:lsdException w:name="Emphasis" w:uiPriority="20" w:qFormat="1"/>
-    <w:lsdException w:name="Document Map" w:semiHidden="1" w:unhideWhenUsed="1"/>
-    <w:lsdException w:name="Plain Text" w:semiHidden="1" w:unhideWhenUsed="1"/>
-    <w:lsdException w:name="E-mail Signature" w:semiHidden="1" w:unhideWhenUsed="1"/>
-    <w:lsdException w:name="HTML Top of Form" w:semiHidden="1" w:unhideWhenUsed="1"/>
-    <w:lsdException w:name="HTML Bottom of Form" w:semiHidden="1" w:unhideWhenUsed="1"/>
-    <w:lsdException w:name="Normal (Web)" w:semiHidden="1" w:unhideWhenUsed="1"/>
-    <w:lsdException w:name="HTML Acronym" w:semiHidden="1" w:unhideWhenUsed="1"/>
-    <w:lsdException w:name="HTML Address" w:semiHidden="1" w:unhideWhenUsed="1"/>
-    <w:lsdException w:name="HTML Cite" w:semiHidden="1" w:unhideWhenUsed="1"/>
-    <w:lsdException w:name="HTML Code" w:semiHidden="1" w:unhideWhenUsed="1"/>
-    <w:lsdException w:name="HTML Definition" w:semiHidden="1" w:unhideWhenUsed="1"/>
-    <w:lsdException w:name="HTML Keyboard" w:semiHidden="1" w:unhideWhenUsed="1"/>
-    <w:lsdException w:name="HTML Preformatted" w:semiHidden="1" w:unhideWhenUsed="1"/>
-    <w:lsdException w:name="HTML Sample" w:semiHidden="1" w:unhideWhenUsed="1"/>
-    <w:lsdException w:name="HTML Typewriter" w:semiHidden="1" w:unhideWhenUsed="1"/>
-    <w:lsdException w:name="HTML Variable" w:semiHidden="1" w:unhideWhenUsed="1"/>
-    <w:lsdException w:name="annotation subject" w:semiHidden="1" w:unhideWhenUsed="1"/>
-    <w:lsdException w:name="No List" w:semiHidden="1" w:unhideWhenUsed="1"/>
-    <w:lsdException w:name="Outline List 1" w:semiHidden="1" w:unhideWhenUsed="1"/>
-    <w:lsdException w:name="Outline List 2" w:semiHidden="1" w:unhideWhenUsed="1"/>
-    <w:lsdException w:name="Outline List 3" w:semiHidden="1" w:unhideWhenUsed="1"/>
-    <w:lsdException w:name="Table Simple 1" w:semiHidden="1" w:unhideWhenUsed="1"/>
-    <w:lsdException w:name="Table Simple 2" w:semiHidden="1" w:unhideWhenUsed="1"/>
-    <w:lsdException w:name="Table Simple 3" w:semiHidden="1" w:unhideWhenUsed="1"/>
-    <w:lsdException w:name="Table Classic 1" w:semiHidden="1" w:unhideWhenUsed="1"/>
-    <w:lsdException w:name="Table Classic 2" w:semiHidden="1" w:unhideWhenUsed="1"/>
-    <w:lsdException w:name="Table Classic 3" w:semiHidden="1" w:unhideWhenUsed="1"/>
-    <w:lsdException w:name="Table Classic 4" w:semiHidden="1" w:unhideWhenUsed="1"/>
-    <w:lsdException w:name="Table Colorful 1" w:semiHidden="1" w:unhideWhenUsed="1"/>
-    <w:lsdException w:name="Table Colorful 2" w:semiHidden="1" w:unhideWhenUsed="1"/>
-    <w:lsdException w:name="Table Colorful 3" w:semiHidden="1" w:unhideWhenUsed="1"/>
-    <w:lsdException w:name="Table Columns 1" w:semiHidden="1" w:unhideWhenUsed="1"/>
-    <w:lsdException w:name="Table Columns 2" w:semiHidden="1" w:unhideWhenUsed="1"/>
-    <w:lsdException w:name="Table Columns 3" w:semiHidden="1" w:unhideWhenUsed="1"/>
-    <w:lsdException w:name="Table Columns 4" w:semiHidden="1" w:unhideWhenUsed="1"/>
-    <w:lsdException w:name="Table Columns 5" w:semiHidden="1" w:unhideWhenUsed="1"/>
-    <w:lsdException w:name="Table Grid 1" w:semiHidden="1" w:unhideWhenUsed="1"/>
-    <w:lsdException w:name="Table Grid 2" w:semiHidden="1" w:unhideWhenUsed="1"/>
-    <w:lsdException w:name="Table Grid 3" w:semiHidden="1" w:unhideWhenUsed="1"/>
-    <w:lsdException w:name="Table Grid 4" w:semiHidden="1" w:unhideWhenUsed="1"/>
-    <w:lsdException w:name="Table Grid 5" w:semiHidden="1" w:unhideWhenUsed="1"/>
-    <w:lsdException w:name="Table Grid 6" w:semiHidden="1" w:unhideWhenUsed="1"/>
-    <w:lsdException w:name="Table Grid 7" w:semiHidden="1" w:unhideWhenUsed="1"/>
-    <w:lsdException w:name="Table Grid 8" w:semiHidden="1" w:unhideWhenUsed="1"/>
-    <w:lsdException w:name="Table List 1" w:semiHidden="1" w:unhideWhenUsed="1"/>
-    <w:lsdException w:name="Table List 2" w:semiHidden="1" w:unhideWhenUsed="1"/>
-    <w:lsdException w:name="Table List 3" w:semiHidden="1" w:unhideWhenUsed="1"/>
-    <w:lsdException w:name="Table List 4" w:semiHidden="1" w:unhideWhenUsed="1"/>
-    <w:lsdException w:name="Table List 5" w:semiHidden="1" w:unhideWhenUsed="1"/>
-    <w:lsdException w:name="Table List 6" w:semiHidden="1" w:unhideWhenUsed="1"/>
-    <w:lsdException w:name="Table List 7" w:semiHidden="1" w:unhideWhenUsed="1"/>
-    <w:lsdException w:name="Table List 8" w:semiHidden="1" w:unhideWhenUsed="1"/>
-    <w:lsdException w:name="Table 3D effects 1" w:semiHidden="1" w:unhideWhenUsed="1"/>
-    <w:lsdException w:name="Table 3D effects 2" w:semiHidden="1" w:unhideWhenUsed="1"/>
-    <w:lsdException w:name="Table 3D effects 3" w:semiHidden="1" w:unhideWhenUsed="1"/>
-    <w:lsdException w:name="Table Contemporary" w:semiHidden="1" w:unhideWhenUsed="1"/>
-    <w:lsdException w:name="Table Elegant" w:semiHidden="1" w:unhideWhenUsed="1"/>
-    <w:lsdException w:name="Table Professional" w:semiHidden="1" w:unhideWhenUsed="1"/>
-    <w:lsdException w:name="Table Subtle 1" w:semiHidden="1" w:unhideWhenUsed="1"/>
-    <w:lsdException w:name="Table Subtle 2" w:semiHidden="1" w:unhideWhenUsed="1"/>
-    <w:lsdException w:name="Table Web 2" w:semiHidden="1" w:unhideWhenUsed="1"/>
-    <w:lsdException w:name="Table Web 3" w:semiHidden="1" w:unhideWhenUsed="1"/>
-    <w:lsdException w:name="Balloon Text" w:semiHidden="1" w:unhideWhenUsed="1"/>
-    <w:lsdException w:name="Table Grid" w:uiPriority="39"/>
-    <w:lsdException w:name="Table Theme" w:semiHidden="1" w:unhideWhenUsed="1"/>
-    <w:lsdException w:name="Placeholder Text" w:semiHidden="1"/>
-    <w:lsdException w:name="No Spacing" w:uiPriority="1" w:qFormat="1"/>
-    <w:lsdException w:name="Light Shading" w:uiPriority="60"/>
-    <w:lsdException w:name="Light List" w:uiPriority="61"/>
-    <w:lsdException w:name="Light Grid" w:uiPriority="62"/>
-    <w:lsdException w:name="Medium Shading 1" w:uiPriority="63"/>
-    <w:lsdException w:name="Medium Shading 2" w:uiPriority="64"/>
-    <w:lsdException w:name="Medium List 1" w:uiPriority="65"/>
-    <w:lsdException w:name="Medium List 2" w:uiPriority="66"/>
-    <w:lsdException w:name="Medium Grid 1" w:uiPriority="67"/>
-    <w:lsdException w:name="Medium Grid 2" w:uiPriority="68"/>
-    <w:lsdException w:name="Medium Grid 3" w:uiPriority="69"/>
-    <w:lsdException w:name="Dark List" w:uiPriority="70"/>
-    <w:lsdException w:name="Colorful Shading" w:uiPriority="71"/>
-    <w:lsdException w:name="Colorful List" w:uiPriority="72"/>
-    <w:lsdException w:name="Colorful Grid" w:uiPriority="73"/>
-    <w:lsdException w:name="Light Shading Accent 1" w:uiPriority="60"/>
-    <w:lsdException w:name="Light List Accent 1" w:uiPriority="61"/>
-    <w:lsdException w:name="Light Grid Accent 1" w:uiPriority="62"/>
-    <w:lsdException w:name="Medium Shading 1 Accent 1" w:uiPriority="63"/>
-    <w:lsdException w:name="Medium Shading 2 Accent 1" w:uiPriority="64"/>
-    <w:lsdException w:name="Medium List 1 Accent 1" w:uiPriority="65"/>
-    <w:lsdException w:name="Revision" w:semiHidden="1"/>
-    <w:lsdException w:name="List Paragraph" w:uiPriority="34" w:qFormat="1"/>
-    <w:lsdException w:name="Quote" w:uiPriority="29" w:qFormat="1"/>
-    <w:lsdException w:name="Intense Quote" w:uiPriority="30" w:qFormat="1"/>
-    <w:lsdException w:name="Medium List 2 Accent 1" w:uiPriority="66"/>
-    <w:lsdException w:name="Medium Grid 1 Accent 1" w:uiPriority="67"/>
-    <w:lsdException w:name="Medium Grid 2 Accent 1" w:uiPriority="68"/>
-    <w:lsdException w:name="Medium Grid 3 Accent 1" w:uiPriority="69"/>
-    <w:lsdException w:name="Dark List Accent 1" w:uiPriority="70"/>
-    <w:lsdException w:name="Colorful Shading Accent 1" w:uiPriority="71"/>
-    <w:lsdException w:name="Colorful List Accent 1" w:uiPriority="72"/>
-    <w:lsdException w:name="Colorful Grid Accent 1" w:uiPriority="73"/>
-    <w:lsdException w:name="Light Shading Accent 2" w:uiPriority="60"/>
-    <w:lsdException w:name="Light List Accent 2" w:uiPriority="61"/>
-    <w:lsdException w:name="Light Grid Accent 2" w:uiPriority="62"/>
-    <w:lsdException w:name="Medium Shading 1 Accent 2" w:uiPriority="63"/>
-    <w:lsdException w:name="Medium Shading 2 Accent 2" w:uiPriority="64"/>
-    <w:lsdException w:name="Medium List 1 Accent 2" w:uiPriority="65"/>
-    <w:lsdException w:name="Medium List 2 Accent 2" w:uiPriority="66"/>
-    <w:lsdException w:name="Medium Grid 1 Accent 2" w:uiPriority="67"/>
-    <w:lsdException w:name="Medium Grid 2 Accent 2" w:uiPriority="68"/>
-    <w:lsdException w:name="Medium Grid 3 Accent 2" w:uiPriority="69"/>
-    <w:lsdException w:name="Dark List Accent 2" w:uiPriority="70"/>
-    <w:lsdException w:name="Colorful Shading Accent 2" w:uiPriority="71"/>
-    <w:lsdException w:name="Colorful List Accent 2" w:uiPriority="72"/>
-    <w:lsdException w:name="Colorful Grid Accent 2" w:uiPriority="73"/>
-    <w:lsdException w:name="Light Shading Accent 3" w:uiPriority="60"/>
-    <w:lsdException w:name="Light List Accent 3" w:uiPriority="61"/>
-    <w:lsdException w:name="Light Grid Accent 3" w:uiPriority="62"/>
-    <w:lsdException w:name="Medium Shading 1 Accent 3" w:uiPriority="63"/>
-    <w:lsdException w:name="Medium Shading 2 Accent 3" w:uiPriority="64"/>
-    <w:lsdException w:name="Medium List 1 Accent 3" w:uiPriority="65"/>
-    <w:lsdException w:name="Medium List 2 Accent 3" w:uiPriority="66"/>
-    <w:lsdException w:name="Medium Grid 1 Accent 3" w:uiPriority="67"/>
-    <w:lsdException w:name="Medium Grid 2 Accent 3" w:uiPriority="68"/>
-    <w:lsdException w:name="Medium Grid 3 Accent 3" w:uiPriority="69"/>
-    <w:lsdException w:name="Dark List Accent 3" w:uiPriority="70"/>
-    <w:lsdException w:name="Colorful Shading Accent 3" w:uiPriority="71"/>
-    <w:lsdException w:name="Colorful List Accent 3" w:uiPriority="72"/>
-    <w:lsdException w:name="Colorful Grid Accent 3" w:uiPriority="73"/>
-    <w:lsdException w:name="Light Shading Accent 4" w:uiPriority="60"/>
-    <w:lsdException w:name="Light List Accent 4" w:uiPriority="61"/>
-    <w:lsdException w:name="Light Grid Accent 4" w:uiPriority="62"/>
-    <w:lsdException w:name="Medium Shading 1 Accent 4" w:uiPriority="63"/>
-    <w:lsdException w:name="Medium Shading 2 Accent 4" w:uiPriority="64"/>
-    <w:lsdException w:name="Medium List 1 Accent 4" w:uiPriority="65"/>
-    <w:lsdException w:name="Medium List 2 Accent 4" w:uiPriority="66"/>
-    <w:lsdException w:name="Medium Grid 1 Accent 4" w:uiPriority="67"/>
-    <w:lsdException w:name="Medium Grid 2 Accent 4" w:uiPriority="68"/>
-    <w:lsdException w:name="Medium Grid 3 Accent 4" w:uiPriority="69"/>
-    <w:lsdException w:name="Dark List Accent 4" w:uiPriority="70"/>
-    <w:lsdException w:name="Colorful Shading Accent 4" w:uiPriority="71"/>
-    <w:lsdException w:name="Colorful List Accent 4" w:uiPriority="72"/>
-    <w:lsdException w:name="Colorful Grid Accent 4" w:uiPriority="73"/>
-    <w:lsdException w:name="Light Shading Accent 5" w:uiPriority="60"/>
-    <w:lsdException w:name="Light List Accent 5" w:uiPriority="61"/>
-    <w:lsdException w:name="Light Grid Accent 5" w:uiPriority="62"/>
-    <w:lsdException w:name="Medium Shading 1 Accent 5" w:uiPriority="63"/>
-    <w:lsdException w:name="Medium Shading 2 Accent 5" w:uiPriority="64"/>
-    <w:lsdException w:name="Medium List 1 Accent 5" w:uiPriority="65"/>
-    <w:lsdException w:name="Medium List 2 Accent 5" w:uiPriority="66"/>
-    <w:lsdException w:name="Medium Grid 1 Accent 5" w:uiPriority="67"/>
-    <w:lsdException w:name="Medium Grid 2 Accent 5" w:uiPriority="68"/>
-    <w:lsdException w:name="Medium Grid 3 Accent 5" w:uiPriority="69"/>
-    <w:lsdException w:name="Dark List Accent 5" w:uiPriority="70"/>
-    <w:lsdException w:name="Colorful Shading Accent 5" w:uiPriority="71"/>
-    <w:lsdException w:name="Colorful List Accent 5" w:uiPriority="72"/>
-    <w:lsdException w:name="Colorful Grid Accent 5" w:uiPriority="73"/>
-    <w:lsdException w:name="Light Shading Accent 6" w:uiPriority="60"/>
-    <w:lsdException w:name="Light List Accent 6" w:uiPriority="61"/>
-    <w:lsdException w:name="Light Grid Accent 6" w:uiPriority="62"/>
-    <w:lsdException w:name="Medium Shading 1 Accent 6" w:uiPriority="63"/>
-    <w:lsdException w:name="Medium Shading 2 Accent 6" w:uiPriority="64"/>
-    <w:lsdException w:name="Medium List 1 Accent 6" w:uiPriority="65"/>
-    <w:lsdException w:name="Medium List 2 Accent 6" w:uiPriority="66"/>
-    <w:lsdException w:name="Medium Grid 1 Accent 6" w:uiPriority="67"/>
-    <w:lsdException w:name="Medium Grid 2 Accent 6" w:uiPriority="68"/>
-    <w:lsdException w:name="Medium Grid 3 Accent 6" w:uiPriority="69"/>
-    <w:lsdException w:name="Dark List Accent 6" w:uiPriority="70"/>
-    <w:lsdException w:name="Colorful Shading Accent 6" w:uiPriority="71"/>
-    <w:lsdException w:name="Colorful List Accent 6" w:uiPriority="72"/>
-    <w:lsdException w:name="Colorful Grid Accent 6" w:uiPriority="73"/>
-    <w:lsdException w:name="Subtle Emphasis" w:uiPriority="19" w:qFormat="1"/>
-    <w:lsdException w:name="Intense Emphasis" w:uiPriority="21" w:qFormat="1"/>
-    <w:lsdException w:name="Subtle Reference" w:uiPriority="31" w:qFormat="1"/>
-    <w:lsdException w:name="Intense Reference" w:uiPriority="32" w:qFormat="1"/>
-    <w:lsdException w:name="Book Title" w:uiPriority="33" w:qFormat="1"/>
-    <w:lsdException w:name="Bibliography" w:semiHidden="1" w:uiPriority="37" w:unhideWhenUsed="1"/>
-    <w:lsdException w:name="TOC Heading" w:semiHidden="1" w:uiPriority="39" w:unhideWhenUsed="1" w:qFormat="1"/>
-    <w:lsdException w:name="Plain Table 1" w:uiPriority="41"/>
-    <w:lsdException w:name="Plain Table 2" w:uiPriority="42"/>
-    <w:lsdException w:name="Plain Table 3" w:uiPriority="43"/>
-    <w:lsdException w:name="Plain Table 4" w:uiPriority="44"/>
-    <w:lsdException w:name="Plain Table 5" w:uiPriority="45"/>
-    <w:lsdException w:name="Grid Table Light" w:uiPriority="40"/>
-    <w:lsdException w:name="Grid Table 1 Light" w:uiPriority="46"/>
-    <w:lsdException w:name="Grid Table 2" w:uiPriority="47"/>
-    <w:lsdException w:name="Grid Table 3" w:uiPriority="48"/>
-    <w:lsdException w:name="Grid Table 4" w:uiPriority="49"/>
-    <w:lsdException w:name="Grid Table 5 Dark" w:uiPriority="50"/>
-    <w:lsdException w:name="Grid Table 6 Colorful" w:uiPriority="51"/>
-    <w:lsdException w:name="Grid Table 7 Colorful" w:uiPriority="52"/>
-    <w:lsdException w:name="Grid Table 1 Light Accent 1" w:uiPriority="46"/>
-    <w:lsdException w:name="Grid Table 2 Accent 1" w:uiPriority="47"/>
-    <w:lsdException w:name="Grid Table 3 Accent 1" w:uiPriority="48"/>
-    <w:lsdException w:name="Grid Table 4 Accent 1" w:uiPriority="49"/>
-    <w:lsdException w:name="Grid Table 5 Dark Accent 1" w:uiPriority="50"/>
-    <w:lsdException w:name="Grid Table 6 Colorful Accent 1" w:uiPriority="51"/>
-    <w:lsdException w:name="Grid Table 7 Colorful Accent 1" w:uiPriority="52"/>
-    <w:lsdException w:name="Grid Table 1 Light Accent 2" w:uiPriority="46"/>
-    <w:lsdException w:name="Grid Table 2 Accent 2" w:uiPriority="47"/>
-    <w:lsdException w:name="Grid Table 3 Accent 2" w:uiPriority="48"/>
-    <w:lsdException w:name="Grid Table 4 Accent 2" w:uiPriority="49"/>
-    <w:lsdException w:name="Grid Table 5 Dark Accent 2" w:uiPriority="50"/>
-    <w:lsdException w:name="Grid Table 6 Colorful Accent 2" w:uiPriority="51"/>
-    <w:lsdException w:name="Grid Table 7 Colorful Accent 2" w:uiPriority="52"/>
-    <w:lsdException w:name="Grid Table 1 Light Accent 3" w:uiPriority="46"/>
-    <w:lsdException w:name="Grid Table 2 Accent 3" w:uiPriority="47"/>
-    <w:lsdException w:name="Grid Table 3 Accent 3" w:uiPriority="48"/>
-    <w:lsdException w:name="Grid Table 4 Accent 3" w:uiPriority="49"/>
-    <w:lsdException w:name="Grid Table 5 Dark Accent 3" w:uiPriority="50"/>
-    <w:lsdException w:name="Grid Table 6 Colorful Accent 3" w:uiPriority="51"/>
-    <w:lsdException w:name="Grid Table 7 Colorful Accent 3" w:uiPriority="52"/>
-    <w:lsdException w:name="Grid Table 1 Light Accent 4" w:uiPriority="46"/>
-    <w:lsdException w:name="Grid Table 2 Accent 4" w:uiPriority="47"/>
-    <w:lsdException w:name="Grid Table 3 Accent 4" w:uiPriority="48"/>
-    <w:lsdException w:name="Grid Table 4 Accent 4" w:uiPriority="49"/>
-    <w:lsdException w:name="Grid Table 5 Dark Accent 4" w:uiPriority="50"/>
-    <w:lsdException w:name="Grid Table 6 Colorful Accent 4" w:uiPriority="51"/>
-    <w:lsdException w:name="Grid Table 7 Colorful Accent 4" w:uiPriority="52"/>
-    <w:lsdException w:name="Grid Table 1 Light Accent 5" w:uiPriority="46"/>
-    <w:lsdException w:name="Grid Table 2 Accent 5" w:uiPriority="47"/>
-    <w:lsdException w:name="Grid Table 3 Accent 5" w:uiPriority="48"/>
-    <w:lsdException w:name="Grid Table 4 Accent 5" w:uiPriority="49"/>
-    <w:lsdException w:name="Grid Table 5 Dark Accent 5" w:uiPriority="50"/>
-    <w:lsdException w:name="Grid Table 6 Colorful Accent 5" w:uiPriority="51"/>
-    <w:lsdException w:name="Grid Table 7 Colorful Accent 5" w:uiPriority="52"/>
-    <w:lsdException w:name="Grid Table 1 Light Accent 6" w:uiPriority="46"/>
-    <w:lsdException w:name="Grid Table 2 Accent 6" w:uiPriority="47"/>
-    <w:lsdException w:name="Grid Table 3 Accent 6" w:uiPriority="48"/>
-    <w:lsdException w:name="Grid Table 4 Accent 6" w:uiPriority="49"/>
-    <w:lsdException w:name="Grid Table 5 Dark Accent 6" w:uiPriority="50"/>
-    <w:lsdException w:name="Grid Table 6 Colorful Accent 6" w:uiPriority="51"/>
-    <w:lsdException w:name="Grid Table 7 Colorful Accent 6" w:uiPriority="52"/>
-    <w:lsdException w:name="List Table 1 Light" w:uiPriority="46"/>
-    <w:lsdException w:name="List Table 2" w:uiPriority="47"/>
-    <w:lsdException w:name="List Table 3" w:uiPriority="48"/>
-    <w:lsdException w:name="List Table 4" w:uiPriority="49"/>
-    <w:lsdException w:name="List Table 5 Dark" w:uiPriority="50"/>
-    <w:lsdException w:name="List Table 6 Colorful" w:uiPriority="51"/>
-    <w:lsdException w:name="List Table 7 Colorful" w:uiPriority="52"/>
-    <w:lsdException w:name="List Table 1 Light Accent 1" w:uiPriority="46"/>
-    <w:lsdException w:name="List Table 2 Accent 1" w:uiPriority="47"/>
-    <w:lsdException w:name="List Table 3 Accent 1" w:uiPriority="48"/>
-    <w:lsdException w:name="List Table 4 Accent 1" w:uiPriority="49"/>
-    <w:lsdException w:name="List Table 5 Dark Accent 1" w:uiPriority="50"/>
-    <w:lsdException w:name="List Table 6 Colorful Accent 1" w:uiPriority="51"/>
-    <w:lsdException w:name="List Table 7 Colorful Accent 1" w:uiPriority="52"/>
-    <w:lsdException w:name="List Table 1 Light Accent 2" w:uiPriority="46"/>
-    <w:lsdException w:name="List Table 2 Accent 2" w:uiPriority="47"/>
-    <w:lsdException w:name="List Table 3 Accent 2" w:uiPriority="48"/>
-    <w:lsdException w:name="List Table 4 Accent 2" w:uiPriority="49"/>
-    <w:lsdException w:name="List Table 5 Dark Accent 2" w:uiPriority="50"/>
-    <w:lsdException w:name="List Table 6 Colorful Accent 2" w:uiPriority="51"/>
-    <w:lsdException w:name="List Table 7 Colorful Accent 2" w:uiPriority="52"/>
-    <w:lsdException w:name="List Table 1 Light Accent 3" w:uiPriority="46"/>
-    <w:lsdException w:name="List Table 2 Accent 3" w:uiPriority="47"/>
-    <w:lsdException w:name="List Table 3 Accent 3" w:uiPriority="48"/>
-    <w:lsdException w:name="List Table 4 Accent 3" w:uiPriority="49"/>
-    <w:lsdException w:name="List Table 5 Dark Accent 3" w:uiPriority="50"/>
-    <w:lsdException w:name="List Table 6 Colorful Accent 3" w:uiPriority="51"/>
-    <w:lsdException w:name="List Table 7 Colorful Accent 3" w:uiPriority="52"/>
-    <w:lsdException w:name="List Table 1 Light Accent 4" w:uiPriority="46"/>
-    <w:lsdException w:name="List Table 2 Accent 4" w:uiPriority="47"/>
-    <w:lsdException w:name="List Table 3 Accent 4" w:uiPriority="48"/>
-    <w:lsdException w:name="List Table 4 Accent 4" w:uiPriority="49"/>
-    <w:lsdException w:name="List Table 5 Dark Accent 4" w:uiPriority="50"/>
-    <w:lsdException w:name="List Table 6 Colorful Accent 4" w:uiPriority="51"/>
-    <w:lsdException w:name="List Table 7 Colorful Accent 4" w:uiPriority="52"/>
-    <w:lsdException w:name="List Table 1 Light Accent 5" w:uiPriority="46"/>
-    <w:lsdException w:name="List Table 2 Accent 5" w:uiPriority="47"/>
-    <w:lsdException w:name="List Table 3 Accent 5" w:uiPriority="48"/>
-    <w:lsdException w:name="List Table 4 Accent 5" w:uiPriority="49"/>
-    <w:lsdException w:name="List Table 5 Dark Accent 5" w:uiPriority="50"/>
-    <w:lsdException w:name="List Table 6 Colorful Accent 5" w:uiPriority="51"/>
-    <w:lsdException w:name="List Table 7 Colorful Accent 5" w:uiPriority="52"/>
-    <w:lsdException w:name="List Table 1 Light Accent 6" w:uiPriority="46"/>
-    <w:lsdException w:name="List Table 2 Accent 6" w:uiPriority="47"/>
-    <w:lsdException w:name="List Table 3 Accent 6" w:uiPriority="48"/>
-    <w:lsdException w:name="List Table 4 Accent 6" w:uiPriority="49"/>
-    <w:lsdException w:name="List Table 5 Dark Accent 6" w:uiPriority="50"/>
-    <w:lsdException w:name="List Table 6 Colorful Accent 6" w:uiPriority="51"/>
-    <w:lsdException w:name="List Table 7 Colorful Accent 6" w:uiPriority="52"/>
-    <w:lsdException w:name="Mention" w:semiHidden="1" w:unhideWhenUsed="1"/>
-    <w:lsdException w:name="Smart Hyperlink" w:semiHidden="1" w:unhideWhenUsed="1"/>
-    <w:lsdException w:name="Hashtag" w:semiHidden="1" w:unhideWhenUsed="1"/>
+  <w:latentStyles w:defLockedState="0" w:defUIPriority="99" w:defSemiHidden="1" w:defUnhideWhenUsed="1" w:defQFormat="0" w:count="267">
+    <w:lsdException w:name="Normal" w:semiHidden="0" w:uiPriority="0" w:unhideWhenUsed="0" w:qFormat="1"/>
+    <w:lsdException w:name="heading 1" w:semiHidden="0" w:uiPriority="9" w:unhideWhenUsed="0" w:qFormat="1"/>
+    <w:lsdException w:name="heading 2" w:uiPriority="9" w:qFormat="1"/>
+    <w:lsdException w:name="heading 3" w:uiPriority="9" w:qFormat="1"/>
+    <w:lsdException w:name="heading 4" w:uiPriority="9" w:qFormat="1"/>
+    <w:lsdException w:name="heading 5" w:uiPriority="9" w:qFormat="1"/>
+    <w:lsdException w:name="heading 6" w:uiPriority="9" w:qFormat="1"/>
+    <w:lsdException w:name="heading 7" w:uiPriority="9" w:qFormat="1"/>
+    <w:lsdException w:name="heading 8" w:uiPriority="9" w:qFormat="1"/>
+    <w:lsdException w:name="heading 9" w:uiPriority="9" w:qFormat="1"/>
+    <w:lsdException w:name="toc 1" w:uiPriority="39"/>
+    <w:lsdException w:name="toc 2" w:uiPriority="39"/>
+    <w:lsdException w:name="toc 3" w:uiPriority="39"/>
+    <w:lsdException w:name="toc 4" w:uiPriority="39"/>
+    <w:lsdException w:name="toc 5" w:uiPriority="39"/>
+    <w:lsdException w:name="toc 6" w:uiPriority="39"/>
+    <w:lsdException w:name="toc 7" w:uiPriority="39"/>
+    <w:lsdException w:name="toc 8" w:uiPriority="39"/>
+    <w:lsdException w:name="toc 9" w:uiPriority="39"/>
+    <w:lsdException w:name="caption" w:uiPriority="35" w:qFormat="1"/>
+    <w:lsdException w:name="Title" w:semiHidden="0" w:uiPriority="10" w:unhideWhenUsed="0" w:qFormat="1"/>
+    <w:lsdException w:name="Default Paragraph Font" w:uiPriority="1"/>
+    <w:lsdException w:name="Subtitle" w:semiHidden="0" w:uiPriority="11" w:unhideWhenUsed="0" w:qFormat="1"/>
+    <w:lsdException w:name="Strong" w:semiHidden="0" w:uiPriority="22" w:unhideWhenUsed="0" w:qFormat="1"/>
+    <w:lsdException w:name="Emphasis" w:semiHidden="0" w:uiPriority="20" w:unhideWhenUsed="0" w:qFormat="1"/>
+    <w:lsdException w:name="Normal Table" w:semiHidden="0" w:unhideWhenUsed="0"/>
+    <w:lsdException w:name="Table Web 1" w:semiHidden="0" w:unhideWhenUsed="0"/>
+    <w:lsdException w:name="Table Grid" w:semiHidden="0" w:uiPriority="39" w:unhideWhenUsed="0"/>
+    <w:lsdException w:name="Placeholder Text" w:unhideWhenUsed="0"/>
+    <w:lsdException w:name="No Spacing" w:semiHidden="0" w:uiPriority="1" w:unhideWhenUsed="0" w:qFormat="1"/>
+    <w:lsdException w:name="Light Shading" w:semiHidden="0" w:uiPriority="60" w:unhideWhenUsed="0"/>
+    <w:lsdException w:name="Light List" w:semiHidden="0" w:uiPriority="61" w:unhideWhenUsed="0"/>
+    <w:lsdException w:name="Light Grid" w:semiHidden="0" w:uiPriority="62" w:unhideWhenUsed="0"/>
+    <w:lsdException w:name="Medium Shading 1" w:semiHidden="0" w:uiPriority="63" w:unhideWhenUsed="0"/>
+    <w:lsdException w:name="Medium Shading 2" w:semiHidden="0" w:uiPriority="64" w:unhideWhenUsed="0"/>
+    <w:lsdException w:name="Medium List 1" w:semiHidden="0" w:uiPriority="65" w:unhideWhenUsed="0"/>
+    <w:lsdException w:name="Medium List 2" w:semiHidden="0" w:uiPriority="66" w:unhideWhenUsed="0"/>
+    <w:lsdException w:name="Medium Grid 1" w:semiHidden="0" w:uiPriority="67" w:unhideWhenUsed="0"/>
+    <w:lsdException w:name="Medium Grid 2" w:semiHidden="0" w:uiPriority="68" w:unhideWhenUsed="0"/>
+    <w:lsdException w:name="Medium Grid 3" w:semiHidden="0" w:uiPriority="69" w:unhideWhenUsed="0"/>
+    <w:lsdException w:name="Dark List" w:semiHidden="0" w:uiPriority="70" w:unhideWhenUsed="0"/>
+    <w:lsdException w:name="Colorful Shading" w:semiHidden="0" w:uiPriority="71" w:unhideWhenUsed="0"/>
+    <w:lsdException w:name="Colorful List" w:semiHidden="0" w:uiPriority="72" w:unhideWhenUsed="0"/>
+    <w:lsdException w:name="Colorful Grid" w:semiHidden="0" w:uiPriority="73" w:unhideWhenUsed="0"/>
+    <w:lsdException w:name="Light Shading Accent 1" w:semiHidden="0" w:uiPriority="60" w:unhideWhenUsed="0"/>
+    <w:lsdException w:name="Light List Accent 1" w:semiHidden="0" w:uiPriority="61" w:unhideWhenUsed="0"/>
+    <w:lsdException w:name="Light Grid Accent 1" w:semiHidden="0" w:uiPriority="62" w:unhideWhenUsed="0"/>
+    <w:lsdException w:name="Medium Shading 1 Accent 1" w:semiHidden="0" w:uiPriority="63" w:unhideWhenUsed="0"/>
+    <w:lsdException w:name="Medium Shading 2 Accent 1" w:semiHidden="0" w:uiPriority="64" w:unhideWhenUsed="0"/>
+    <w:lsdException w:name="Medium List 1 Accent 1" w:semiHidden="0" w:uiPriority="65" w:unhideWhenUsed="0"/>
+    <w:lsdException w:name="Revision" w:unhideWhenUsed="0"/>
+    <w:lsdException w:name="List Paragraph" w:semiHidden="0" w:uiPriority="34" w:unhideWhenUsed="0" w:qFormat="1"/>
+    <w:lsdException w:name="Quote" w:semiHidden="0" w:uiPriority="29" w:unhideWhenUsed="0" w:qFormat="1"/>
+    <w:lsdException w:name="Intense Quote" w:semiHidden="0" w:uiPriority="30" w:unhideWhenUsed="0" w:qFormat="1"/>
+    <w:lsdException w:name="Medium List 2 Accent 1" w:semiHidden="0" w:uiPriority="66" w:unhideWhenUsed="0"/>
+    <w:lsdException w:name="Medium Grid 1 Accent 1" w:semiHidden="0" w:uiPriority="67" w:unhideWhenUsed="0"/>
+    <w:lsdException w:name="Medium Grid 2 Accent 1" w:semiHidden="0" w:uiPriority="68" w:unhideWhenUsed="0"/>
+    <w:lsdException w:name="Medium Grid 3 Accent 1" w:semiHidden="0" w:uiPriority="69" w:unhideWhenUsed="0"/>
+    <w:lsdException w:name="Dark List Accent 1" w:semiHidden="0" w:uiPriority="70" w:unhideWhenUsed="0"/>
+    <w:lsdException w:name="Colorful Shading Accent 1" w:semiHidden="0" w:uiPriority="71" w:unhideWhenUsed="0"/>
+    <w:lsdException w:name="Colorful List Accent 1" w:semiHidden="0" w:uiPriority="72" w:unhideWhenUsed="0"/>
+    <w:lsdException w:name="Colorful Grid Accent 1" w:semiHidden="0" w:uiPriority="73" w:unhideWhenUsed="0"/>
+    <w:lsdException w:name="Light Shading Accent 2" w:semiHidden="0" w:uiPriority="60" w:unhideWhenUsed="0"/>
+    <w:lsdException w:name="Light List Accent 2" w:semiHidden="0" w:uiPriority="61" w:unhideWhenUsed="0"/>
+    <w:lsdException w:name="Light Grid Accent 2" w:semiHidden="0" w:uiPriority="62" w:unhideWhenUsed="0"/>
+    <w:lsdException w:name="Medium Shading 1 Accent 2" w:semiHidden="0" w:uiPriority="63" w:unhideWhenUsed="0"/>
+    <w:lsdException w:name="Medium Shading 2 Accent 2" w:semiHidden="0" w:uiPriority="64" w:unhideWhenUsed="0"/>
+    <w:lsdException w:name="Medium List 1 Accent 2" w:semiHidden="0" w:uiPriority="65" w:unhideWhenUsed="0"/>
+    <w:lsdException w:name="Medium List 2 Accent 2" w:semiHidden="0" w:uiPriority="66" w:unhideWhenUsed="0"/>
+    <w:lsdException w:name="Medium Grid 1 Accent 2" w:semiHidden="0" w:uiPriority="67" w:unhideWhenUsed="0"/>
+    <w:lsdException w:name="Medium Grid 2 Accent 2" w:semiHidden="0" w:uiPriority="68" w:unhideWhenUsed="0"/>
+    <w:lsdException w:name="Medium Grid 3 Accent 2" w:semiHidden="0" w:uiPriority="69" w:unhideWhenUsed="0"/>
+    <w:lsdException w:name="Dark List Accent 2" w:semiHidden="0" w:uiPriority="70" w:unhideWhenUsed="0"/>
+    <w:lsdException w:name="Colorful Shading Accent 2" w:semiHidden="0" w:uiPriority="71" w:unhideWhenUsed="0"/>
+    <w:lsdException w:name="Colorful List Accent 2" w:semiHidden="0" w:uiPriority="72" w:unhideWhenUsed="0"/>
+    <w:lsdException w:name="Colorful Grid Accent 2" w:semiHidden="0" w:uiPriority="73" w:unhideWhenUsed="0"/>
+    <w:lsdException w:name="Light Shading Accent 3" w:semiHidden="0" w:uiPriority="60" w:unhideWhenUsed="0"/>
+    <w:lsdException w:name="Light List Accent 3" w:semiHidden="0" w:uiPriority="61" w:unhideWhenUsed="0"/>
+    <w:lsdException w:name="Light Grid Accent 3" w:semiHidden="0" w:uiPriority="62" w:unhideWhenUsed="0"/>
+    <w:lsdException w:name="Medium Shading 1 Accent 3" w:semiHidden="0" w:uiPriority="63" w:unhideWhenUsed="0"/>
+    <w:lsdException w:name="Medium Shading 2 Accent 3" w:semiHidden="0" w:uiPriority="64" w:unhideWhenUsed="0"/>
+    <w:lsdException w:name="Medium List 1 Accent 3" w:semiHidden="0" w:uiPriority="65" w:unhideWhenUsed="0"/>
+    <w:lsdException w:name="Medium List 2 Accent 3" w:semiHidden="0" w:uiPriority="66" w:unhideWhenUsed="0"/>
+    <w:lsdException w:name="Medium Grid 1 Accent 3" w:semiHidden="0" w:uiPriority="67" w:unhideWhenUsed="0"/>
+    <w:lsdException w:name="Medium Grid 2 Accent 3" w:semiHidden="0" w:uiPriority="68" w:unhideWhenUsed="0"/>
+    <w:lsdException w:name="Medium Grid 3 Accent 3" w:semiHidden="0" w:uiPriority="69" w:unhideWhenUsed="0"/>
+    <w:lsdException w:name="Dark List Accent 3" w:semiHidden="0" w:uiPriority="70" w:unhideWhenUsed="0"/>
+    <w:lsdException w:name="Colorful Shading Accent 3" w:semiHidden="0" w:uiPriority="71" w:unhideWhenUsed="0"/>
+    <w:lsdException w:name="Colorful List Accent 3" w:semiHidden="0" w:uiPriority="72" w:unhideWhenUsed="0"/>
+    <w:lsdException w:name="Colorful Grid Accent 3" w:semiHidden="0" w:uiPriority="73" w:unhideWhenUsed="0"/>
+    <w:lsdException w:name="Light Shading Accent 4" w:semiHidden="0" w:uiPriority="60" w:unhideWhenUsed="0"/>
+    <w:lsdException w:name="Light List Accent 4" w:semiHidden="0" w:uiPriority="61" w:unhideWhenUsed="0"/>
+    <w:lsdException w:name="Light Grid Accent 4" w:semiHidden="0" w:uiPriority="62" w:unhideWhenUsed="0"/>
+    <w:lsdException w:name="Medium Shading 1 Accent 4" w:semiHidden="0" w:uiPriority="63" w:unhideWhenUsed="0"/>
+    <w:lsdException w:name="Medium Shading 2 Accent 4" w:semiHidden="0" w:uiPriority="64" w:unhideWhenUsed="0"/>
+    <w:lsdException w:name="Medium List 1 Accent 4" w:semiHidden="0" w:uiPriority="65" w:unhideWhenUsed="0"/>
+    <w:lsdException w:name="Medium List 2 Accent 4" w:semiHidden="0" w:uiPriority="66" w:unhideWhenUsed="0"/>
+    <w:lsdException w:name="Medium Grid 1 Accent 4" w:semiHidden="0" w:uiPriority="67" w:unhideWhenUsed="0"/>
+    <w:lsdException w:name="Medium Grid 2 Accent 4" w:semiHidden="0" w:uiPriority="68" w:unhideWhenUsed="0"/>
+    <w:lsdException w:name="Medium Grid 3 Accent 4" w:semiHidden="0" w:uiPriority="69" w:unhideWhenUsed="0"/>
+    <w:lsdException w:name="Dark List Accent 4" w:semiHidden="0" w:uiPriority="70" w:unhideWhenUsed="0"/>
+    <w:lsdException w:name="Colorful Shading Accent 4" w:semiHidden="0" w:uiPriority="71" w:unhideWhenUsed="0"/>
+    <w:lsdException w:name="Colorful List Accent 4" w:semiHidden="0" w:uiPriority="72" w:unhideWhenUsed="0"/>
+    <w:lsdException w:name="Colorful Grid Accent 4" w:semiHidden="0" w:uiPriority="73" w:unhideWhenUsed="0"/>
+    <w:lsdException w:name="Light Shading Accent 5" w:semiHidden="0" w:uiPriority="60" w:unhideWhenUsed="0"/>
+    <w:lsdException w:name="Light List Accent 5" w:semiHidden="0" w:uiPriority="61" w:unhideWhenUsed="0"/>
+    <w:lsdException w:name="Light Grid Accent 5" w:semiHidden="0" w:uiPriority="62" w:unhideWhenUsed="0"/>
+    <w:lsdException w:name="Medium Shading 1 Accent 5" w:semiHidden="0" w:uiPriority="63" w:unhideWhenUsed="0"/>
+    <w:lsdException w:name="Medium Shading 2 Accent 5" w:semiHidden="0" w:uiPriority="64" w:unhideWhenUsed="0"/>
+    <w:lsdException w:name="Medium List 1 Accent 5" w:semiHidden="0" w:uiPriority="65" w:unhideWhenUsed="0"/>
+    <w:lsdException w:name="Medium List 2 Accent 5" w:semiHidden="0" w:uiPriority="66" w:unhideWhenUsed="0"/>
+    <w:lsdException w:name="Medium Grid 1 Accent 5" w:semiHidden="0" w:uiPriority="67" w:unhideWhenUsed="0"/>
+    <w:lsdException w:name="Medium Grid 2 Accent 5" w:semiHidden="0" w:uiPriority="68" w:unhideWhenUsed="0"/>
+    <w:lsdException w:name="Medium Grid 3 Accent 5" w:semiHidden="0" w:uiPriority="69" w:unhideWhenUsed="0"/>
+    <w:lsdException w:name="Dark List Accent 5" w:semiHidden="0" w:uiPriority="70" w:unhideWhenUsed="0"/>
+    <w:lsdException w:name="Colorful Shading Accent 5" w:semiHidden="0" w:uiPriority="71" w:unhideWhenUsed="0"/>
+    <w:lsdException w:name="Colorful List Accent 5" w:semiHidden="0" w:uiPriority="72" w:unhideWhenUsed="0"/>
+    <w:lsdException w:name="Colorful Grid Accent 5" w:semiHidden="0" w:uiPriority="73" w:unhideWhenUsed="0"/>
+    <w:lsdException w:name="Light Shading Accent 6" w:semiHidden="0" w:uiPriority="60" w:unhideWhenUsed="0"/>
+    <w:lsdException w:name="Light List Accent 6" w:semiHidden="0" w:uiPriority="61" w:unhideWhenUsed="0"/>
+    <w:lsdException w:name="Light Grid Accent 6" w:semiHidden="0" w:uiPriority="62" w:unhideWhenUsed="0"/>
+    <w:lsdException w:name="Medium Shading 1 Accent 6" w:semiHidden="0" w:uiPriority="63" w:unhideWhenUsed="0"/>
+    <w:lsdException w:name="Medium Shading 2 Accent 6" w:semiHidden="0" w:uiPriority="64" w:unhideWhenUsed="0"/>
+    <w:lsdException w:name="Medium List 1 Accent 6" w:semiHidden="0" w:uiPriority="65" w:unhideWhenUsed="0"/>
+    <w:lsdException w:name="Medium List 2 Accent 6" w:semiHidden="0" w:uiPriority="66" w:unhideWhenUsed="0"/>
+    <w:lsdException w:name="Medium Grid 1 Accent 6" w:semiHidden="0" w:uiPriority="67" w:unhideWhenUsed="0"/>
+    <w:lsdException w:name="Medium Grid 2 Accent 6" w:semiHidden="0" w:uiPriority="68" w:unhideWhenUsed="0"/>
+    <w:lsdException w:name="Medium Grid 3 Accent 6" w:semiHidden="0" w:uiPriority="69" w:unhideWhenUsed="0"/>
+    <w:lsdException w:name="Dark List Accent 6" w:semiHidden="0" w:uiPriority="70" w:unhideWhenUsed="0"/>
+    <w:lsdException w:name="Colorful Shading Accent 6" w:semiHidden="0" w:uiPriority="71" w:unhideWhenUsed="0"/>
+    <w:lsdException w:name="Colorful List Accent 6" w:semiHidden="0" w:uiPriority="72" w:unhideWhenUsed="0"/>
+    <w:lsdException w:name="Colorful Grid Accent 6" w:semiHidden="0" w:uiPriority="73" w:unhideWhenUsed="0"/>
+    <w:lsdException w:name="Subtle Emphasis" w:semiHidden="0" w:uiPriority="19" w:unhideWhenUsed="0" w:qFormat="1"/>
+    <w:lsdException w:name="Intense Emphasis" w:semiHidden="0" w:uiPriority="21" w:unhideWhenUsed="0" w:qFormat="1"/>
+    <w:lsdException w:name="Subtle Reference" w:semiHidden="0" w:uiPriority="31" w:unhideWhenUsed="0" w:qFormat="1"/>
+    <w:lsdException w:name="Intense Reference" w:semiHidden="0" w:uiPriority="32" w:unhideWhenUsed="0" w:qFormat="1"/>
+    <w:lsdException w:name="Book Title" w:semiHidden="0" w:uiPriority="33" w:unhideWhenUsed="0" w:qFormat="1"/>
+    <w:lsdException w:name="Bibliography" w:uiPriority="37"/>
+    <w:lsdException w:name="TOC Heading" w:uiPriority="39" w:qFormat="1"/>
   </w:latentStyles>
   <w:style w:type="paragraph" w:default="1" w:styleId="a">
     <w:name w:val="Normal"/>
@@ -2884,6 +2749,7 @@
       <w:spacing w:after="0" w:line="240" w:lineRule="auto"/>
     </w:pPr>
     <w:tblPr>
+      <w:tblInd w:w="0" w:type="dxa"/>
       <w:tblBorders>
         <w:top w:val="single" w:sz="4" w:space="0" w:color="auto"/>
         <w:left w:val="single" w:sz="4" w:space="0" w:color="auto"/>
@@ -2892,7 +2758,339 @@
         <w:insideH w:val="single" w:sz="4" w:space="0" w:color="auto"/>
         <w:insideV w:val="single" w:sz="4" w:space="0" w:color="auto"/>
       </w:tblBorders>
+      <w:tblCellMar>
+        <w:top w:w="0" w:type="dxa"/>
+        <w:left w:w="108" w:type="dxa"/>
+        <w:bottom w:w="0" w:type="dxa"/>
+        <w:right w:w="108" w:type="dxa"/>
+      </w:tblCellMar>
     </w:tblPr>
+  </w:style>
+  <w:style w:type="paragraph" w:styleId="a5">
+    <w:name w:val="Balloon Text"/>
+    <w:basedOn w:val="a"/>
+    <w:link w:val="a6"/>
+    <w:uiPriority w:val="99"/>
+    <w:semiHidden/>
+    <w:unhideWhenUsed/>
+    <w:rsid w:val="00644088"/>
+    <w:pPr>
+      <w:spacing w:after="0" w:line="240" w:lineRule="auto"/>
+    </w:pPr>
+    <w:rPr>
+      <w:rFonts w:ascii="Tahoma" w:hAnsi="Tahoma" w:cs="Tahoma"/>
+      <w:sz w:val="16"/>
+      <w:szCs w:val="16"/>
+    </w:rPr>
+  </w:style>
+  <w:style w:type="character" w:customStyle="1" w:styleId="a6">
+    <w:name w:val="טקסט בלונים תו"/>
+    <w:basedOn w:val="a0"/>
+    <w:link w:val="a5"/>
+    <w:uiPriority w:val="99"/>
+    <w:semiHidden/>
+    <w:rsid w:val="00644088"/>
+    <w:rPr>
+      <w:rFonts w:ascii="Tahoma" w:hAnsi="Tahoma" w:cs="Tahoma"/>
+      <w:sz w:val="16"/>
+      <w:szCs w:val="16"/>
+    </w:rPr>
+  </w:style>
+</w:styles>
+</file>
+
+<file path=word/stylesWithEffects.xml><?xml version="1.0" encoding="utf-8"?>
+<w:styles xmlns:wpc="http://schemas.microsoft.com/office/word/2010/wordprocessingCanvas" xmlns:mc="http://schemas.openxmlformats.org/markup-compatibility/2006" xmlns:o="urn:schemas-microsoft-com:office:office" xmlns:r="http://schemas.openxmlformats.org/officeDocument/2006/relationships" xmlns:m="http://schemas.openxmlformats.org/officeDocument/2006/math" xmlns:v="urn:schemas-microsoft-com:vml" xmlns:wp14="http://schemas.microsoft.com/office/word/2010/wordprocessingDrawing" xmlns:wp="http://schemas.openxmlformats.org/drawingml/2006/wordprocessingDrawing" xmlns:w10="urn:schemas-microsoft-com:office:word" xmlns:w="http://schemas.openxmlformats.org/wordprocessingml/2006/main" xmlns:w14="http://schemas.microsoft.com/office/word/2010/wordml" xmlns:wpg="http://schemas.microsoft.com/office/word/2010/wordprocessingGroup" xmlns:wpi="http://schemas.microsoft.com/office/word/2010/wordprocessingInk" xmlns:wne="http://schemas.microsoft.com/office/word/2006/wordml" xmlns:wps="http://schemas.microsoft.com/office/word/2010/wordprocessingShape" mc:Ignorable="w14 wp14">
+  <w:docDefaults>
+    <w:rPrDefault>
+      <w:rPr>
+        <w:rFonts w:asciiTheme="minorHAnsi" w:eastAsiaTheme="minorHAnsi" w:hAnsiTheme="minorHAnsi" w:cstheme="minorBidi"/>
+        <w:sz w:val="22"/>
+        <w:szCs w:val="22"/>
+        <w:lang w:val="en-US" w:eastAsia="en-US" w:bidi="he-IL"/>
+      </w:rPr>
+    </w:rPrDefault>
+    <w:pPrDefault>
+      <w:pPr>
+        <w:spacing w:after="160" w:line="259" w:lineRule="auto"/>
+      </w:pPr>
+    </w:pPrDefault>
+  </w:docDefaults>
+  <w:latentStyles w:defLockedState="0" w:defUIPriority="99" w:defSemiHidden="1" w:defUnhideWhenUsed="1" w:defQFormat="0" w:count="267">
+    <w:lsdException w:name="Normal" w:semiHidden="0" w:uiPriority="0" w:unhideWhenUsed="0" w:qFormat="1"/>
+    <w:lsdException w:name="heading 1" w:semiHidden="0" w:uiPriority="9" w:unhideWhenUsed="0" w:qFormat="1"/>
+    <w:lsdException w:name="heading 2" w:uiPriority="9" w:qFormat="1"/>
+    <w:lsdException w:name="heading 3" w:uiPriority="9" w:qFormat="1"/>
+    <w:lsdException w:name="heading 4" w:uiPriority="9" w:qFormat="1"/>
+    <w:lsdException w:name="heading 5" w:uiPriority="9" w:qFormat="1"/>
+    <w:lsdException w:name="heading 6" w:uiPriority="9" w:qFormat="1"/>
+    <w:lsdException w:name="heading 7" w:uiPriority="9" w:qFormat="1"/>
+    <w:lsdException w:name="heading 8" w:uiPriority="9" w:qFormat="1"/>
+    <w:lsdException w:name="heading 9" w:uiPriority="9" w:qFormat="1"/>
+    <w:lsdException w:name="toc 1" w:uiPriority="39"/>
+    <w:lsdException w:name="toc 2" w:uiPriority="39"/>
+    <w:lsdException w:name="toc 3" w:uiPriority="39"/>
+    <w:lsdException w:name="toc 4" w:uiPriority="39"/>
+    <w:lsdException w:name="toc 5" w:uiPriority="39"/>
+    <w:lsdException w:name="toc 6" w:uiPriority="39"/>
+    <w:lsdException w:name="toc 7" w:uiPriority="39"/>
+    <w:lsdException w:name="toc 8" w:uiPriority="39"/>
+    <w:lsdException w:name="toc 9" w:uiPriority="39"/>
+    <w:lsdException w:name="caption" w:uiPriority="35" w:qFormat="1"/>
+    <w:lsdException w:name="Title" w:semiHidden="0" w:uiPriority="10" w:unhideWhenUsed="0" w:qFormat="1"/>
+    <w:lsdException w:name="Default Paragraph Font" w:uiPriority="1"/>
+    <w:lsdException w:name="Subtitle" w:semiHidden="0" w:uiPriority="11" w:unhideWhenUsed="0" w:qFormat="1"/>
+    <w:lsdException w:name="Strong" w:semiHidden="0" w:uiPriority="22" w:unhideWhenUsed="0" w:qFormat="1"/>
+    <w:lsdException w:name="Emphasis" w:semiHidden="0" w:uiPriority="20" w:unhideWhenUsed="0" w:qFormat="1"/>
+    <w:lsdException w:name="Normal Table" w:semiHidden="0" w:unhideWhenUsed="0"/>
+    <w:lsdException w:name="Table Web 1" w:semiHidden="0" w:unhideWhenUsed="0"/>
+    <w:lsdException w:name="Table Grid" w:semiHidden="0" w:uiPriority="39" w:unhideWhenUsed="0"/>
+    <w:lsdException w:name="Placeholder Text" w:unhideWhenUsed="0"/>
+    <w:lsdException w:name="No Spacing" w:semiHidden="0" w:uiPriority="1" w:unhideWhenUsed="0" w:qFormat="1"/>
+    <w:lsdException w:name="Light Shading" w:semiHidden="0" w:uiPriority="60" w:unhideWhenUsed="0"/>
+    <w:lsdException w:name="Light List" w:semiHidden="0" w:uiPriority="61" w:unhideWhenUsed="0"/>
+    <w:lsdException w:name="Light Grid" w:semiHidden="0" w:uiPriority="62" w:unhideWhenUsed="0"/>
+    <w:lsdException w:name="Medium Shading 1" w:semiHidden="0" w:uiPriority="63" w:unhideWhenUsed="0"/>
+    <w:lsdException w:name="Medium Shading 2" w:semiHidden="0" w:uiPriority="64" w:unhideWhenUsed="0"/>
+    <w:lsdException w:name="Medium List 1" w:semiHidden="0" w:uiPriority="65" w:unhideWhenUsed="0"/>
+    <w:lsdException w:name="Medium List 2" w:semiHidden="0" w:uiPriority="66" w:unhideWhenUsed="0"/>
+    <w:lsdException w:name="Medium Grid 1" w:semiHidden="0" w:uiPriority="67" w:unhideWhenUsed="0"/>
+    <w:lsdException w:name="Medium Grid 2" w:semiHidden="0" w:uiPriority="68" w:unhideWhenUsed="0"/>
+    <w:lsdException w:name="Medium Grid 3" w:semiHidden="0" w:uiPriority="69" w:unhideWhenUsed="0"/>
+    <w:lsdException w:name="Dark List" w:semiHidden="0" w:uiPriority="70" w:unhideWhenUsed="0"/>
+    <w:lsdException w:name="Colorful Shading" w:semiHidden="0" w:uiPriority="71" w:unhideWhenUsed="0"/>
+    <w:lsdException w:name="Colorful List" w:semiHidden="0" w:uiPriority="72" w:unhideWhenUsed="0"/>
+    <w:lsdException w:name="Colorful Grid" w:semiHidden="0" w:uiPriority="73" w:unhideWhenUsed="0"/>
+    <w:lsdException w:name="Light Shading Accent 1" w:semiHidden="0" w:uiPriority="60" w:unhideWhenUsed="0"/>
+    <w:lsdException w:name="Light List Accent 1" w:semiHidden="0" w:uiPriority="61" w:unhideWhenUsed="0"/>
+    <w:lsdException w:name="Light Grid Accent 1" w:semiHidden="0" w:uiPriority="62" w:unhideWhenUsed="0"/>
+    <w:lsdException w:name="Medium Shading 1 Accent 1" w:semiHidden="0" w:uiPriority="63" w:unhideWhenUsed="0"/>
+    <w:lsdException w:name="Medium Shading 2 Accent 1" w:semiHidden="0" w:uiPriority="64" w:unhideWhenUsed="0"/>
+    <w:lsdException w:name="Medium List 1 Accent 1" w:semiHidden="0" w:uiPriority="65" w:unhideWhenUsed="0"/>
+    <w:lsdException w:name="Revision" w:unhideWhenUsed="0"/>
+    <w:lsdException w:name="List Paragraph" w:semiHidden="0" w:uiPriority="34" w:unhideWhenUsed="0" w:qFormat="1"/>
+    <w:lsdException w:name="Quote" w:semiHidden="0" w:uiPriority="29" w:unhideWhenUsed="0" w:qFormat="1"/>
+    <w:lsdException w:name="Intense Quote" w:semiHidden="0" w:uiPriority="30" w:unhideWhenUsed="0" w:qFormat="1"/>
+    <w:lsdException w:name="Medium List 2 Accent 1" w:semiHidden="0" w:uiPriority="66" w:unhideWhenUsed="0"/>
+    <w:lsdException w:name="Medium Grid 1 Accent 1" w:semiHidden="0" w:uiPriority="67" w:unhideWhenUsed="0"/>
+    <w:lsdException w:name="Medium Grid 2 Accent 1" w:semiHidden="0" w:uiPriority="68" w:unhideWhenUsed="0"/>
+    <w:lsdException w:name="Medium Grid 3 Accent 1" w:semiHidden="0" w:uiPriority="69" w:unhideWhenUsed="0"/>
+    <w:lsdException w:name="Dark List Accent 1" w:semiHidden="0" w:uiPriority="70" w:unhideWhenUsed="0"/>
+    <w:lsdException w:name="Colorful Shading Accent 1" w:semiHidden="0" w:uiPriority="71" w:unhideWhenUsed="0"/>
+    <w:lsdException w:name="Colorful List Accent 1" w:semiHidden="0" w:uiPriority="72" w:unhideWhenUsed="0"/>
+    <w:lsdException w:name="Colorful Grid Accent 1" w:semiHidden="0" w:uiPriority="73" w:unhideWhenUsed="0"/>
+    <w:lsdException w:name="Light Shading Accent 2" w:semiHidden="0" w:uiPriority="60" w:unhideWhenUsed="0"/>
+    <w:lsdException w:name="Light List Accent 2" w:semiHidden="0" w:uiPriority="61" w:unhideWhenUsed="0"/>
+    <w:lsdException w:name="Light Grid Accent 2" w:semiHidden="0" w:uiPriority="62" w:unhideWhenUsed="0"/>
+    <w:lsdException w:name="Medium Shading 1 Accent 2" w:semiHidden="0" w:uiPriority="63" w:unhideWhenUsed="0"/>
+    <w:lsdException w:name="Medium Shading 2 Accent 2" w:semiHidden="0" w:uiPriority="64" w:unhideWhenUsed="0"/>
+    <w:lsdException w:name="Medium List 1 Accent 2" w:semiHidden="0" w:uiPriority="65" w:unhideWhenUsed="0"/>
+    <w:lsdException w:name="Medium List 2 Accent 2" w:semiHidden="0" w:uiPriority="66" w:unhideWhenUsed="0"/>
+    <w:lsdException w:name="Medium Grid 1 Accent 2" w:semiHidden="0" w:uiPriority="67" w:unhideWhenUsed="0"/>
+    <w:lsdException w:name="Medium Grid 2 Accent 2" w:semiHidden="0" w:uiPriority="68" w:unhideWhenUsed="0"/>
+    <w:lsdException w:name="Medium Grid 3 Accent 2" w:semiHidden="0" w:uiPriority="69" w:unhideWhenUsed="0"/>
+    <w:lsdException w:name="Dark List Accent 2" w:semiHidden="0" w:uiPriority="70" w:unhideWhenUsed="0"/>
+    <w:lsdException w:name="Colorful Shading Accent 2" w:semiHidden="0" w:uiPriority="71" w:unhideWhenUsed="0"/>
+    <w:lsdException w:name="Colorful List Accent 2" w:semiHidden="0" w:uiPriority="72" w:unhideWhenUsed="0"/>
+    <w:lsdException w:name="Colorful Grid Accent 2" w:semiHidden="0" w:uiPriority="73" w:unhideWhenUsed="0"/>
+    <w:lsdException w:name="Light Shading Accent 3" w:semiHidden="0" w:uiPriority="60" w:unhideWhenUsed="0"/>
+    <w:lsdException w:name="Light List Accent 3" w:semiHidden="0" w:uiPriority="61" w:unhideWhenUsed="0"/>
+    <w:lsdException w:name="Light Grid Accent 3" w:semiHidden="0" w:uiPriority="62" w:unhideWhenUsed="0"/>
+    <w:lsdException w:name="Medium Shading 1 Accent 3" w:semiHidden="0" w:uiPriority="63" w:unhideWhenUsed="0"/>
+    <w:lsdException w:name="Medium Shading 2 Accent 3" w:semiHidden="0" w:uiPriority="64" w:unhideWhenUsed="0"/>
+    <w:lsdException w:name="Medium List 1 Accent 3" w:semiHidden="0" w:uiPriority="65" w:unhideWhenUsed="0"/>
+    <w:lsdException w:name="Medium List 2 Accent 3" w:semiHidden="0" w:uiPriority="66" w:unhideWhenUsed="0"/>
+    <w:lsdException w:name="Medium Grid 1 Accent 3" w:semiHidden="0" w:uiPriority="67" w:unhideWhenUsed="0"/>
+    <w:lsdException w:name="Medium Grid 2 Accent 3" w:semiHidden="0" w:uiPriority="68" w:unhideWhenUsed="0"/>
+    <w:lsdException w:name="Medium Grid 3 Accent 3" w:semiHidden="0" w:uiPriority="69" w:unhideWhenUsed="0"/>
+    <w:lsdException w:name="Dark List Accent 3" w:semiHidden="0" w:uiPriority="70" w:unhideWhenUsed="0"/>
+    <w:lsdException w:name="Colorful Shading Accent 3" w:semiHidden="0" w:uiPriority="71" w:unhideWhenUsed="0"/>
+    <w:lsdException w:name="Colorful List Accent 3" w:semiHidden="0" w:uiPriority="72" w:unhideWhenUsed="0"/>
+    <w:lsdException w:name="Colorful Grid Accent 3" w:semiHidden="0" w:uiPriority="73" w:unhideWhenUsed="0"/>
+    <w:lsdException w:name="Light Shading Accent 4" w:semiHidden="0" w:uiPriority="60" w:unhideWhenUsed="0"/>
+    <w:lsdException w:name="Light List Accent 4" w:semiHidden="0" w:uiPriority="61" w:unhideWhenUsed="0"/>
+    <w:lsdException w:name="Light Grid Accent 4" w:semiHidden="0" w:uiPriority="62" w:unhideWhenUsed="0"/>
+    <w:lsdException w:name="Medium Shading 1 Accent 4" w:semiHidden="0" w:uiPriority="63" w:unhideWhenUsed="0"/>
+    <w:lsdException w:name="Medium Shading 2 Accent 4" w:semiHidden="0" w:uiPriority="64" w:unhideWhenUsed="0"/>
+    <w:lsdException w:name="Medium List 1 Accent 4" w:semiHidden="0" w:uiPriority="65" w:unhideWhenUsed="0"/>
+    <w:lsdException w:name="Medium List 2 Accent 4" w:semiHidden="0" w:uiPriority="66" w:unhideWhenUsed="0"/>
+    <w:lsdException w:name="Medium Grid 1 Accent 4" w:semiHidden="0" w:uiPriority="67" w:unhideWhenUsed="0"/>
+    <w:lsdException w:name="Medium Grid 2 Accent 4" w:semiHidden="0" w:uiPriority="68" w:unhideWhenUsed="0"/>
+    <w:lsdException w:name="Medium Grid 3 Accent 4" w:semiHidden="0" w:uiPriority="69" w:unhideWhenUsed="0"/>
+    <w:lsdException w:name="Dark List Accent 4" w:semiHidden="0" w:uiPriority="70" w:unhideWhenUsed="0"/>
+    <w:lsdException w:name="Colorful Shading Accent 4" w:semiHidden="0" w:uiPriority="71" w:unhideWhenUsed="0"/>
+    <w:lsdException w:name="Colorful List Accent 4" w:semiHidden="0" w:uiPriority="72" w:unhideWhenUsed="0"/>
+    <w:lsdException w:name="Colorful Grid Accent 4" w:semiHidden="0" w:uiPriority="73" w:unhideWhenUsed="0"/>
+    <w:lsdException w:name="Light Shading Accent 5" w:semiHidden="0" w:uiPriority="60" w:unhideWhenUsed="0"/>
+    <w:lsdException w:name="Light List Accent 5" w:semiHidden="0" w:uiPriority="61" w:unhideWhenUsed="0"/>
+    <w:lsdException w:name="Light Grid Accent 5" w:semiHidden="0" w:uiPriority="62" w:unhideWhenUsed="0"/>
+    <w:lsdException w:name="Medium Shading 1 Accent 5" w:semiHidden="0" w:uiPriority="63" w:unhideWhenUsed="0"/>
+    <w:lsdException w:name="Medium Shading 2 Accent 5" w:semiHidden="0" w:uiPriority="64" w:unhideWhenUsed="0"/>
+    <w:lsdException w:name="Medium List 1 Accent 5" w:semiHidden="0" w:uiPriority="65" w:unhideWhenUsed="0"/>
+    <w:lsdException w:name="Medium List 2 Accent 5" w:semiHidden="0" w:uiPriority="66" w:unhideWhenUsed="0"/>
+    <w:lsdException w:name="Medium Grid 1 Accent 5" w:semiHidden="0" w:uiPriority="67" w:unhideWhenUsed="0"/>
+    <w:lsdException w:name="Medium Grid 2 Accent 5" w:semiHidden="0" w:uiPriority="68" w:unhideWhenUsed="0"/>
+    <w:lsdException w:name="Medium Grid 3 Accent 5" w:semiHidden="0" w:uiPriority="69" w:unhideWhenUsed="0"/>
+    <w:lsdException w:name="Dark List Accent 5" w:semiHidden="0" w:uiPriority="70" w:unhideWhenUsed="0"/>
+    <w:lsdException w:name="Colorful Shading Accent 5" w:semiHidden="0" w:uiPriority="71" w:unhideWhenUsed="0"/>
+    <w:lsdException w:name="Colorful List Accent 5" w:semiHidden="0" w:uiPriority="72" w:unhideWhenUsed="0"/>
+    <w:lsdException w:name="Colorful Grid Accent 5" w:semiHidden="0" w:uiPriority="73" w:unhideWhenUsed="0"/>
+    <w:lsdException w:name="Light Shading Accent 6" w:semiHidden="0" w:uiPriority="60" w:unhideWhenUsed="0"/>
+    <w:lsdException w:name="Light List Accent 6" w:semiHidden="0" w:uiPriority="61" w:unhideWhenUsed="0"/>
+    <w:lsdException w:name="Light Grid Accent 6" w:semiHidden="0" w:uiPriority="62" w:unhideWhenUsed="0"/>
+    <w:lsdException w:name="Medium Shading 1 Accent 6" w:semiHidden="0" w:uiPriority="63" w:unhideWhenUsed="0"/>
+    <w:lsdException w:name="Medium Shading 2 Accent 6" w:semiHidden="0" w:uiPriority="64" w:unhideWhenUsed="0"/>
+    <w:lsdException w:name="Medium List 1 Accent 6" w:semiHidden="0" w:uiPriority="65" w:unhideWhenUsed="0"/>
+    <w:lsdException w:name="Medium List 2 Accent 6" w:semiHidden="0" w:uiPriority="66" w:unhideWhenUsed="0"/>
+    <w:lsdException w:name="Medium Grid 1 Accent 6" w:semiHidden="0" w:uiPriority="67" w:unhideWhenUsed="0"/>
+    <w:lsdException w:name="Medium Grid 2 Accent 6" w:semiHidden="0" w:uiPriority="68" w:unhideWhenUsed="0"/>
+    <w:lsdException w:name="Medium Grid 3 Accent 6" w:semiHidden="0" w:uiPriority="69" w:unhideWhenUsed="0"/>
+    <w:lsdException w:name="Dark List Accent 6" w:semiHidden="0" w:uiPriority="70" w:unhideWhenUsed="0"/>
+    <w:lsdException w:name="Colorful Shading Accent 6" w:semiHidden="0" w:uiPriority="71" w:unhideWhenUsed="0"/>
+    <w:lsdException w:name="Colorful List Accent 6" w:semiHidden="0" w:uiPriority="72" w:unhideWhenUsed="0"/>
+    <w:lsdException w:name="Colorful Grid Accent 6" w:semiHidden="0" w:uiPriority="73" w:unhideWhenUsed="0"/>
+    <w:lsdException w:name="Subtle Emphasis" w:semiHidden="0" w:uiPriority="19" w:unhideWhenUsed="0" w:qFormat="1"/>
+    <w:lsdException w:name="Intense Emphasis" w:semiHidden="0" w:uiPriority="21" w:unhideWhenUsed="0" w:qFormat="1"/>
+    <w:lsdException w:name="Subtle Reference" w:semiHidden="0" w:uiPriority="31" w:unhideWhenUsed="0" w:qFormat="1"/>
+    <w:lsdException w:name="Intense Reference" w:semiHidden="0" w:uiPriority="32" w:unhideWhenUsed="0" w:qFormat="1"/>
+    <w:lsdException w:name="Book Title" w:semiHidden="0" w:uiPriority="33" w:unhideWhenUsed="0" w:qFormat="1"/>
+    <w:lsdException w:name="Bibliography" w:uiPriority="37"/>
+    <w:lsdException w:name="TOC Heading" w:uiPriority="39" w:qFormat="1"/>
+  </w:latentStyles>
+  <w:style w:type="paragraph" w:default="1" w:styleId="a">
+    <w:name w:val="Normal"/>
+    <w:qFormat/>
+    <w:pPr>
+      <w:bidi/>
+    </w:pPr>
+  </w:style>
+  <w:style w:type="paragraph" w:styleId="1">
+    <w:name w:val="heading 1"/>
+    <w:basedOn w:val="a"/>
+    <w:next w:val="a"/>
+    <w:link w:val="10"/>
+    <w:uiPriority w:val="9"/>
+    <w:qFormat/>
+    <w:rsid w:val="00D11312"/>
+    <w:pPr>
+      <w:keepNext/>
+      <w:keepLines/>
+      <w:spacing w:before="240" w:after="0"/>
+      <w:outlineLvl w:val="0"/>
+    </w:pPr>
+    <w:rPr>
+      <w:rFonts w:asciiTheme="majorHAnsi" w:eastAsiaTheme="majorEastAsia" w:hAnsiTheme="majorHAnsi" w:cstheme="majorBidi"/>
+      <w:color w:val="2E74B5" w:themeColor="accent1" w:themeShade="BF"/>
+      <w:sz w:val="32"/>
+      <w:szCs w:val="32"/>
+    </w:rPr>
+  </w:style>
+  <w:style w:type="character" w:default="1" w:styleId="a0">
+    <w:name w:val="Default Paragraph Font"/>
+    <w:uiPriority w:val="1"/>
+    <w:semiHidden/>
+    <w:unhideWhenUsed/>
+  </w:style>
+  <w:style w:type="table" w:default="1" w:styleId="a1">
+    <w:name w:val="Normal Table"/>
+    <w:uiPriority w:val="99"/>
+    <w:semiHidden/>
+    <w:unhideWhenUsed/>
+    <w:tblPr>
+      <w:tblInd w:w="0" w:type="dxa"/>
+      <w:tblCellMar>
+        <w:top w:w="0" w:type="dxa"/>
+        <w:left w:w="108" w:type="dxa"/>
+        <w:bottom w:w="0" w:type="dxa"/>
+        <w:right w:w="108" w:type="dxa"/>
+      </w:tblCellMar>
+    </w:tblPr>
+  </w:style>
+  <w:style w:type="numbering" w:default="1" w:styleId="a2">
+    <w:name w:val="No List"/>
+    <w:uiPriority w:val="99"/>
+    <w:semiHidden/>
+    <w:unhideWhenUsed/>
+  </w:style>
+  <w:style w:type="character" w:customStyle="1" w:styleId="10">
+    <w:name w:val="כותרת 1 תו"/>
+    <w:basedOn w:val="a0"/>
+    <w:link w:val="1"/>
+    <w:uiPriority w:val="9"/>
+    <w:rsid w:val="00D11312"/>
+    <w:rPr>
+      <w:rFonts w:asciiTheme="majorHAnsi" w:eastAsiaTheme="majorEastAsia" w:hAnsiTheme="majorHAnsi" w:cstheme="majorBidi"/>
+      <w:color w:val="2E74B5" w:themeColor="accent1" w:themeShade="BF"/>
+      <w:sz w:val="32"/>
+      <w:szCs w:val="32"/>
+    </w:rPr>
+  </w:style>
+  <w:style w:type="paragraph" w:styleId="a3">
+    <w:name w:val="List Paragraph"/>
+    <w:basedOn w:val="a"/>
+    <w:uiPriority w:val="34"/>
+    <w:qFormat/>
+    <w:rsid w:val="00D11312"/>
+    <w:pPr>
+      <w:ind w:left="720"/>
+      <w:contextualSpacing/>
+    </w:pPr>
+  </w:style>
+  <w:style w:type="table" w:styleId="a4">
+    <w:name w:val="Table Grid"/>
+    <w:basedOn w:val="a1"/>
+    <w:uiPriority w:val="39"/>
+    <w:rsid w:val="000C54AC"/>
+    <w:pPr>
+      <w:spacing w:after="0" w:line="240" w:lineRule="auto"/>
+    </w:pPr>
+    <w:tblPr>
+      <w:tblInd w:w="0" w:type="dxa"/>
+      <w:tblBorders>
+        <w:top w:val="single" w:sz="4" w:space="0" w:color="auto"/>
+        <w:left w:val="single" w:sz="4" w:space="0" w:color="auto"/>
+        <w:bottom w:val="single" w:sz="4" w:space="0" w:color="auto"/>
+        <w:right w:val="single" w:sz="4" w:space="0" w:color="auto"/>
+        <w:insideH w:val="single" w:sz="4" w:space="0" w:color="auto"/>
+        <w:insideV w:val="single" w:sz="4" w:space="0" w:color="auto"/>
+      </w:tblBorders>
+      <w:tblCellMar>
+        <w:top w:w="0" w:type="dxa"/>
+        <w:left w:w="108" w:type="dxa"/>
+        <w:bottom w:w="0" w:type="dxa"/>
+        <w:right w:w="108" w:type="dxa"/>
+      </w:tblCellMar>
+    </w:tblPr>
+  </w:style>
+  <w:style w:type="paragraph" w:styleId="a5">
+    <w:name w:val="Balloon Text"/>
+    <w:basedOn w:val="a"/>
+    <w:link w:val="a6"/>
+    <w:uiPriority w:val="99"/>
+    <w:semiHidden/>
+    <w:unhideWhenUsed/>
+    <w:rsid w:val="00644088"/>
+    <w:pPr>
+      <w:spacing w:after="0" w:line="240" w:lineRule="auto"/>
+    </w:pPr>
+    <w:rPr>
+      <w:rFonts w:ascii="Tahoma" w:hAnsi="Tahoma" w:cs="Tahoma"/>
+      <w:sz w:val="16"/>
+      <w:szCs w:val="16"/>
+    </w:rPr>
+  </w:style>
+  <w:style w:type="character" w:customStyle="1" w:styleId="a6">
+    <w:name w:val="טקסט בלונים תו"/>
+    <w:basedOn w:val="a0"/>
+    <w:link w:val="a5"/>
+    <w:uiPriority w:val="99"/>
+    <w:semiHidden/>
+    <w:rsid w:val="00644088"/>
+    <w:rPr>
+      <w:rFonts w:ascii="Tahoma" w:hAnsi="Tahoma" w:cs="Tahoma"/>
+      <w:sz w:val="16"/>
+      <w:szCs w:val="16"/>
+    </w:rPr>
   </w:style>
 </w:styles>
 </file>
@@ -2940,7 +3138,7 @@
     </a:clrScheme>
     <a:fontScheme name="Office">
       <a:majorFont>
-        <a:latin typeface="Calibri Light" panose="020F0302020204030204"/>
+        <a:latin typeface="Calibri Light"/>
         <a:ea typeface=""/>
         <a:cs typeface=""/>
         <a:font script="Jpan" typeface="ＭＳ ゴシック"/>
@@ -2975,7 +3173,7 @@
         <a:font script="Geor" typeface="Sylfaen"/>
       </a:majorFont>
       <a:minorFont>
-        <a:latin typeface="Calibri" panose="020F0502020204030204"/>
+        <a:latin typeface="Calibri"/>
         <a:ea typeface=""/>
         <a:cs typeface=""/>
         <a:font script="Jpan" typeface="ＭＳ 明朝"/>
@@ -3152,7 +3350,7 @@
   <a:extraClrSchemeLst/>
   <a:extLst>
     <a:ext uri="{05A4C25C-085E-4340-85A3-A5531E510DB2}">
-      <thm15:themeFamily xmlns:thm15="http://schemas.microsoft.com/office/thememl/2012/main" name="Office Theme" id="{62F939B6-93AF-4DB8-9C6B-D6C7DFDC589F}" vid="{4A3C46E8-61CC-4603-A589-7422A47A8E4A}"/>
+      <thm15:themeFamily xmlns:thm15="http://schemas.microsoft.com/office/thememl/2012/main" xmlns="" name="Office Theme" id="{62F939B6-93AF-4DB8-9C6B-D6C7DFDC589F}" vid="{4A3C46E8-61CC-4603-A589-7422A47A8E4A}"/>
     </a:ext>
   </a:extLst>
 </a:theme>

</xml_diff>